<commit_message>
Base du site : 4 pages (dont page d'accueil) avec menu de navigation, et style CSS générique
</commit_message>
<xml_diff>
--- a/design/Gestion de sessions de formation.docx
+++ b/design/Gestion de sessions de formation.docx
@@ -185,23 +185,23 @@
         <w:spacing w:before="0" w:after="0" w:line="240" w:lineRule="auto"/>
         <w:rPr>
           <w:rFonts w:ascii="Lucida Console" w:hAnsi="Lucida Console" w:cs="Segoe UI"/>
-          <w:sz w:val="16"/>
-          <w:szCs w:val="16"/>
+          <w:sz w:val="14"/>
+          <w:szCs w:val="14"/>
         </w:rPr>
       </w:pPr>
       <w:r>
         <w:rPr>
           <w:rFonts w:ascii="Lucida Console" w:hAnsi="Lucida Console" w:cs="Segoe UI"/>
-          <w:sz w:val="16"/>
-          <w:szCs w:val="16"/>
+          <w:sz w:val="14"/>
+          <w:szCs w:val="14"/>
         </w:rPr>
         <w:t>#------------------------------------------------------------</w:t>
       </w:r>
       <w:r>
         <w:rPr>
           <w:rFonts w:ascii="Lucida Console" w:hAnsi="Lucida Console" w:cs="Segoe UI"/>
-          <w:sz w:val="16"/>
-          <w:szCs w:val="16"/>
+          <w:sz w:val="14"/>
+          <w:szCs w:val="14"/>
         </w:rPr>
         <w:br/>
         <w:t>#        Script MySQL.</w:t>
@@ -209,8 +209,8 @@
       <w:r>
         <w:rPr>
           <w:rFonts w:ascii="Lucida Console" w:hAnsi="Lucida Console" w:cs="Segoe UI"/>
-          <w:sz w:val="16"/>
-          <w:szCs w:val="16"/>
+          <w:sz w:val="14"/>
+          <w:szCs w:val="14"/>
         </w:rPr>
         <w:br/>
         <w:t>#------------------------------------------------------------</w:t>
@@ -218,24 +218,24 @@
       <w:r>
         <w:rPr>
           <w:rFonts w:ascii="Lucida Console" w:hAnsi="Lucida Console" w:cs="Segoe UI"/>
-          <w:sz w:val="16"/>
-          <w:szCs w:val="16"/>
-        </w:rPr>
-        <w:br/>
-      </w:r>
-      <w:r>
-        <w:rPr>
-          <w:rFonts w:ascii="Lucida Console" w:hAnsi="Lucida Console" w:cs="Segoe UI"/>
-          <w:sz w:val="16"/>
-          <w:szCs w:val="16"/>
-        </w:rPr>
-        <w:br/>
-      </w:r>
-      <w:r>
-        <w:rPr>
-          <w:rFonts w:ascii="Lucida Console" w:hAnsi="Lucida Console" w:cs="Segoe UI"/>
-          <w:sz w:val="16"/>
-          <w:szCs w:val="16"/>
+          <w:sz w:val="14"/>
+          <w:szCs w:val="14"/>
+        </w:rPr>
+        <w:br/>
+      </w:r>
+      <w:r>
+        <w:rPr>
+          <w:rFonts w:ascii="Lucida Console" w:hAnsi="Lucida Console" w:cs="Segoe UI"/>
+          <w:sz w:val="14"/>
+          <w:szCs w:val="14"/>
+        </w:rPr>
+        <w:br/>
+      </w:r>
+      <w:r>
+        <w:rPr>
+          <w:rFonts w:ascii="Lucida Console" w:hAnsi="Lucida Console" w:cs="Segoe UI"/>
+          <w:sz w:val="14"/>
+          <w:szCs w:val="14"/>
         </w:rPr>
         <w:br/>
         <w:t>#------------------------------------------------------------</w:t>
@@ -243,17 +243,27 @@
       <w:r>
         <w:rPr>
           <w:rFonts w:ascii="Lucida Console" w:hAnsi="Lucida Console" w:cs="Segoe UI"/>
-          <w:sz w:val="16"/>
-          <w:szCs w:val="16"/>
-        </w:rPr>
-        <w:br/>
-        <w:t># Table: gsf_stagiaire</w:t>
-      </w:r>
-      <w:r>
-        <w:rPr>
-          <w:rFonts w:ascii="Lucida Console" w:hAnsi="Lucida Console" w:cs="Segoe UI"/>
-          <w:sz w:val="16"/>
-          <w:szCs w:val="16"/>
+          <w:sz w:val="14"/>
+          <w:szCs w:val="14"/>
+        </w:rPr>
+        <w:br/>
+        <w:t xml:space="preserve"># Table: </w:t>
+      </w:r>
+      <w:proofErr w:type="spellStart"/>
+      <w:r>
+        <w:rPr>
+          <w:rFonts w:ascii="Lucida Console" w:hAnsi="Lucida Console" w:cs="Segoe UI"/>
+          <w:sz w:val="14"/>
+          <w:szCs w:val="14"/>
+        </w:rPr>
+        <w:t>gsf_stagiaire</w:t>
+      </w:r>
+      <w:proofErr w:type="spellEnd"/>
+      <w:r>
+        <w:rPr>
+          <w:rFonts w:ascii="Lucida Console" w:hAnsi="Lucida Console" w:cs="Segoe UI"/>
+          <w:sz w:val="14"/>
+          <w:szCs w:val="14"/>
         </w:rPr>
         <w:br/>
         <w:t>#------------------------------------------------------------</w:t>
@@ -261,34 +271,88 @@
       <w:r>
         <w:rPr>
           <w:rFonts w:ascii="Lucida Console" w:hAnsi="Lucida Console" w:cs="Segoe UI"/>
-          <w:sz w:val="16"/>
-          <w:szCs w:val="16"/>
-        </w:rPr>
-        <w:br/>
-      </w:r>
-      <w:r>
-        <w:rPr>
-          <w:rFonts w:ascii="Lucida Console" w:hAnsi="Lucida Console" w:cs="Segoe UI"/>
-          <w:sz w:val="16"/>
-          <w:szCs w:val="16"/>
-        </w:rPr>
-        <w:br/>
-        <w:t>CREATE TABLE gsf_stagiaire(</w:t>
-      </w:r>
-      <w:r>
-        <w:rPr>
-          <w:rFonts w:ascii="Lucida Console" w:hAnsi="Lucida Console" w:cs="Segoe UI"/>
-          <w:sz w:val="16"/>
-          <w:szCs w:val="16"/>
-        </w:rPr>
-        <w:br/>
-        <w:t xml:space="preserve">        id_stagiaire Int  Auto_increment  NOT NULL COMMENT "identifiant unique"  ,</w:t>
-      </w:r>
-      <w:r>
-        <w:rPr>
-          <w:rFonts w:ascii="Lucida Console" w:hAnsi="Lucida Console" w:cs="Segoe UI"/>
-          <w:sz w:val="16"/>
-          <w:szCs w:val="16"/>
+          <w:sz w:val="14"/>
+          <w:szCs w:val="14"/>
+        </w:rPr>
+        <w:br/>
+      </w:r>
+      <w:r>
+        <w:rPr>
+          <w:rFonts w:ascii="Lucida Console" w:hAnsi="Lucida Console" w:cs="Segoe UI"/>
+          <w:sz w:val="14"/>
+          <w:szCs w:val="14"/>
+        </w:rPr>
+        <w:br/>
+        <w:t xml:space="preserve">CREATE TABLE </w:t>
+      </w:r>
+      <w:proofErr w:type="spellStart"/>
+      <w:r>
+        <w:rPr>
+          <w:rFonts w:ascii="Lucida Console" w:hAnsi="Lucida Console" w:cs="Segoe UI"/>
+          <w:sz w:val="14"/>
+          <w:szCs w:val="14"/>
+        </w:rPr>
+        <w:t>gsf_stagiaire</w:t>
+      </w:r>
+      <w:proofErr w:type="spellEnd"/>
+      <w:r>
+        <w:rPr>
+          <w:rFonts w:ascii="Lucida Console" w:hAnsi="Lucida Console" w:cs="Segoe UI"/>
+          <w:sz w:val="14"/>
+          <w:szCs w:val="14"/>
+        </w:rPr>
+        <w:t>(</w:t>
+      </w:r>
+      <w:r>
+        <w:rPr>
+          <w:rFonts w:ascii="Lucida Console" w:hAnsi="Lucida Console" w:cs="Segoe UI"/>
+          <w:sz w:val="14"/>
+          <w:szCs w:val="14"/>
+        </w:rPr>
+        <w:br/>
+        <w:t xml:space="preserve">        </w:t>
+      </w:r>
+      <w:proofErr w:type="spellStart"/>
+      <w:r>
+        <w:rPr>
+          <w:rFonts w:ascii="Lucida Console" w:hAnsi="Lucida Console" w:cs="Segoe UI"/>
+          <w:sz w:val="14"/>
+          <w:szCs w:val="14"/>
+        </w:rPr>
+        <w:t>id_stagiaire</w:t>
+      </w:r>
+      <w:proofErr w:type="spellEnd"/>
+      <w:r>
+        <w:rPr>
+          <w:rFonts w:ascii="Lucida Console" w:hAnsi="Lucida Console" w:cs="Segoe UI"/>
+          <w:sz w:val="14"/>
+          <w:szCs w:val="14"/>
+        </w:rPr>
+        <w:t xml:space="preserve"> Int  </w:t>
+      </w:r>
+      <w:proofErr w:type="spellStart"/>
+      <w:r>
+        <w:rPr>
+          <w:rFonts w:ascii="Lucida Console" w:hAnsi="Lucida Console" w:cs="Segoe UI"/>
+          <w:sz w:val="14"/>
+          <w:szCs w:val="14"/>
+        </w:rPr>
+        <w:t>Auto_increment</w:t>
+      </w:r>
+      <w:proofErr w:type="spellEnd"/>
+      <w:r>
+        <w:rPr>
+          <w:rFonts w:ascii="Lucida Console" w:hAnsi="Lucida Console" w:cs="Segoe UI"/>
+          <w:sz w:val="14"/>
+          <w:szCs w:val="14"/>
+        </w:rPr>
+        <w:t xml:space="preserve">  NOT NULL COMMENT "identifiant unique"  ,</w:t>
+      </w:r>
+      <w:r>
+        <w:rPr>
+          <w:rFonts w:ascii="Lucida Console" w:hAnsi="Lucida Console" w:cs="Segoe UI"/>
+          <w:sz w:val="14"/>
+          <w:szCs w:val="14"/>
         </w:rPr>
         <w:br/>
         <w:t xml:space="preserve">        nom          Varchar (63) NOT NULL COMMENT "nom stagiaire"  ,</w:t>
@@ -296,17 +360,35 @@
       <w:r>
         <w:rPr>
           <w:rFonts w:ascii="Lucida Console" w:hAnsi="Lucida Console" w:cs="Segoe UI"/>
-          <w:sz w:val="16"/>
-          <w:szCs w:val="16"/>
-        </w:rPr>
-        <w:br/>
-        <w:t xml:space="preserve">        prenom       Varchar (63) NOT NULL COMMENT "prénom stagiaire"  ,</w:t>
-      </w:r>
-      <w:r>
-        <w:rPr>
-          <w:rFonts w:ascii="Lucida Console" w:hAnsi="Lucida Console" w:cs="Segoe UI"/>
-          <w:sz w:val="16"/>
-          <w:szCs w:val="16"/>
+          <w:sz w:val="14"/>
+          <w:szCs w:val="14"/>
+        </w:rPr>
+        <w:br/>
+        <w:t xml:space="preserve">        </w:t>
+      </w:r>
+      <w:proofErr w:type="spellStart"/>
+      <w:r>
+        <w:rPr>
+          <w:rFonts w:ascii="Lucida Console" w:hAnsi="Lucida Console" w:cs="Segoe UI"/>
+          <w:sz w:val="14"/>
+          <w:szCs w:val="14"/>
+        </w:rPr>
+        <w:t>prenom</w:t>
+      </w:r>
+      <w:proofErr w:type="spellEnd"/>
+      <w:r>
+        <w:rPr>
+          <w:rFonts w:ascii="Lucida Console" w:hAnsi="Lucida Console" w:cs="Segoe UI"/>
+          <w:sz w:val="14"/>
+          <w:szCs w:val="14"/>
+        </w:rPr>
+        <w:t xml:space="preserve">       Varchar (63) NOT NULL COMMENT "prénom stagiaire"  ,</w:t>
+      </w:r>
+      <w:r>
+        <w:rPr>
+          <w:rFonts w:ascii="Lucida Console" w:hAnsi="Lucida Console" w:cs="Segoe UI"/>
+          <w:sz w:val="14"/>
+          <w:szCs w:val="14"/>
         </w:rPr>
         <w:br/>
         <w:t xml:space="preserve">        sexe         Varchar (7) NOT NULL COMMENT "sexe"  ,</w:t>
@@ -314,8 +396,8 @@
       <w:r>
         <w:rPr>
           <w:rFonts w:ascii="Lucida Console" w:hAnsi="Lucida Console" w:cs="Segoe UI"/>
-          <w:sz w:val="16"/>
-          <w:szCs w:val="16"/>
+          <w:sz w:val="14"/>
+          <w:szCs w:val="14"/>
         </w:rPr>
         <w:br/>
         <w:t xml:space="preserve">        adresse      Varchar (255) COMMENT "n° et voie, complément d'adresse..."  ,</w:t>
@@ -323,17 +405,35 @@
       <w:r>
         <w:rPr>
           <w:rFonts w:ascii="Lucida Console" w:hAnsi="Lucida Console" w:cs="Segoe UI"/>
-          <w:sz w:val="16"/>
-          <w:szCs w:val="16"/>
-        </w:rPr>
-        <w:br/>
-        <w:t xml:space="preserve">        cpostal      Varchar (15) COMMENT "code postal"  ,</w:t>
-      </w:r>
-      <w:r>
-        <w:rPr>
-          <w:rFonts w:ascii="Lucida Console" w:hAnsi="Lucida Console" w:cs="Segoe UI"/>
-          <w:sz w:val="16"/>
-          <w:szCs w:val="16"/>
+          <w:sz w:val="14"/>
+          <w:szCs w:val="14"/>
+        </w:rPr>
+        <w:br/>
+        <w:t xml:space="preserve">        </w:t>
+      </w:r>
+      <w:proofErr w:type="spellStart"/>
+      <w:r>
+        <w:rPr>
+          <w:rFonts w:ascii="Lucida Console" w:hAnsi="Lucida Console" w:cs="Segoe UI"/>
+          <w:sz w:val="14"/>
+          <w:szCs w:val="14"/>
+        </w:rPr>
+        <w:t>cpostal</w:t>
+      </w:r>
+      <w:proofErr w:type="spellEnd"/>
+      <w:r>
+        <w:rPr>
+          <w:rFonts w:ascii="Lucida Console" w:hAnsi="Lucida Console" w:cs="Segoe UI"/>
+          <w:sz w:val="14"/>
+          <w:szCs w:val="14"/>
+        </w:rPr>
+        <w:t xml:space="preserve">      Varchar (15) COMMENT "code postal"  ,</w:t>
+      </w:r>
+      <w:r>
+        <w:rPr>
+          <w:rFonts w:ascii="Lucida Console" w:hAnsi="Lucida Console" w:cs="Segoe UI"/>
+          <w:sz w:val="14"/>
+          <w:szCs w:val="14"/>
         </w:rPr>
         <w:br/>
         <w:t xml:space="preserve">        ville        Varchar (63) COMMENT "lieu de résidence"  ,</w:t>
@@ -341,17 +441,35 @@
       <w:r>
         <w:rPr>
           <w:rFonts w:ascii="Lucida Console" w:hAnsi="Lucida Console" w:cs="Segoe UI"/>
-          <w:sz w:val="16"/>
-          <w:szCs w:val="16"/>
-        </w:rPr>
-        <w:br/>
-        <w:t xml:space="preserve">        telephone    Varchar (15) COMMENT "téléphone (fixe ou mobile)"  ,</w:t>
-      </w:r>
-      <w:r>
-        <w:rPr>
-          <w:rFonts w:ascii="Lucida Console" w:hAnsi="Lucida Console" w:cs="Segoe UI"/>
-          <w:sz w:val="16"/>
-          <w:szCs w:val="16"/>
+          <w:sz w:val="14"/>
+          <w:szCs w:val="14"/>
+        </w:rPr>
+        <w:br/>
+        <w:t xml:space="preserve">        </w:t>
+      </w:r>
+      <w:proofErr w:type="spellStart"/>
+      <w:r>
+        <w:rPr>
+          <w:rFonts w:ascii="Lucida Console" w:hAnsi="Lucida Console" w:cs="Segoe UI"/>
+          <w:sz w:val="14"/>
+          <w:szCs w:val="14"/>
+        </w:rPr>
+        <w:t>telephone</w:t>
+      </w:r>
+      <w:proofErr w:type="spellEnd"/>
+      <w:r>
+        <w:rPr>
+          <w:rFonts w:ascii="Lucida Console" w:hAnsi="Lucida Console" w:cs="Segoe UI"/>
+          <w:sz w:val="14"/>
+          <w:szCs w:val="14"/>
+        </w:rPr>
+        <w:t xml:space="preserve">    Varchar (15) COMMENT "téléphone (fixe ou mobile)"  ,</w:t>
+      </w:r>
+      <w:r>
+        <w:rPr>
+          <w:rFonts w:ascii="Lucida Console" w:hAnsi="Lucida Console" w:cs="Segoe UI"/>
+          <w:sz w:val="14"/>
+          <w:szCs w:val="14"/>
         </w:rPr>
         <w:br/>
         <w:t xml:space="preserve">        mail         Varchar (255) NOT NULL COMMENT "adresse de messagerie" </w:t>
@@ -359,67 +477,139 @@
       <w:r>
         <w:rPr>
           <w:rFonts w:ascii="Lucida Console" w:hAnsi="Lucida Console" w:cs="Segoe UI"/>
-          <w:sz w:val="16"/>
-          <w:szCs w:val="16"/>
-        </w:rPr>
-        <w:br/>
-      </w:r>
-      <w:r>
-        <w:rPr>
-          <w:rFonts w:ascii="Lucida Console" w:hAnsi="Lucida Console" w:cs="Segoe UI"/>
-          <w:sz w:val="16"/>
-          <w:szCs w:val="16"/>
+          <w:sz w:val="14"/>
+          <w:szCs w:val="14"/>
+        </w:rPr>
+        <w:br/>
+      </w:r>
+      <w:r>
+        <w:rPr>
+          <w:rFonts w:ascii="Lucida Console" w:hAnsi="Lucida Console" w:cs="Segoe UI"/>
+          <w:sz w:val="14"/>
+          <w:szCs w:val="14"/>
         </w:rPr>
         <w:tab/>
-        <w:t>,CONSTRAINT gsf_stagiaire_AK UNIQUE (mail)</w:t>
-      </w:r>
-      <w:r>
-        <w:rPr>
-          <w:rFonts w:ascii="Lucida Console" w:hAnsi="Lucida Console" w:cs="Segoe UI"/>
-          <w:sz w:val="16"/>
-          <w:szCs w:val="16"/>
-        </w:rPr>
-        <w:br/>
-      </w:r>
-      <w:r>
-        <w:rPr>
-          <w:rFonts w:ascii="Lucida Console" w:hAnsi="Lucida Console" w:cs="Segoe UI"/>
-          <w:sz w:val="16"/>
-          <w:szCs w:val="16"/>
+        <w:t xml:space="preserve">,CONSTRAINT </w:t>
+      </w:r>
+      <w:proofErr w:type="spellStart"/>
+      <w:r>
+        <w:rPr>
+          <w:rFonts w:ascii="Lucida Console" w:hAnsi="Lucida Console" w:cs="Segoe UI"/>
+          <w:sz w:val="14"/>
+          <w:szCs w:val="14"/>
+        </w:rPr>
+        <w:t>gsf_stagiaire_AK</w:t>
+      </w:r>
+      <w:proofErr w:type="spellEnd"/>
+      <w:r>
+        <w:rPr>
+          <w:rFonts w:ascii="Lucida Console" w:hAnsi="Lucida Console" w:cs="Segoe UI"/>
+          <w:sz w:val="14"/>
+          <w:szCs w:val="14"/>
+        </w:rPr>
+        <w:t xml:space="preserve"> UNIQUE (mail)</w:t>
+      </w:r>
+      <w:r>
+        <w:rPr>
+          <w:rFonts w:ascii="Lucida Console" w:hAnsi="Lucida Console" w:cs="Segoe UI"/>
+          <w:sz w:val="14"/>
+          <w:szCs w:val="14"/>
+        </w:rPr>
+        <w:br/>
+      </w:r>
+      <w:r>
+        <w:rPr>
+          <w:rFonts w:ascii="Lucida Console" w:hAnsi="Lucida Console" w:cs="Segoe UI"/>
+          <w:sz w:val="14"/>
+          <w:szCs w:val="14"/>
         </w:rPr>
         <w:tab/>
-        <w:t>,CONSTRAINT gsf_stagiaire_PK PRIMARY KEY (id_stagiaire)</w:t>
-      </w:r>
-      <w:r>
-        <w:rPr>
-          <w:rFonts w:ascii="Lucida Console" w:hAnsi="Lucida Console" w:cs="Segoe UI"/>
-          <w:sz w:val="16"/>
-          <w:szCs w:val="16"/>
-        </w:rPr>
-        <w:br/>
-        <w:t>)ENGINE=InnoDB;</w:t>
-      </w:r>
-      <w:r>
-        <w:rPr>
-          <w:rFonts w:ascii="Lucida Console" w:hAnsi="Lucida Console" w:cs="Segoe UI"/>
-          <w:sz w:val="16"/>
-          <w:szCs w:val="16"/>
-        </w:rPr>
-        <w:br/>
-      </w:r>
-      <w:r>
-        <w:rPr>
-          <w:rFonts w:ascii="Lucida Console" w:hAnsi="Lucida Console" w:cs="Segoe UI"/>
-          <w:sz w:val="16"/>
-          <w:szCs w:val="16"/>
-        </w:rPr>
-        <w:br/>
-      </w:r>
-      <w:r>
-        <w:rPr>
-          <w:rFonts w:ascii="Lucida Console" w:hAnsi="Lucida Console" w:cs="Segoe UI"/>
-          <w:sz w:val="16"/>
-          <w:szCs w:val="16"/>
+        <w:t xml:space="preserve">,CONSTRAINT </w:t>
+      </w:r>
+      <w:proofErr w:type="spellStart"/>
+      <w:r>
+        <w:rPr>
+          <w:rFonts w:ascii="Lucida Console" w:hAnsi="Lucida Console" w:cs="Segoe UI"/>
+          <w:sz w:val="14"/>
+          <w:szCs w:val="14"/>
+        </w:rPr>
+        <w:t>gsf_stagiaire_PK</w:t>
+      </w:r>
+      <w:proofErr w:type="spellEnd"/>
+      <w:r>
+        <w:rPr>
+          <w:rFonts w:ascii="Lucida Console" w:hAnsi="Lucida Console" w:cs="Segoe UI"/>
+          <w:sz w:val="14"/>
+          <w:szCs w:val="14"/>
+        </w:rPr>
+        <w:t xml:space="preserve"> PRIMARY KEY (</w:t>
+      </w:r>
+      <w:proofErr w:type="spellStart"/>
+      <w:r>
+        <w:rPr>
+          <w:rFonts w:ascii="Lucida Console" w:hAnsi="Lucida Console" w:cs="Segoe UI"/>
+          <w:sz w:val="14"/>
+          <w:szCs w:val="14"/>
+        </w:rPr>
+        <w:t>id_stagiaire</w:t>
+      </w:r>
+      <w:proofErr w:type="spellEnd"/>
+      <w:r>
+        <w:rPr>
+          <w:rFonts w:ascii="Lucida Console" w:hAnsi="Lucida Console" w:cs="Segoe UI"/>
+          <w:sz w:val="14"/>
+          <w:szCs w:val="14"/>
+        </w:rPr>
+        <w:t>)</w:t>
+      </w:r>
+      <w:r>
+        <w:rPr>
+          <w:rFonts w:ascii="Lucida Console" w:hAnsi="Lucida Console" w:cs="Segoe UI"/>
+          <w:sz w:val="14"/>
+          <w:szCs w:val="14"/>
+        </w:rPr>
+        <w:br/>
+        <w:t>)ENGINE=</w:t>
+      </w:r>
+      <w:proofErr w:type="spellStart"/>
+      <w:r>
+        <w:rPr>
+          <w:rFonts w:ascii="Lucida Console" w:hAnsi="Lucida Console" w:cs="Segoe UI"/>
+          <w:sz w:val="14"/>
+          <w:szCs w:val="14"/>
+        </w:rPr>
+        <w:t>InnoDB</w:t>
+      </w:r>
+      <w:proofErr w:type="spellEnd"/>
+      <w:r>
+        <w:rPr>
+          <w:rFonts w:ascii="Lucida Console" w:hAnsi="Lucida Console" w:cs="Segoe UI"/>
+          <w:sz w:val="14"/>
+          <w:szCs w:val="14"/>
+        </w:rPr>
+        <w:t>;</w:t>
+      </w:r>
+      <w:r>
+        <w:rPr>
+          <w:rFonts w:ascii="Lucida Console" w:hAnsi="Lucida Console" w:cs="Segoe UI"/>
+          <w:sz w:val="14"/>
+          <w:szCs w:val="14"/>
+        </w:rPr>
+        <w:br/>
+      </w:r>
+      <w:r>
+        <w:rPr>
+          <w:rFonts w:ascii="Lucida Console" w:hAnsi="Lucida Console" w:cs="Segoe UI"/>
+          <w:sz w:val="14"/>
+          <w:szCs w:val="14"/>
+        </w:rPr>
+        <w:br/>
+      </w:r>
+      <w:r>
+        <w:rPr>
+          <w:rFonts w:ascii="Lucida Console" w:hAnsi="Lucida Console" w:cs="Segoe UI"/>
+          <w:sz w:val="14"/>
+          <w:szCs w:val="14"/>
         </w:rPr>
         <w:br/>
         <w:t>#------------------------------------------------------------</w:t>
@@ -427,17 +617,27 @@
       <w:r>
         <w:rPr>
           <w:rFonts w:ascii="Lucida Console" w:hAnsi="Lucida Console" w:cs="Segoe UI"/>
-          <w:sz w:val="16"/>
-          <w:szCs w:val="16"/>
-        </w:rPr>
-        <w:br/>
-        <w:t># Table: gsf_session</w:t>
-      </w:r>
-      <w:r>
-        <w:rPr>
-          <w:rFonts w:ascii="Lucida Console" w:hAnsi="Lucida Console" w:cs="Segoe UI"/>
-          <w:sz w:val="16"/>
-          <w:szCs w:val="16"/>
+          <w:sz w:val="14"/>
+          <w:szCs w:val="14"/>
+        </w:rPr>
+        <w:br/>
+        <w:t xml:space="preserve"># Table: </w:t>
+      </w:r>
+      <w:proofErr w:type="spellStart"/>
+      <w:r>
+        <w:rPr>
+          <w:rFonts w:ascii="Lucida Console" w:hAnsi="Lucida Console" w:cs="Segoe UI"/>
+          <w:sz w:val="14"/>
+          <w:szCs w:val="14"/>
+        </w:rPr>
+        <w:t>gsf_session</w:t>
+      </w:r>
+      <w:proofErr w:type="spellEnd"/>
+      <w:r>
+        <w:rPr>
+          <w:rFonts w:ascii="Lucida Console" w:hAnsi="Lucida Console" w:cs="Segoe UI"/>
+          <w:sz w:val="14"/>
+          <w:szCs w:val="14"/>
         </w:rPr>
         <w:br/>
         <w:t>#------------------------------------------------------------</w:t>
@@ -445,34 +645,88 @@
       <w:r>
         <w:rPr>
           <w:rFonts w:ascii="Lucida Console" w:hAnsi="Lucida Console" w:cs="Segoe UI"/>
-          <w:sz w:val="16"/>
-          <w:szCs w:val="16"/>
-        </w:rPr>
-        <w:br/>
-      </w:r>
-      <w:r>
-        <w:rPr>
-          <w:rFonts w:ascii="Lucida Console" w:hAnsi="Lucida Console" w:cs="Segoe UI"/>
-          <w:sz w:val="16"/>
-          <w:szCs w:val="16"/>
-        </w:rPr>
-        <w:br/>
-        <w:t>CREATE TABLE gsf_session(</w:t>
-      </w:r>
-      <w:r>
-        <w:rPr>
-          <w:rFonts w:ascii="Lucida Console" w:hAnsi="Lucida Console" w:cs="Segoe UI"/>
-          <w:sz w:val="16"/>
-          <w:szCs w:val="16"/>
-        </w:rPr>
-        <w:br/>
-        <w:t xml:space="preserve">        id_session Int  Auto_increment  NOT NULL COMMENT "identifiant unique"  ,</w:t>
-      </w:r>
-      <w:r>
-        <w:rPr>
-          <w:rFonts w:ascii="Lucida Console" w:hAnsi="Lucida Console" w:cs="Segoe UI"/>
-          <w:sz w:val="16"/>
-          <w:szCs w:val="16"/>
+          <w:sz w:val="14"/>
+          <w:szCs w:val="14"/>
+        </w:rPr>
+        <w:br/>
+      </w:r>
+      <w:r>
+        <w:rPr>
+          <w:rFonts w:ascii="Lucida Console" w:hAnsi="Lucida Console" w:cs="Segoe UI"/>
+          <w:sz w:val="14"/>
+          <w:szCs w:val="14"/>
+        </w:rPr>
+        <w:br/>
+        <w:t xml:space="preserve">CREATE TABLE </w:t>
+      </w:r>
+      <w:proofErr w:type="spellStart"/>
+      <w:r>
+        <w:rPr>
+          <w:rFonts w:ascii="Lucida Console" w:hAnsi="Lucida Console" w:cs="Segoe UI"/>
+          <w:sz w:val="14"/>
+          <w:szCs w:val="14"/>
+        </w:rPr>
+        <w:t>gsf_session</w:t>
+      </w:r>
+      <w:proofErr w:type="spellEnd"/>
+      <w:r>
+        <w:rPr>
+          <w:rFonts w:ascii="Lucida Console" w:hAnsi="Lucida Console" w:cs="Segoe UI"/>
+          <w:sz w:val="14"/>
+          <w:szCs w:val="14"/>
+        </w:rPr>
+        <w:t>(</w:t>
+      </w:r>
+      <w:r>
+        <w:rPr>
+          <w:rFonts w:ascii="Lucida Console" w:hAnsi="Lucida Console" w:cs="Segoe UI"/>
+          <w:sz w:val="14"/>
+          <w:szCs w:val="14"/>
+        </w:rPr>
+        <w:br/>
+        <w:t xml:space="preserve">        </w:t>
+      </w:r>
+      <w:proofErr w:type="spellStart"/>
+      <w:r>
+        <w:rPr>
+          <w:rFonts w:ascii="Lucida Console" w:hAnsi="Lucida Console" w:cs="Segoe UI"/>
+          <w:sz w:val="14"/>
+          <w:szCs w:val="14"/>
+        </w:rPr>
+        <w:t>id_session</w:t>
+      </w:r>
+      <w:proofErr w:type="spellEnd"/>
+      <w:r>
+        <w:rPr>
+          <w:rFonts w:ascii="Lucida Console" w:hAnsi="Lucida Console" w:cs="Segoe UI"/>
+          <w:sz w:val="14"/>
+          <w:szCs w:val="14"/>
+        </w:rPr>
+        <w:t xml:space="preserve"> Int  </w:t>
+      </w:r>
+      <w:proofErr w:type="spellStart"/>
+      <w:r>
+        <w:rPr>
+          <w:rFonts w:ascii="Lucida Console" w:hAnsi="Lucida Console" w:cs="Segoe UI"/>
+          <w:sz w:val="14"/>
+          <w:szCs w:val="14"/>
+        </w:rPr>
+        <w:t>Auto_increment</w:t>
+      </w:r>
+      <w:proofErr w:type="spellEnd"/>
+      <w:r>
+        <w:rPr>
+          <w:rFonts w:ascii="Lucida Console" w:hAnsi="Lucida Console" w:cs="Segoe UI"/>
+          <w:sz w:val="14"/>
+          <w:szCs w:val="14"/>
+        </w:rPr>
+        <w:t xml:space="preserve">  NOT NULL COMMENT "identifiant unique"  ,</w:t>
+      </w:r>
+      <w:r>
+        <w:rPr>
+          <w:rFonts w:ascii="Lucida Console" w:hAnsi="Lucida Console" w:cs="Segoe UI"/>
+          <w:sz w:val="14"/>
+          <w:szCs w:val="14"/>
         </w:rPr>
         <w:br/>
         <w:t xml:space="preserve">        intitule   Varchar (</w:t>
@@ -480,95 +734,425 @@
       <w:r>
         <w:rPr>
           <w:rFonts w:ascii="Lucida Console" w:hAnsi="Lucida Console" w:cs="Segoe UI"/>
-          <w:sz w:val="16"/>
-          <w:szCs w:val="16"/>
+          <w:sz w:val="14"/>
+          <w:szCs w:val="14"/>
         </w:rPr>
         <w:t>127</w:t>
+      </w:r>
+      <w:r>
+        <w:rPr>
+          <w:rFonts w:ascii="Lucida Console" w:hAnsi="Lucida Console" w:cs="Segoe UI"/>
+          <w:sz w:val="14"/>
+          <w:szCs w:val="14"/>
+        </w:rPr>
+        <w:t>) NOT NULL COMMENT "intitulé de la session"  ,</w:t>
+      </w:r>
+      <w:r>
+        <w:rPr>
+          <w:rFonts w:ascii="Lucida Console" w:hAnsi="Lucida Console" w:cs="Segoe UI"/>
+          <w:sz w:val="14"/>
+          <w:szCs w:val="14"/>
+        </w:rPr>
+        <w:br/>
+        <w:t xml:space="preserve">        </w:t>
+      </w:r>
+      <w:proofErr w:type="spellStart"/>
+      <w:r>
+        <w:rPr>
+          <w:rFonts w:ascii="Lucida Console" w:hAnsi="Lucida Console" w:cs="Segoe UI"/>
+          <w:sz w:val="14"/>
+          <w:szCs w:val="14"/>
+        </w:rPr>
+        <w:t>date_debut</w:t>
+      </w:r>
+      <w:proofErr w:type="spellEnd"/>
+      <w:r>
+        <w:rPr>
+          <w:rFonts w:ascii="Lucida Console" w:hAnsi="Lucida Console" w:cs="Segoe UI"/>
+          <w:sz w:val="14"/>
+          <w:szCs w:val="14"/>
+        </w:rPr>
+        <w:t xml:space="preserve"> Date NOT NULL COMMENT "date de démarrage de la session"  ,</w:t>
+      </w:r>
+      <w:r>
+        <w:rPr>
+          <w:rFonts w:ascii="Lucida Console" w:hAnsi="Lucida Console" w:cs="Segoe UI"/>
+          <w:sz w:val="14"/>
+          <w:szCs w:val="14"/>
+        </w:rPr>
+        <w:br/>
+        <w:t xml:space="preserve">        </w:t>
+      </w:r>
+      <w:proofErr w:type="spellStart"/>
+      <w:r>
+        <w:rPr>
+          <w:rFonts w:ascii="Lucida Console" w:hAnsi="Lucida Console" w:cs="Segoe UI"/>
+          <w:sz w:val="14"/>
+          <w:szCs w:val="14"/>
+        </w:rPr>
+        <w:t>date_fin</w:t>
+      </w:r>
+      <w:proofErr w:type="spellEnd"/>
+      <w:r>
+        <w:rPr>
+          <w:rFonts w:ascii="Lucida Console" w:hAnsi="Lucida Console" w:cs="Segoe UI"/>
+          <w:sz w:val="14"/>
+          <w:szCs w:val="14"/>
+        </w:rPr>
+        <w:t xml:space="preserve">   Date NOT NULL COMMENT "Date d'achèvement de la session"  ,</w:t>
+      </w:r>
+      <w:r>
+        <w:rPr>
+          <w:rFonts w:ascii="Lucida Console" w:hAnsi="Lucida Console" w:cs="Segoe UI"/>
+          <w:sz w:val="14"/>
+          <w:szCs w:val="14"/>
+        </w:rPr>
+        <w:br/>
+        <w:t xml:space="preserve">        </w:t>
+      </w:r>
+      <w:proofErr w:type="spellStart"/>
+      <w:r>
+        <w:rPr>
+          <w:rFonts w:ascii="Lucida Console" w:hAnsi="Lucida Console" w:cs="Segoe UI"/>
+          <w:sz w:val="14"/>
+          <w:szCs w:val="14"/>
+        </w:rPr>
+        <w:t>nb_places</w:t>
+      </w:r>
+      <w:proofErr w:type="spellEnd"/>
+      <w:r>
+        <w:rPr>
+          <w:rFonts w:ascii="Lucida Console" w:hAnsi="Lucida Console" w:cs="Segoe UI"/>
+          <w:sz w:val="14"/>
+          <w:szCs w:val="14"/>
+        </w:rPr>
+        <w:t xml:space="preserve">  Int NOT NULL COMMENT "Nombre maximal de stagiaires admis sur la session" </w:t>
+      </w:r>
+      <w:r>
+        <w:rPr>
+          <w:rFonts w:ascii="Lucida Console" w:hAnsi="Lucida Console" w:cs="Segoe UI"/>
+          <w:sz w:val="14"/>
+          <w:szCs w:val="14"/>
+        </w:rPr>
+        <w:br/>
+      </w:r>
+      <w:r>
+        <w:rPr>
+          <w:rFonts w:ascii="Lucida Console" w:hAnsi="Lucida Console" w:cs="Segoe UI"/>
+          <w:sz w:val="14"/>
+          <w:szCs w:val="14"/>
+        </w:rPr>
+        <w:tab/>
+        <w:t xml:space="preserve">,CONSTRAINT </w:t>
+      </w:r>
+      <w:proofErr w:type="spellStart"/>
+      <w:r>
+        <w:rPr>
+          <w:rFonts w:ascii="Lucida Console" w:hAnsi="Lucida Console" w:cs="Segoe UI"/>
+          <w:sz w:val="14"/>
+          <w:szCs w:val="14"/>
+        </w:rPr>
+        <w:t>gsf_session_PK</w:t>
+      </w:r>
+      <w:proofErr w:type="spellEnd"/>
+      <w:r>
+        <w:rPr>
+          <w:rFonts w:ascii="Lucida Console" w:hAnsi="Lucida Console" w:cs="Segoe UI"/>
+          <w:sz w:val="14"/>
+          <w:szCs w:val="14"/>
+        </w:rPr>
+        <w:t xml:space="preserve"> PRIMARY KEY (</w:t>
+      </w:r>
+      <w:proofErr w:type="spellStart"/>
+      <w:r>
+        <w:rPr>
+          <w:rFonts w:ascii="Lucida Console" w:hAnsi="Lucida Console" w:cs="Segoe UI"/>
+          <w:sz w:val="14"/>
+          <w:szCs w:val="14"/>
+        </w:rPr>
+        <w:t>id_session</w:t>
+      </w:r>
+      <w:proofErr w:type="spellEnd"/>
+      <w:r>
+        <w:rPr>
+          <w:rFonts w:ascii="Lucida Console" w:hAnsi="Lucida Console" w:cs="Segoe UI"/>
+          <w:sz w:val="14"/>
+          <w:szCs w:val="14"/>
+        </w:rPr>
+        <w:t>)</w:t>
+      </w:r>
+      <w:r>
+        <w:rPr>
+          <w:rFonts w:ascii="Lucida Console" w:hAnsi="Lucida Console" w:cs="Segoe UI"/>
+          <w:sz w:val="14"/>
+          <w:szCs w:val="14"/>
+        </w:rPr>
+        <w:br/>
+        <w:t>)ENGINE=</w:t>
+      </w:r>
+      <w:proofErr w:type="spellStart"/>
+      <w:r>
+        <w:rPr>
+          <w:rFonts w:ascii="Lucida Console" w:hAnsi="Lucida Console" w:cs="Segoe UI"/>
+          <w:sz w:val="14"/>
+          <w:szCs w:val="14"/>
+        </w:rPr>
+        <w:t>InnoDB</w:t>
+      </w:r>
+      <w:proofErr w:type="spellEnd"/>
+      <w:r>
+        <w:rPr>
+          <w:rFonts w:ascii="Lucida Console" w:hAnsi="Lucida Console" w:cs="Segoe UI"/>
+          <w:sz w:val="14"/>
+          <w:szCs w:val="14"/>
+        </w:rPr>
+        <w:t>;</w:t>
+      </w:r>
+      <w:r>
+        <w:rPr>
+          <w:rFonts w:ascii="Lucida Console" w:hAnsi="Lucida Console" w:cs="Segoe UI"/>
+          <w:sz w:val="14"/>
+          <w:szCs w:val="14"/>
+        </w:rPr>
+        <w:br/>
+      </w:r>
+      <w:r>
+        <w:rPr>
+          <w:rFonts w:ascii="Lucida Console" w:hAnsi="Lucida Console" w:cs="Segoe UI"/>
+          <w:sz w:val="14"/>
+          <w:szCs w:val="14"/>
+        </w:rPr>
+        <w:br/>
+      </w:r>
+      <w:r>
+        <w:rPr>
+          <w:rFonts w:ascii="Lucida Console" w:hAnsi="Lucida Console" w:cs="Segoe UI"/>
+          <w:sz w:val="14"/>
+          <w:szCs w:val="14"/>
+        </w:rPr>
+        <w:br/>
+        <w:t>#------------------------------------------------------------</w:t>
+      </w:r>
+      <w:r>
+        <w:rPr>
+          <w:rFonts w:ascii="Lucida Console" w:hAnsi="Lucida Console" w:cs="Segoe UI"/>
+          <w:sz w:val="14"/>
+          <w:szCs w:val="14"/>
+        </w:rPr>
+        <w:br/>
+        <w:t xml:space="preserve"># Table: </w:t>
+      </w:r>
+      <w:proofErr w:type="spellStart"/>
+      <w:r>
+        <w:rPr>
+          <w:rFonts w:ascii="Lucida Console" w:hAnsi="Lucida Console" w:cs="Segoe UI"/>
+          <w:sz w:val="14"/>
+          <w:szCs w:val="14"/>
+        </w:rPr>
+        <w:t>gsf_categorie</w:t>
       </w:r>
       <w:bookmarkStart w:id="0" w:name="_GoBack"/>
       <w:bookmarkEnd w:id="0"/>
-      <w:r>
-        <w:rPr>
-          <w:rFonts w:ascii="Lucida Console" w:hAnsi="Lucida Console" w:cs="Segoe UI"/>
-          <w:sz w:val="16"/>
-          <w:szCs w:val="16"/>
-        </w:rPr>
-        <w:t>) NOT NULL COMMENT "intitulé de la session"  ,</w:t>
-      </w:r>
-      <w:r>
-        <w:rPr>
-          <w:rFonts w:ascii="Lucida Console" w:hAnsi="Lucida Console" w:cs="Segoe UI"/>
-          <w:sz w:val="16"/>
-          <w:szCs w:val="16"/>
-        </w:rPr>
-        <w:br/>
-        <w:t xml:space="preserve">        date_debut Date NOT NULL COMMENT "date de démarrage de la session"  ,</w:t>
-      </w:r>
-      <w:r>
-        <w:rPr>
-          <w:rFonts w:ascii="Lucida Console" w:hAnsi="Lucida Console" w:cs="Segoe UI"/>
-          <w:sz w:val="16"/>
-          <w:szCs w:val="16"/>
-        </w:rPr>
-        <w:br/>
-        <w:t xml:space="preserve">        date_fin   Date NOT NULL COMMENT "Date d'achèvement de la session"  ,</w:t>
-      </w:r>
-      <w:r>
-        <w:rPr>
-          <w:rFonts w:ascii="Lucida Console" w:hAnsi="Lucida Console" w:cs="Segoe UI"/>
-          <w:sz w:val="16"/>
-          <w:szCs w:val="16"/>
-        </w:rPr>
-        <w:br/>
-        <w:t xml:space="preserve">        nb_places  Int NOT NULL COMMENT "Nombre maximal de stagiaires admis sur la session" </w:t>
-      </w:r>
-      <w:r>
-        <w:rPr>
-          <w:rFonts w:ascii="Lucida Console" w:hAnsi="Lucida Console" w:cs="Segoe UI"/>
-          <w:sz w:val="16"/>
-          <w:szCs w:val="16"/>
-        </w:rPr>
-        <w:br/>
-      </w:r>
-      <w:r>
-        <w:rPr>
-          <w:rFonts w:ascii="Lucida Console" w:hAnsi="Lucida Console" w:cs="Segoe UI"/>
-          <w:sz w:val="16"/>
-          <w:szCs w:val="16"/>
+      <w:proofErr w:type="spellEnd"/>
+      <w:r>
+        <w:rPr>
+          <w:rFonts w:ascii="Lucida Console" w:hAnsi="Lucida Console" w:cs="Segoe UI"/>
+          <w:sz w:val="14"/>
+          <w:szCs w:val="14"/>
+        </w:rPr>
+        <w:br/>
+        <w:t>#------------------------------------------------------------</w:t>
+      </w:r>
+      <w:r>
+        <w:rPr>
+          <w:rFonts w:ascii="Lucida Console" w:hAnsi="Lucida Console" w:cs="Segoe UI"/>
+          <w:sz w:val="14"/>
+          <w:szCs w:val="14"/>
+        </w:rPr>
+        <w:br/>
+      </w:r>
+      <w:r>
+        <w:rPr>
+          <w:rFonts w:ascii="Lucida Console" w:hAnsi="Lucida Console" w:cs="Segoe UI"/>
+          <w:sz w:val="14"/>
+          <w:szCs w:val="14"/>
+        </w:rPr>
+        <w:br/>
+        <w:t xml:space="preserve">CREATE TABLE </w:t>
+      </w:r>
+      <w:proofErr w:type="spellStart"/>
+      <w:r>
+        <w:rPr>
+          <w:rFonts w:ascii="Lucida Console" w:hAnsi="Lucida Console" w:cs="Segoe UI"/>
+          <w:sz w:val="14"/>
+          <w:szCs w:val="14"/>
+        </w:rPr>
+        <w:t>gsf_categorie</w:t>
+      </w:r>
+      <w:proofErr w:type="spellEnd"/>
+      <w:r>
+        <w:rPr>
+          <w:rFonts w:ascii="Lucida Console" w:hAnsi="Lucida Console" w:cs="Segoe UI"/>
+          <w:sz w:val="14"/>
+          <w:szCs w:val="14"/>
+        </w:rPr>
+        <w:t>(</w:t>
+      </w:r>
+      <w:r>
+        <w:rPr>
+          <w:rFonts w:ascii="Lucida Console" w:hAnsi="Lucida Console" w:cs="Segoe UI"/>
+          <w:sz w:val="14"/>
+          <w:szCs w:val="14"/>
+        </w:rPr>
+        <w:br/>
+        <w:t xml:space="preserve">        </w:t>
+      </w:r>
+      <w:proofErr w:type="spellStart"/>
+      <w:r>
+        <w:rPr>
+          <w:rFonts w:ascii="Lucida Console" w:hAnsi="Lucida Console" w:cs="Segoe UI"/>
+          <w:sz w:val="14"/>
+          <w:szCs w:val="14"/>
+        </w:rPr>
+        <w:t>id_categorie</w:t>
+      </w:r>
+      <w:proofErr w:type="spellEnd"/>
+      <w:r>
+        <w:rPr>
+          <w:rFonts w:ascii="Lucida Console" w:hAnsi="Lucida Console" w:cs="Segoe UI"/>
+          <w:sz w:val="14"/>
+          <w:szCs w:val="14"/>
+        </w:rPr>
+        <w:t xml:space="preserve"> Int  </w:t>
+      </w:r>
+      <w:proofErr w:type="spellStart"/>
+      <w:r>
+        <w:rPr>
+          <w:rFonts w:ascii="Lucida Console" w:hAnsi="Lucida Console" w:cs="Segoe UI"/>
+          <w:sz w:val="14"/>
+          <w:szCs w:val="14"/>
+        </w:rPr>
+        <w:t>Auto_increment</w:t>
+      </w:r>
+      <w:proofErr w:type="spellEnd"/>
+      <w:r>
+        <w:rPr>
+          <w:rFonts w:ascii="Lucida Console" w:hAnsi="Lucida Console" w:cs="Segoe UI"/>
+          <w:sz w:val="14"/>
+          <w:szCs w:val="14"/>
+        </w:rPr>
+        <w:t xml:space="preserve">  NOT NULL ,</w:t>
+      </w:r>
+      <w:r>
+        <w:rPr>
+          <w:rFonts w:ascii="Lucida Console" w:hAnsi="Lucida Console" w:cs="Segoe UI"/>
+          <w:sz w:val="14"/>
+          <w:szCs w:val="14"/>
+        </w:rPr>
+        <w:br/>
+        <w:t xml:space="preserve">        libelle      Varchar (63) NOT NULL COMMENT "intitulé de la catégorie" </w:t>
+      </w:r>
+      <w:r>
+        <w:rPr>
+          <w:rFonts w:ascii="Lucida Console" w:hAnsi="Lucida Console" w:cs="Segoe UI"/>
+          <w:sz w:val="14"/>
+          <w:szCs w:val="14"/>
+        </w:rPr>
+        <w:br/>
+      </w:r>
+      <w:r>
+        <w:rPr>
+          <w:rFonts w:ascii="Lucida Console" w:hAnsi="Lucida Console" w:cs="Segoe UI"/>
+          <w:sz w:val="14"/>
+          <w:szCs w:val="14"/>
         </w:rPr>
         <w:tab/>
-        <w:t>,CONSTRAINT gsf_session_PK PRIMARY KEY (id_session)</w:t>
-      </w:r>
-      <w:r>
-        <w:rPr>
-          <w:rFonts w:ascii="Lucida Console" w:hAnsi="Lucida Console" w:cs="Segoe UI"/>
-          <w:sz w:val="16"/>
-          <w:szCs w:val="16"/>
-        </w:rPr>
-        <w:br/>
-        <w:t>)ENGINE=InnoDB;</w:t>
-      </w:r>
-      <w:r>
-        <w:rPr>
-          <w:rFonts w:ascii="Lucida Console" w:hAnsi="Lucida Console" w:cs="Segoe UI"/>
-          <w:sz w:val="16"/>
-          <w:szCs w:val="16"/>
-        </w:rPr>
-        <w:br/>
-      </w:r>
-      <w:r>
-        <w:rPr>
-          <w:rFonts w:ascii="Lucida Console" w:hAnsi="Lucida Console" w:cs="Segoe UI"/>
-          <w:sz w:val="16"/>
-          <w:szCs w:val="16"/>
-        </w:rPr>
-        <w:br/>
-      </w:r>
-      <w:r>
-        <w:rPr>
-          <w:rFonts w:ascii="Lucida Console" w:hAnsi="Lucida Console" w:cs="Segoe UI"/>
-          <w:sz w:val="16"/>
-          <w:szCs w:val="16"/>
+        <w:t xml:space="preserve">,CONSTRAINT </w:t>
+      </w:r>
+      <w:proofErr w:type="spellStart"/>
+      <w:r>
+        <w:rPr>
+          <w:rFonts w:ascii="Lucida Console" w:hAnsi="Lucida Console" w:cs="Segoe UI"/>
+          <w:sz w:val="14"/>
+          <w:szCs w:val="14"/>
+        </w:rPr>
+        <w:t>gsf_categorie_PK</w:t>
+      </w:r>
+      <w:proofErr w:type="spellEnd"/>
+      <w:r>
+        <w:rPr>
+          <w:rFonts w:ascii="Lucida Console" w:hAnsi="Lucida Console" w:cs="Segoe UI"/>
+          <w:sz w:val="14"/>
+          <w:szCs w:val="14"/>
+        </w:rPr>
+        <w:t xml:space="preserve"> PRIMARY KEY (</w:t>
+      </w:r>
+      <w:proofErr w:type="spellStart"/>
+      <w:r>
+        <w:rPr>
+          <w:rFonts w:ascii="Lucida Console" w:hAnsi="Lucida Console" w:cs="Segoe UI"/>
+          <w:sz w:val="14"/>
+          <w:szCs w:val="14"/>
+        </w:rPr>
+        <w:t>id_categorie</w:t>
+      </w:r>
+      <w:proofErr w:type="spellEnd"/>
+      <w:r>
+        <w:rPr>
+          <w:rFonts w:ascii="Lucida Console" w:hAnsi="Lucida Console" w:cs="Segoe UI"/>
+          <w:sz w:val="14"/>
+          <w:szCs w:val="14"/>
+        </w:rPr>
+        <w:t>)</w:t>
+      </w:r>
+      <w:r>
+        <w:rPr>
+          <w:rFonts w:ascii="Lucida Console" w:hAnsi="Lucida Console" w:cs="Segoe UI"/>
+          <w:sz w:val="14"/>
+          <w:szCs w:val="14"/>
+        </w:rPr>
+        <w:br/>
+        <w:t>)ENGINE=</w:t>
+      </w:r>
+      <w:proofErr w:type="spellStart"/>
+      <w:r>
+        <w:rPr>
+          <w:rFonts w:ascii="Lucida Console" w:hAnsi="Lucida Console" w:cs="Segoe UI"/>
+          <w:sz w:val="14"/>
+          <w:szCs w:val="14"/>
+        </w:rPr>
+        <w:t>InnoDB</w:t>
+      </w:r>
+      <w:proofErr w:type="spellEnd"/>
+      <w:r>
+        <w:rPr>
+          <w:rFonts w:ascii="Lucida Console" w:hAnsi="Lucida Console" w:cs="Segoe UI"/>
+          <w:sz w:val="14"/>
+          <w:szCs w:val="14"/>
+        </w:rPr>
+        <w:t>;</w:t>
+      </w:r>
+      <w:r>
+        <w:rPr>
+          <w:rFonts w:ascii="Lucida Console" w:hAnsi="Lucida Console" w:cs="Segoe UI"/>
+          <w:sz w:val="14"/>
+          <w:szCs w:val="14"/>
+        </w:rPr>
+        <w:br/>
+      </w:r>
+      <w:r>
+        <w:rPr>
+          <w:rFonts w:ascii="Lucida Console" w:hAnsi="Lucida Console" w:cs="Segoe UI"/>
+          <w:sz w:val="14"/>
+          <w:szCs w:val="14"/>
+        </w:rPr>
+        <w:br/>
+      </w:r>
+      <w:r>
+        <w:rPr>
+          <w:rFonts w:ascii="Lucida Console" w:hAnsi="Lucida Console" w:cs="Segoe UI"/>
+          <w:sz w:val="14"/>
+          <w:szCs w:val="14"/>
         </w:rPr>
         <w:br/>
         <w:t>#------------------------------------------------------------</w:t>
@@ -576,17 +1160,27 @@
       <w:r>
         <w:rPr>
           <w:rFonts w:ascii="Lucida Console" w:hAnsi="Lucida Console" w:cs="Segoe UI"/>
-          <w:sz w:val="16"/>
-          <w:szCs w:val="16"/>
-        </w:rPr>
-        <w:br/>
-        <w:t># Table: gsf_categorie</w:t>
-      </w:r>
-      <w:r>
-        <w:rPr>
-          <w:rFonts w:ascii="Lucida Console" w:hAnsi="Lucida Console" w:cs="Segoe UI"/>
-          <w:sz w:val="16"/>
-          <w:szCs w:val="16"/>
+          <w:sz w:val="14"/>
+          <w:szCs w:val="14"/>
+        </w:rPr>
+        <w:br/>
+        <w:t xml:space="preserve"># Table: </w:t>
+      </w:r>
+      <w:proofErr w:type="spellStart"/>
+      <w:r>
+        <w:rPr>
+          <w:rFonts w:ascii="Lucida Console" w:hAnsi="Lucida Console" w:cs="Segoe UI"/>
+          <w:sz w:val="14"/>
+          <w:szCs w:val="14"/>
+        </w:rPr>
+        <w:t>gsf_module</w:t>
+      </w:r>
+      <w:proofErr w:type="spellEnd"/>
+      <w:r>
+        <w:rPr>
+          <w:rFonts w:ascii="Lucida Console" w:hAnsi="Lucida Console" w:cs="Segoe UI"/>
+          <w:sz w:val="14"/>
+          <w:szCs w:val="14"/>
         </w:rPr>
         <w:br/>
         <w:t>#------------------------------------------------------------</w:t>
@@ -594,85 +1188,344 @@
       <w:r>
         <w:rPr>
           <w:rFonts w:ascii="Lucida Console" w:hAnsi="Lucida Console" w:cs="Segoe UI"/>
-          <w:sz w:val="16"/>
-          <w:szCs w:val="16"/>
-        </w:rPr>
-        <w:br/>
-      </w:r>
-      <w:r>
-        <w:rPr>
-          <w:rFonts w:ascii="Lucida Console" w:hAnsi="Lucida Console" w:cs="Segoe UI"/>
-          <w:sz w:val="16"/>
-          <w:szCs w:val="16"/>
-        </w:rPr>
-        <w:br/>
-        <w:t>CREATE TABLE gsf_categorie(</w:t>
-      </w:r>
-      <w:r>
-        <w:rPr>
-          <w:rFonts w:ascii="Lucida Console" w:hAnsi="Lucida Console" w:cs="Segoe UI"/>
-          <w:sz w:val="16"/>
-          <w:szCs w:val="16"/>
-        </w:rPr>
-        <w:br/>
-        <w:t xml:space="preserve">        id_categorie Int  Auto_increment  NOT NULL ,</w:t>
-      </w:r>
-      <w:r>
-        <w:rPr>
-          <w:rFonts w:ascii="Lucida Console" w:hAnsi="Lucida Console" w:cs="Segoe UI"/>
-          <w:sz w:val="16"/>
-          <w:szCs w:val="16"/>
-        </w:rPr>
-        <w:br/>
-        <w:t xml:space="preserve">        libelle      Varchar (63) NOT NULL COMMENT "intitulé de la catégorie" </w:t>
-      </w:r>
-      <w:r>
-        <w:rPr>
-          <w:rFonts w:ascii="Lucida Console" w:hAnsi="Lucida Console" w:cs="Segoe UI"/>
-          <w:sz w:val="16"/>
-          <w:szCs w:val="16"/>
-        </w:rPr>
-        <w:br/>
-      </w:r>
-      <w:r>
-        <w:rPr>
-          <w:rFonts w:ascii="Lucida Console" w:hAnsi="Lucida Console" w:cs="Segoe UI"/>
-          <w:sz w:val="16"/>
-          <w:szCs w:val="16"/>
+          <w:sz w:val="14"/>
+          <w:szCs w:val="14"/>
+        </w:rPr>
+        <w:br/>
+      </w:r>
+      <w:r>
+        <w:rPr>
+          <w:rFonts w:ascii="Lucida Console" w:hAnsi="Lucida Console" w:cs="Segoe UI"/>
+          <w:sz w:val="14"/>
+          <w:szCs w:val="14"/>
+        </w:rPr>
+        <w:br/>
+        <w:t xml:space="preserve">CREATE TABLE </w:t>
+      </w:r>
+      <w:proofErr w:type="spellStart"/>
+      <w:r>
+        <w:rPr>
+          <w:rFonts w:ascii="Lucida Console" w:hAnsi="Lucida Console" w:cs="Segoe UI"/>
+          <w:sz w:val="14"/>
+          <w:szCs w:val="14"/>
+        </w:rPr>
+        <w:t>gsf_module</w:t>
+      </w:r>
+      <w:proofErr w:type="spellEnd"/>
+      <w:r>
+        <w:rPr>
+          <w:rFonts w:ascii="Lucida Console" w:hAnsi="Lucida Console" w:cs="Segoe UI"/>
+          <w:sz w:val="14"/>
+          <w:szCs w:val="14"/>
+        </w:rPr>
+        <w:t>(</w:t>
+      </w:r>
+      <w:r>
+        <w:rPr>
+          <w:rFonts w:ascii="Lucida Console" w:hAnsi="Lucida Console" w:cs="Segoe UI"/>
+          <w:sz w:val="14"/>
+          <w:szCs w:val="14"/>
+        </w:rPr>
+        <w:br/>
+        <w:t xml:space="preserve">        </w:t>
+      </w:r>
+      <w:proofErr w:type="spellStart"/>
+      <w:r>
+        <w:rPr>
+          <w:rFonts w:ascii="Lucida Console" w:hAnsi="Lucida Console" w:cs="Segoe UI"/>
+          <w:sz w:val="14"/>
+          <w:szCs w:val="14"/>
+        </w:rPr>
+        <w:t>id_module</w:t>
+      </w:r>
+      <w:proofErr w:type="spellEnd"/>
+      <w:r>
+        <w:rPr>
+          <w:rFonts w:ascii="Lucida Console" w:hAnsi="Lucida Console" w:cs="Segoe UI"/>
+          <w:sz w:val="14"/>
+          <w:szCs w:val="14"/>
+        </w:rPr>
+        <w:t xml:space="preserve">      Int  </w:t>
+      </w:r>
+      <w:proofErr w:type="spellStart"/>
+      <w:r>
+        <w:rPr>
+          <w:rFonts w:ascii="Lucida Console" w:hAnsi="Lucida Console" w:cs="Segoe UI"/>
+          <w:sz w:val="14"/>
+          <w:szCs w:val="14"/>
+        </w:rPr>
+        <w:t>Auto_increment</w:t>
+      </w:r>
+      <w:proofErr w:type="spellEnd"/>
+      <w:r>
+        <w:rPr>
+          <w:rFonts w:ascii="Lucida Console" w:hAnsi="Lucida Console" w:cs="Segoe UI"/>
+          <w:sz w:val="14"/>
+          <w:szCs w:val="14"/>
+        </w:rPr>
+        <w:t xml:space="preserve">  NOT NULL COMMENT "identifiant unique"  ,</w:t>
+      </w:r>
+      <w:r>
+        <w:rPr>
+          <w:rFonts w:ascii="Lucida Console" w:hAnsi="Lucida Console" w:cs="Segoe UI"/>
+          <w:sz w:val="14"/>
+          <w:szCs w:val="14"/>
+        </w:rPr>
+        <w:br/>
+        <w:t xml:space="preserve">        libelle        Varchar (63) NOT NULL COMMENT "intitulé du module"  ,</w:t>
+      </w:r>
+      <w:r>
+        <w:rPr>
+          <w:rFonts w:ascii="Lucida Console" w:hAnsi="Lucida Console" w:cs="Segoe UI"/>
+          <w:sz w:val="14"/>
+          <w:szCs w:val="14"/>
+        </w:rPr>
+        <w:br/>
+        <w:t xml:space="preserve">        </w:t>
+      </w:r>
+      <w:proofErr w:type="spellStart"/>
+      <w:r>
+        <w:rPr>
+          <w:rFonts w:ascii="Lucida Console" w:hAnsi="Lucida Console" w:cs="Segoe UI"/>
+          <w:sz w:val="14"/>
+          <w:szCs w:val="14"/>
+        </w:rPr>
+        <w:t>duree_suggeree</w:t>
+      </w:r>
+      <w:proofErr w:type="spellEnd"/>
+      <w:r>
+        <w:rPr>
+          <w:rFonts w:ascii="Lucida Console" w:hAnsi="Lucida Console" w:cs="Segoe UI"/>
+          <w:sz w:val="14"/>
+          <w:szCs w:val="14"/>
+        </w:rPr>
+        <w:t xml:space="preserve"> Int NOT NULL COMMENT "durée suggérée du module (en jours)"  ,</w:t>
+      </w:r>
+      <w:r>
+        <w:rPr>
+          <w:rFonts w:ascii="Lucida Console" w:hAnsi="Lucida Console" w:cs="Segoe UI"/>
+          <w:sz w:val="14"/>
+          <w:szCs w:val="14"/>
+        </w:rPr>
+        <w:br/>
+        <w:t xml:space="preserve">        </w:t>
+      </w:r>
+      <w:proofErr w:type="spellStart"/>
+      <w:r>
+        <w:rPr>
+          <w:rFonts w:ascii="Lucida Console" w:hAnsi="Lucida Console" w:cs="Segoe UI"/>
+          <w:sz w:val="14"/>
+          <w:szCs w:val="14"/>
+        </w:rPr>
+        <w:t>id_categorie</w:t>
+      </w:r>
+      <w:proofErr w:type="spellEnd"/>
+      <w:r>
+        <w:rPr>
+          <w:rFonts w:ascii="Lucida Console" w:hAnsi="Lucida Console" w:cs="Segoe UI"/>
+          <w:sz w:val="14"/>
+          <w:szCs w:val="14"/>
+        </w:rPr>
+        <w:t xml:space="preserve">   Int NOT NULL</w:t>
+      </w:r>
+      <w:r>
+        <w:rPr>
+          <w:rFonts w:ascii="Lucida Console" w:hAnsi="Lucida Console" w:cs="Segoe UI"/>
+          <w:sz w:val="14"/>
+          <w:szCs w:val="14"/>
+        </w:rPr>
+        <w:br/>
+      </w:r>
+      <w:r>
+        <w:rPr>
+          <w:rFonts w:ascii="Lucida Console" w:hAnsi="Lucida Console" w:cs="Segoe UI"/>
+          <w:sz w:val="14"/>
+          <w:szCs w:val="14"/>
         </w:rPr>
         <w:tab/>
-        <w:t>,CONSTRAINT gsf_categorie_PK PRIMARY KEY (id_categorie)</w:t>
-      </w:r>
-      <w:r>
-        <w:rPr>
-          <w:rFonts w:ascii="Lucida Console" w:hAnsi="Lucida Console" w:cs="Segoe UI"/>
-          <w:sz w:val="16"/>
-          <w:szCs w:val="16"/>
-        </w:rPr>
-        <w:br/>
-        <w:t>)ENGINE=InnoDB;</w:t>
-      </w:r>
-      <w:r>
-        <w:rPr>
-          <w:rFonts w:ascii="Lucida Console" w:hAnsi="Lucida Console" w:cs="Segoe UI"/>
-          <w:sz w:val="16"/>
-          <w:szCs w:val="16"/>
-        </w:rPr>
-        <w:br/>
-      </w:r>
-      <w:r>
-        <w:rPr>
-          <w:rFonts w:ascii="Lucida Console" w:hAnsi="Lucida Console" w:cs="Segoe UI"/>
-          <w:sz w:val="16"/>
-          <w:szCs w:val="16"/>
-        </w:rPr>
-        <w:br/>
-      </w:r>
-      <w:r>
-        <w:rPr>
-          <w:rFonts w:ascii="Lucida Console" w:hAnsi="Lucida Console" w:cs="Segoe UI"/>
-          <w:sz w:val="16"/>
-          <w:szCs w:val="16"/>
+        <w:t xml:space="preserve">,CONSTRAINT </w:t>
+      </w:r>
+      <w:proofErr w:type="spellStart"/>
+      <w:r>
+        <w:rPr>
+          <w:rFonts w:ascii="Lucida Console" w:hAnsi="Lucida Console" w:cs="Segoe UI"/>
+          <w:sz w:val="14"/>
+          <w:szCs w:val="14"/>
+        </w:rPr>
+        <w:t>gsf_module_PK</w:t>
+      </w:r>
+      <w:proofErr w:type="spellEnd"/>
+      <w:r>
+        <w:rPr>
+          <w:rFonts w:ascii="Lucida Console" w:hAnsi="Lucida Console" w:cs="Segoe UI"/>
+          <w:sz w:val="14"/>
+          <w:szCs w:val="14"/>
+        </w:rPr>
+        <w:t xml:space="preserve"> PRIMARY KEY (</w:t>
+      </w:r>
+      <w:proofErr w:type="spellStart"/>
+      <w:r>
+        <w:rPr>
+          <w:rFonts w:ascii="Lucida Console" w:hAnsi="Lucida Console" w:cs="Segoe UI"/>
+          <w:sz w:val="14"/>
+          <w:szCs w:val="14"/>
+        </w:rPr>
+        <w:t>id_module</w:t>
+      </w:r>
+      <w:proofErr w:type="spellEnd"/>
+      <w:r>
+        <w:rPr>
+          <w:rFonts w:ascii="Lucida Console" w:hAnsi="Lucida Console" w:cs="Segoe UI"/>
+          <w:sz w:val="14"/>
+          <w:szCs w:val="14"/>
+        </w:rPr>
+        <w:t>)</w:t>
+      </w:r>
+      <w:r>
+        <w:rPr>
+          <w:rFonts w:ascii="Lucida Console" w:hAnsi="Lucida Console" w:cs="Segoe UI"/>
+          <w:sz w:val="14"/>
+          <w:szCs w:val="14"/>
+        </w:rPr>
+        <w:br/>
+      </w:r>
+      <w:r>
+        <w:rPr>
+          <w:rFonts w:ascii="Lucida Console" w:hAnsi="Lucida Console" w:cs="Segoe UI"/>
+          <w:sz w:val="14"/>
+          <w:szCs w:val="14"/>
+        </w:rPr>
+        <w:br/>
+      </w:r>
+      <w:r>
+        <w:rPr>
+          <w:rFonts w:ascii="Lucida Console" w:hAnsi="Lucida Console" w:cs="Segoe UI"/>
+          <w:sz w:val="14"/>
+          <w:szCs w:val="14"/>
+        </w:rPr>
+        <w:tab/>
+        <w:t xml:space="preserve">,CONSTRAINT </w:t>
+      </w:r>
+      <w:proofErr w:type="spellStart"/>
+      <w:r>
+        <w:rPr>
+          <w:rFonts w:ascii="Lucida Console" w:hAnsi="Lucida Console" w:cs="Segoe UI"/>
+          <w:sz w:val="14"/>
+          <w:szCs w:val="14"/>
+        </w:rPr>
+        <w:t>gsf_module_gsf_categorie_FK</w:t>
+      </w:r>
+      <w:proofErr w:type="spellEnd"/>
+      <w:r>
+        <w:rPr>
+          <w:rFonts w:ascii="Lucida Console" w:hAnsi="Lucida Console" w:cs="Segoe UI"/>
+          <w:sz w:val="14"/>
+          <w:szCs w:val="14"/>
+        </w:rPr>
+        <w:t xml:space="preserve"> FOREIGN KEY (</w:t>
+      </w:r>
+      <w:proofErr w:type="spellStart"/>
+      <w:r>
+        <w:rPr>
+          <w:rFonts w:ascii="Lucida Console" w:hAnsi="Lucida Console" w:cs="Segoe UI"/>
+          <w:sz w:val="14"/>
+          <w:szCs w:val="14"/>
+        </w:rPr>
+        <w:t>id_categorie</w:t>
+      </w:r>
+      <w:proofErr w:type="spellEnd"/>
+      <w:r>
+        <w:rPr>
+          <w:rFonts w:ascii="Lucida Console" w:hAnsi="Lucida Console" w:cs="Segoe UI"/>
+          <w:sz w:val="14"/>
+          <w:szCs w:val="14"/>
+        </w:rPr>
+        <w:t xml:space="preserve">) REFERENCES </w:t>
+      </w:r>
+      <w:proofErr w:type="spellStart"/>
+      <w:r>
+        <w:rPr>
+          <w:rFonts w:ascii="Lucida Console" w:hAnsi="Lucida Console" w:cs="Segoe UI"/>
+          <w:sz w:val="14"/>
+          <w:szCs w:val="14"/>
+        </w:rPr>
+        <w:t>gsf_categorie</w:t>
+      </w:r>
+      <w:proofErr w:type="spellEnd"/>
+      <w:r>
+        <w:rPr>
+          <w:rFonts w:ascii="Lucida Console" w:hAnsi="Lucida Console" w:cs="Segoe UI"/>
+          <w:sz w:val="14"/>
+          <w:szCs w:val="14"/>
+        </w:rPr>
+        <w:t>(</w:t>
+      </w:r>
+      <w:proofErr w:type="spellStart"/>
+      <w:r>
+        <w:rPr>
+          <w:rFonts w:ascii="Lucida Console" w:hAnsi="Lucida Console" w:cs="Segoe UI"/>
+          <w:sz w:val="14"/>
+          <w:szCs w:val="14"/>
+        </w:rPr>
+        <w:t>id_categorie</w:t>
+      </w:r>
+      <w:proofErr w:type="spellEnd"/>
+      <w:r>
+        <w:rPr>
+          <w:rFonts w:ascii="Lucida Console" w:hAnsi="Lucida Console" w:cs="Segoe UI"/>
+          <w:sz w:val="14"/>
+          <w:szCs w:val="14"/>
+        </w:rPr>
+        <w:t>)</w:t>
+      </w:r>
+      <w:r>
+        <w:rPr>
+          <w:rFonts w:ascii="Lucida Console" w:hAnsi="Lucida Console" w:cs="Segoe UI"/>
+          <w:sz w:val="14"/>
+          <w:szCs w:val="14"/>
+        </w:rPr>
+        <w:br/>
+        <w:t>)ENGINE=</w:t>
+      </w:r>
+      <w:proofErr w:type="spellStart"/>
+      <w:r>
+        <w:rPr>
+          <w:rFonts w:ascii="Lucida Console" w:hAnsi="Lucida Console" w:cs="Segoe UI"/>
+          <w:sz w:val="14"/>
+          <w:szCs w:val="14"/>
+        </w:rPr>
+        <w:t>InnoDB</w:t>
+      </w:r>
+      <w:proofErr w:type="spellEnd"/>
+      <w:r>
+        <w:rPr>
+          <w:rFonts w:ascii="Lucida Console" w:hAnsi="Lucida Console" w:cs="Segoe UI"/>
+          <w:sz w:val="14"/>
+          <w:szCs w:val="14"/>
+        </w:rPr>
+        <w:t>;</w:t>
+      </w:r>
+      <w:r>
+        <w:rPr>
+          <w:rFonts w:ascii="Lucida Console" w:hAnsi="Lucida Console" w:cs="Segoe UI"/>
+          <w:sz w:val="14"/>
+          <w:szCs w:val="14"/>
+        </w:rPr>
+        <w:br/>
+      </w:r>
+      <w:r>
+        <w:rPr>
+          <w:rFonts w:ascii="Lucida Console" w:hAnsi="Lucida Console" w:cs="Segoe UI"/>
+          <w:sz w:val="14"/>
+          <w:szCs w:val="14"/>
+        </w:rPr>
+        <w:br/>
+      </w:r>
+      <w:r>
+        <w:rPr>
+          <w:rFonts w:ascii="Lucida Console" w:hAnsi="Lucida Console" w:cs="Segoe UI"/>
+          <w:sz w:val="14"/>
+          <w:szCs w:val="14"/>
         </w:rPr>
         <w:br/>
         <w:t>#------------------------------------------------------------</w:t>
@@ -680,17 +1533,17 @@
       <w:r>
         <w:rPr>
           <w:rFonts w:ascii="Lucida Console" w:hAnsi="Lucida Console" w:cs="Segoe UI"/>
-          <w:sz w:val="16"/>
-          <w:szCs w:val="16"/>
-        </w:rPr>
-        <w:br/>
-        <w:t># Table: gsf_module</w:t>
-      </w:r>
-      <w:r>
-        <w:rPr>
-          <w:rFonts w:ascii="Lucida Console" w:hAnsi="Lucida Console" w:cs="Segoe UI"/>
-          <w:sz w:val="16"/>
-          <w:szCs w:val="16"/>
+          <w:sz w:val="14"/>
+          <w:szCs w:val="14"/>
+        </w:rPr>
+        <w:br/>
+        <w:t># Table: programmer</w:t>
+      </w:r>
+      <w:r>
+        <w:rPr>
+          <w:rFonts w:ascii="Lucida Console" w:hAnsi="Lucida Console" w:cs="Segoe UI"/>
+          <w:sz w:val="14"/>
+          <w:szCs w:val="14"/>
         </w:rPr>
         <w:br/>
         <w:t>#------------------------------------------------------------</w:t>
@@ -698,128 +1551,370 @@
       <w:r>
         <w:rPr>
           <w:rFonts w:ascii="Lucida Console" w:hAnsi="Lucida Console" w:cs="Segoe UI"/>
-          <w:sz w:val="16"/>
-          <w:szCs w:val="16"/>
-        </w:rPr>
-        <w:br/>
-      </w:r>
-      <w:r>
-        <w:rPr>
-          <w:rFonts w:ascii="Lucida Console" w:hAnsi="Lucida Console" w:cs="Segoe UI"/>
-          <w:sz w:val="16"/>
-          <w:szCs w:val="16"/>
-        </w:rPr>
-        <w:br/>
-        <w:t>CREATE TABLE gsf_module(</w:t>
-      </w:r>
-      <w:r>
-        <w:rPr>
-          <w:rFonts w:ascii="Lucida Console" w:hAnsi="Lucida Console" w:cs="Segoe UI"/>
-          <w:sz w:val="16"/>
-          <w:szCs w:val="16"/>
-        </w:rPr>
-        <w:br/>
-        <w:t xml:space="preserve">        id_module      Int  Auto_increment  NOT NULL COMMENT "identifiant unique"  ,</w:t>
-      </w:r>
-      <w:r>
-        <w:rPr>
-          <w:rFonts w:ascii="Lucida Console" w:hAnsi="Lucida Console" w:cs="Segoe UI"/>
-          <w:sz w:val="16"/>
-          <w:szCs w:val="16"/>
-        </w:rPr>
-        <w:br/>
-        <w:t xml:space="preserve">        libelle        Varchar (63) NOT NULL COMMENT "intitulé du module"  ,</w:t>
-      </w:r>
-      <w:r>
-        <w:rPr>
-          <w:rFonts w:ascii="Lucida Console" w:hAnsi="Lucida Console" w:cs="Segoe UI"/>
-          <w:sz w:val="16"/>
-          <w:szCs w:val="16"/>
-        </w:rPr>
-        <w:br/>
-        <w:t xml:space="preserve">        duree_suggeree Int NOT NULL COMMENT "durée suggérée du module (en jours)"  ,</w:t>
-      </w:r>
-      <w:r>
-        <w:rPr>
-          <w:rFonts w:ascii="Lucida Console" w:hAnsi="Lucida Console" w:cs="Segoe UI"/>
-          <w:sz w:val="16"/>
-          <w:szCs w:val="16"/>
-        </w:rPr>
-        <w:br/>
-        <w:t xml:space="preserve">        id_categorie   Int NOT NULL</w:t>
-      </w:r>
-      <w:r>
-        <w:rPr>
-          <w:rFonts w:ascii="Lucida Console" w:hAnsi="Lucida Console" w:cs="Segoe UI"/>
-          <w:sz w:val="16"/>
-          <w:szCs w:val="16"/>
-        </w:rPr>
-        <w:br/>
-      </w:r>
-      <w:r>
-        <w:rPr>
-          <w:rFonts w:ascii="Lucida Console" w:hAnsi="Lucida Console" w:cs="Segoe UI"/>
-          <w:sz w:val="16"/>
-          <w:szCs w:val="16"/>
+          <w:sz w:val="14"/>
+          <w:szCs w:val="14"/>
+        </w:rPr>
+        <w:br/>
+      </w:r>
+      <w:r>
+        <w:rPr>
+          <w:rFonts w:ascii="Lucida Console" w:hAnsi="Lucida Console" w:cs="Segoe UI"/>
+          <w:sz w:val="14"/>
+          <w:szCs w:val="14"/>
+        </w:rPr>
+        <w:br/>
+        <w:t>CREATE TABLE programmer(</w:t>
+      </w:r>
+      <w:r>
+        <w:rPr>
+          <w:rFonts w:ascii="Lucida Console" w:hAnsi="Lucida Console" w:cs="Segoe UI"/>
+          <w:sz w:val="14"/>
+          <w:szCs w:val="14"/>
+        </w:rPr>
+        <w:br/>
+        <w:t xml:space="preserve">        </w:t>
+      </w:r>
+      <w:proofErr w:type="spellStart"/>
+      <w:r>
+        <w:rPr>
+          <w:rFonts w:ascii="Lucida Console" w:hAnsi="Lucida Console" w:cs="Segoe UI"/>
+          <w:sz w:val="14"/>
+          <w:szCs w:val="14"/>
+        </w:rPr>
+        <w:t>id_module</w:t>
+      </w:r>
+      <w:proofErr w:type="spellEnd"/>
+      <w:r>
+        <w:rPr>
+          <w:rFonts w:ascii="Lucida Console" w:hAnsi="Lucida Console" w:cs="Segoe UI"/>
+          <w:sz w:val="14"/>
+          <w:szCs w:val="14"/>
+        </w:rPr>
+        <w:t xml:space="preserve">  Int NOT NULL COMMENT "identifiant unique"  ,</w:t>
+      </w:r>
+      <w:r>
+        <w:rPr>
+          <w:rFonts w:ascii="Lucida Console" w:hAnsi="Lucida Console" w:cs="Segoe UI"/>
+          <w:sz w:val="14"/>
+          <w:szCs w:val="14"/>
+        </w:rPr>
+        <w:br/>
+        <w:t xml:space="preserve">        </w:t>
+      </w:r>
+      <w:proofErr w:type="spellStart"/>
+      <w:r>
+        <w:rPr>
+          <w:rFonts w:ascii="Lucida Console" w:hAnsi="Lucida Console" w:cs="Segoe UI"/>
+          <w:sz w:val="14"/>
+          <w:szCs w:val="14"/>
+        </w:rPr>
+        <w:t>id_session</w:t>
+      </w:r>
+      <w:proofErr w:type="spellEnd"/>
+      <w:r>
+        <w:rPr>
+          <w:rFonts w:ascii="Lucida Console" w:hAnsi="Lucida Console" w:cs="Segoe UI"/>
+          <w:sz w:val="14"/>
+          <w:szCs w:val="14"/>
+        </w:rPr>
+        <w:t xml:space="preserve"> Int NOT NULL COMMENT "identifiant unique"  ,</w:t>
+      </w:r>
+      <w:r>
+        <w:rPr>
+          <w:rFonts w:ascii="Lucida Console" w:hAnsi="Lucida Console" w:cs="Segoe UI"/>
+          <w:sz w:val="14"/>
+          <w:szCs w:val="14"/>
+        </w:rPr>
+        <w:br/>
+        <w:t xml:space="preserve">        </w:t>
+      </w:r>
+      <w:proofErr w:type="spellStart"/>
+      <w:r>
+        <w:rPr>
+          <w:rFonts w:ascii="Lucida Console" w:hAnsi="Lucida Console" w:cs="Segoe UI"/>
+          <w:sz w:val="14"/>
+          <w:szCs w:val="14"/>
+        </w:rPr>
+        <w:t>duree</w:t>
+      </w:r>
+      <w:proofErr w:type="spellEnd"/>
+      <w:r>
+        <w:rPr>
+          <w:rFonts w:ascii="Lucida Console" w:hAnsi="Lucida Console" w:cs="Segoe UI"/>
+          <w:sz w:val="14"/>
+          <w:szCs w:val="14"/>
+        </w:rPr>
+        <w:t xml:space="preserve">      Int NOT NULL COMMENT "nombre de jours prévus dans cette session" </w:t>
+      </w:r>
+      <w:r>
+        <w:rPr>
+          <w:rFonts w:ascii="Lucida Console" w:hAnsi="Lucida Console" w:cs="Segoe UI"/>
+          <w:sz w:val="14"/>
+          <w:szCs w:val="14"/>
+        </w:rPr>
+        <w:br/>
+      </w:r>
+      <w:r>
+        <w:rPr>
+          <w:rFonts w:ascii="Lucida Console" w:hAnsi="Lucida Console" w:cs="Segoe UI"/>
+          <w:sz w:val="14"/>
+          <w:szCs w:val="14"/>
         </w:rPr>
         <w:tab/>
-        <w:t>,CONSTRAINT gsf_module_PK PRIMARY KEY (id_module)</w:t>
-      </w:r>
-      <w:r>
-        <w:rPr>
-          <w:rFonts w:ascii="Lucida Console" w:hAnsi="Lucida Console" w:cs="Segoe UI"/>
-          <w:sz w:val="16"/>
-          <w:szCs w:val="16"/>
-        </w:rPr>
-        <w:br/>
-      </w:r>
-      <w:r>
-        <w:rPr>
-          <w:rFonts w:ascii="Lucida Console" w:hAnsi="Lucida Console" w:cs="Segoe UI"/>
-          <w:sz w:val="16"/>
-          <w:szCs w:val="16"/>
-        </w:rPr>
-        <w:br/>
-      </w:r>
-      <w:r>
-        <w:rPr>
-          <w:rFonts w:ascii="Lucida Console" w:hAnsi="Lucida Console" w:cs="Segoe UI"/>
-          <w:sz w:val="16"/>
-          <w:szCs w:val="16"/>
+        <w:t xml:space="preserve">,CONSTRAINT </w:t>
+      </w:r>
+      <w:proofErr w:type="spellStart"/>
+      <w:r>
+        <w:rPr>
+          <w:rFonts w:ascii="Lucida Console" w:hAnsi="Lucida Console" w:cs="Segoe UI"/>
+          <w:sz w:val="14"/>
+          <w:szCs w:val="14"/>
+        </w:rPr>
+        <w:t>programmer_PK</w:t>
+      </w:r>
+      <w:proofErr w:type="spellEnd"/>
+      <w:r>
+        <w:rPr>
+          <w:rFonts w:ascii="Lucida Console" w:hAnsi="Lucida Console" w:cs="Segoe UI"/>
+          <w:sz w:val="14"/>
+          <w:szCs w:val="14"/>
+        </w:rPr>
+        <w:t xml:space="preserve"> PRIMARY KEY (</w:t>
+      </w:r>
+      <w:proofErr w:type="spellStart"/>
+      <w:r>
+        <w:rPr>
+          <w:rFonts w:ascii="Lucida Console" w:hAnsi="Lucida Console" w:cs="Segoe UI"/>
+          <w:sz w:val="14"/>
+          <w:szCs w:val="14"/>
+        </w:rPr>
+        <w:t>id_module,id_session</w:t>
+      </w:r>
+      <w:proofErr w:type="spellEnd"/>
+      <w:r>
+        <w:rPr>
+          <w:rFonts w:ascii="Lucida Console" w:hAnsi="Lucida Console" w:cs="Segoe UI"/>
+          <w:sz w:val="14"/>
+          <w:szCs w:val="14"/>
+        </w:rPr>
+        <w:t>)</w:t>
+      </w:r>
+      <w:r>
+        <w:rPr>
+          <w:rFonts w:ascii="Lucida Console" w:hAnsi="Lucida Console" w:cs="Segoe UI"/>
+          <w:sz w:val="14"/>
+          <w:szCs w:val="14"/>
+        </w:rPr>
+        <w:br/>
+      </w:r>
+      <w:r>
+        <w:rPr>
+          <w:rFonts w:ascii="Lucida Console" w:hAnsi="Lucida Console" w:cs="Segoe UI"/>
+          <w:sz w:val="14"/>
+          <w:szCs w:val="14"/>
+        </w:rPr>
+        <w:br/>
+      </w:r>
+      <w:r>
+        <w:rPr>
+          <w:rFonts w:ascii="Lucida Console" w:hAnsi="Lucida Console" w:cs="Segoe UI"/>
+          <w:sz w:val="14"/>
+          <w:szCs w:val="14"/>
         </w:rPr>
         <w:tab/>
-        <w:t>,CONSTRAINT gsf_module_gsf_categorie_FK FOREIGN KEY (id_categorie) REFERENCES gsf_categorie(id_categorie)</w:t>
-      </w:r>
-      <w:r>
-        <w:rPr>
-          <w:rFonts w:ascii="Lucida Console" w:hAnsi="Lucida Console" w:cs="Segoe UI"/>
-          <w:sz w:val="16"/>
-          <w:szCs w:val="16"/>
-        </w:rPr>
-        <w:br/>
-        <w:t>)ENGINE=InnoDB;</w:t>
-      </w:r>
-      <w:r>
-        <w:rPr>
-          <w:rFonts w:ascii="Lucida Console" w:hAnsi="Lucida Console" w:cs="Segoe UI"/>
-          <w:sz w:val="16"/>
-          <w:szCs w:val="16"/>
-        </w:rPr>
-        <w:br/>
-      </w:r>
-      <w:r>
-        <w:rPr>
-          <w:rFonts w:ascii="Lucida Console" w:hAnsi="Lucida Console" w:cs="Segoe UI"/>
-          <w:sz w:val="16"/>
-          <w:szCs w:val="16"/>
-        </w:rPr>
-        <w:br/>
-      </w:r>
-      <w:r>
-        <w:rPr>
-          <w:rFonts w:ascii="Lucida Console" w:hAnsi="Lucida Console" w:cs="Segoe UI"/>
-          <w:sz w:val="16"/>
-          <w:szCs w:val="16"/>
+        <w:t xml:space="preserve">,CONSTRAINT </w:t>
+      </w:r>
+      <w:proofErr w:type="spellStart"/>
+      <w:r>
+        <w:rPr>
+          <w:rFonts w:ascii="Lucida Console" w:hAnsi="Lucida Console" w:cs="Segoe UI"/>
+          <w:sz w:val="14"/>
+          <w:szCs w:val="14"/>
+        </w:rPr>
+        <w:t>programmer_gsf_module_FK</w:t>
+      </w:r>
+      <w:proofErr w:type="spellEnd"/>
+      <w:r>
+        <w:rPr>
+          <w:rFonts w:ascii="Lucida Console" w:hAnsi="Lucida Console" w:cs="Segoe UI"/>
+          <w:sz w:val="14"/>
+          <w:szCs w:val="14"/>
+        </w:rPr>
+        <w:t xml:space="preserve"> FOREIGN KEY (</w:t>
+      </w:r>
+      <w:proofErr w:type="spellStart"/>
+      <w:r>
+        <w:rPr>
+          <w:rFonts w:ascii="Lucida Console" w:hAnsi="Lucida Console" w:cs="Segoe UI"/>
+          <w:sz w:val="14"/>
+          <w:szCs w:val="14"/>
+        </w:rPr>
+        <w:t>id_module</w:t>
+      </w:r>
+      <w:proofErr w:type="spellEnd"/>
+      <w:r>
+        <w:rPr>
+          <w:rFonts w:ascii="Lucida Console" w:hAnsi="Lucida Console" w:cs="Segoe UI"/>
+          <w:sz w:val="14"/>
+          <w:szCs w:val="14"/>
+        </w:rPr>
+        <w:t xml:space="preserve">) REFERENCES </w:t>
+      </w:r>
+      <w:proofErr w:type="spellStart"/>
+      <w:r>
+        <w:rPr>
+          <w:rFonts w:ascii="Lucida Console" w:hAnsi="Lucida Console" w:cs="Segoe UI"/>
+          <w:sz w:val="14"/>
+          <w:szCs w:val="14"/>
+        </w:rPr>
+        <w:t>gsf_module</w:t>
+      </w:r>
+      <w:proofErr w:type="spellEnd"/>
+      <w:r>
+        <w:rPr>
+          <w:rFonts w:ascii="Lucida Console" w:hAnsi="Lucida Console" w:cs="Segoe UI"/>
+          <w:sz w:val="14"/>
+          <w:szCs w:val="14"/>
+        </w:rPr>
+        <w:t>(</w:t>
+      </w:r>
+      <w:proofErr w:type="spellStart"/>
+      <w:r>
+        <w:rPr>
+          <w:rFonts w:ascii="Lucida Console" w:hAnsi="Lucida Console" w:cs="Segoe UI"/>
+          <w:sz w:val="14"/>
+          <w:szCs w:val="14"/>
+        </w:rPr>
+        <w:t>id_module</w:t>
+      </w:r>
+      <w:proofErr w:type="spellEnd"/>
+      <w:r>
+        <w:rPr>
+          <w:rFonts w:ascii="Lucida Console" w:hAnsi="Lucida Console" w:cs="Segoe UI"/>
+          <w:sz w:val="14"/>
+          <w:szCs w:val="14"/>
+        </w:rPr>
+        <w:t>)</w:t>
+      </w:r>
+      <w:r>
+        <w:rPr>
+          <w:rFonts w:ascii="Lucida Console" w:hAnsi="Lucida Console" w:cs="Segoe UI"/>
+          <w:sz w:val="14"/>
+          <w:szCs w:val="14"/>
+        </w:rPr>
+        <w:br/>
+      </w:r>
+      <w:r>
+        <w:rPr>
+          <w:rFonts w:ascii="Lucida Console" w:hAnsi="Lucida Console" w:cs="Segoe UI"/>
+          <w:sz w:val="14"/>
+          <w:szCs w:val="14"/>
+        </w:rPr>
+        <w:tab/>
+        <w:t>,CONSTRAINT programmer_gsf_session0_FK FOREIGN KEY (</w:t>
+      </w:r>
+      <w:proofErr w:type="spellStart"/>
+      <w:r>
+        <w:rPr>
+          <w:rFonts w:ascii="Lucida Console" w:hAnsi="Lucida Console" w:cs="Segoe UI"/>
+          <w:sz w:val="14"/>
+          <w:szCs w:val="14"/>
+        </w:rPr>
+        <w:t>id_session</w:t>
+      </w:r>
+      <w:proofErr w:type="spellEnd"/>
+      <w:r>
+        <w:rPr>
+          <w:rFonts w:ascii="Lucida Console" w:hAnsi="Lucida Console" w:cs="Segoe UI"/>
+          <w:sz w:val="14"/>
+          <w:szCs w:val="14"/>
+        </w:rPr>
+        <w:t xml:space="preserve">) REFERENCES </w:t>
+      </w:r>
+      <w:proofErr w:type="spellStart"/>
+      <w:r>
+        <w:rPr>
+          <w:rFonts w:ascii="Lucida Console" w:hAnsi="Lucida Console" w:cs="Segoe UI"/>
+          <w:sz w:val="14"/>
+          <w:szCs w:val="14"/>
+        </w:rPr>
+        <w:t>gsf_session</w:t>
+      </w:r>
+      <w:proofErr w:type="spellEnd"/>
+      <w:r>
+        <w:rPr>
+          <w:rFonts w:ascii="Lucida Console" w:hAnsi="Lucida Console" w:cs="Segoe UI"/>
+          <w:sz w:val="14"/>
+          <w:szCs w:val="14"/>
+        </w:rPr>
+        <w:t>(</w:t>
+      </w:r>
+      <w:proofErr w:type="spellStart"/>
+      <w:r>
+        <w:rPr>
+          <w:rFonts w:ascii="Lucida Console" w:hAnsi="Lucida Console" w:cs="Segoe UI"/>
+          <w:sz w:val="14"/>
+          <w:szCs w:val="14"/>
+        </w:rPr>
+        <w:t>id_session</w:t>
+      </w:r>
+      <w:proofErr w:type="spellEnd"/>
+      <w:r>
+        <w:rPr>
+          <w:rFonts w:ascii="Lucida Console" w:hAnsi="Lucida Console" w:cs="Segoe UI"/>
+          <w:sz w:val="14"/>
+          <w:szCs w:val="14"/>
+        </w:rPr>
+        <w:t>)</w:t>
+      </w:r>
+      <w:r>
+        <w:rPr>
+          <w:rFonts w:ascii="Lucida Console" w:hAnsi="Lucida Console" w:cs="Segoe UI"/>
+          <w:sz w:val="14"/>
+          <w:szCs w:val="14"/>
+        </w:rPr>
+        <w:br/>
+        <w:t>)ENGINE=</w:t>
+      </w:r>
+      <w:proofErr w:type="spellStart"/>
+      <w:r>
+        <w:rPr>
+          <w:rFonts w:ascii="Lucida Console" w:hAnsi="Lucida Console" w:cs="Segoe UI"/>
+          <w:sz w:val="14"/>
+          <w:szCs w:val="14"/>
+        </w:rPr>
+        <w:t>InnoDB</w:t>
+      </w:r>
+      <w:proofErr w:type="spellEnd"/>
+      <w:r>
+        <w:rPr>
+          <w:rFonts w:ascii="Lucida Console" w:hAnsi="Lucida Console" w:cs="Segoe UI"/>
+          <w:sz w:val="14"/>
+          <w:szCs w:val="14"/>
+        </w:rPr>
+        <w:t>;</w:t>
+      </w:r>
+      <w:r>
+        <w:rPr>
+          <w:rFonts w:ascii="Lucida Console" w:hAnsi="Lucida Console" w:cs="Segoe UI"/>
+          <w:sz w:val="14"/>
+          <w:szCs w:val="14"/>
+        </w:rPr>
+        <w:br/>
+      </w:r>
+      <w:r>
+        <w:rPr>
+          <w:rFonts w:ascii="Lucida Console" w:hAnsi="Lucida Console" w:cs="Segoe UI"/>
+          <w:sz w:val="14"/>
+          <w:szCs w:val="14"/>
+        </w:rPr>
+        <w:br/>
+      </w:r>
+      <w:r>
+        <w:rPr>
+          <w:rFonts w:ascii="Lucida Console" w:hAnsi="Lucida Console" w:cs="Segoe UI"/>
+          <w:sz w:val="14"/>
+          <w:szCs w:val="14"/>
         </w:rPr>
         <w:br/>
         <w:t>#------------------------------------------------------------</w:t>
@@ -827,17 +1922,17 @@
       <w:r>
         <w:rPr>
           <w:rFonts w:ascii="Lucida Console" w:hAnsi="Lucida Console" w:cs="Segoe UI"/>
-          <w:sz w:val="16"/>
-          <w:szCs w:val="16"/>
-        </w:rPr>
-        <w:br/>
-        <w:t># Table: programmer</w:t>
-      </w:r>
-      <w:r>
-        <w:rPr>
-          <w:rFonts w:ascii="Lucida Console" w:hAnsi="Lucida Console" w:cs="Segoe UI"/>
-          <w:sz w:val="16"/>
-          <w:szCs w:val="16"/>
+          <w:sz w:val="14"/>
+          <w:szCs w:val="14"/>
+        </w:rPr>
+        <w:br/>
+        <w:t># Table: participer</w:t>
+      </w:r>
+      <w:r>
+        <w:rPr>
+          <w:rFonts w:ascii="Lucida Console" w:hAnsi="Lucida Console" w:cs="Segoe UI"/>
+          <w:sz w:val="14"/>
+          <w:szCs w:val="14"/>
         </w:rPr>
         <w:br/>
         <w:t>#------------------------------------------------------------</w:t>
@@ -845,268 +1940,321 @@
       <w:r>
         <w:rPr>
           <w:rFonts w:ascii="Lucida Console" w:hAnsi="Lucida Console" w:cs="Segoe UI"/>
-          <w:sz w:val="16"/>
-          <w:szCs w:val="16"/>
-        </w:rPr>
-        <w:br/>
-      </w:r>
-      <w:r>
-        <w:rPr>
-          <w:rFonts w:ascii="Lucida Console" w:hAnsi="Lucida Console" w:cs="Segoe UI"/>
-          <w:sz w:val="16"/>
-          <w:szCs w:val="16"/>
-        </w:rPr>
-        <w:br/>
-        <w:t>CREATE TABLE programmer(</w:t>
-      </w:r>
-      <w:r>
-        <w:rPr>
-          <w:rFonts w:ascii="Lucida Console" w:hAnsi="Lucida Console" w:cs="Segoe UI"/>
-          <w:sz w:val="16"/>
-          <w:szCs w:val="16"/>
-        </w:rPr>
-        <w:br/>
-        <w:t xml:space="preserve">        id_module  Int NOT NULL COMMENT "identifiant unique"  ,</w:t>
-      </w:r>
-      <w:r>
-        <w:rPr>
-          <w:rFonts w:ascii="Lucida Console" w:hAnsi="Lucida Console" w:cs="Segoe UI"/>
-          <w:sz w:val="16"/>
-          <w:szCs w:val="16"/>
-        </w:rPr>
-        <w:br/>
-        <w:t xml:space="preserve">        id_session Int NOT NULL COMMENT "identifiant unique"  ,</w:t>
-      </w:r>
-      <w:r>
-        <w:rPr>
-          <w:rFonts w:ascii="Lucida Console" w:hAnsi="Lucida Console" w:cs="Segoe UI"/>
-          <w:sz w:val="16"/>
-          <w:szCs w:val="16"/>
-        </w:rPr>
-        <w:br/>
-        <w:t xml:space="preserve">        duree      Int NOT NULL COMMENT "nombre de jours prévus dans cette session" </w:t>
-      </w:r>
-      <w:r>
-        <w:rPr>
-          <w:rFonts w:ascii="Lucida Console" w:hAnsi="Lucida Console" w:cs="Segoe UI"/>
-          <w:sz w:val="16"/>
-          <w:szCs w:val="16"/>
-        </w:rPr>
-        <w:br/>
-      </w:r>
-      <w:r>
-        <w:rPr>
-          <w:rFonts w:ascii="Lucida Console" w:hAnsi="Lucida Console" w:cs="Segoe UI"/>
-          <w:sz w:val="16"/>
-          <w:szCs w:val="16"/>
+          <w:sz w:val="14"/>
+          <w:szCs w:val="14"/>
+        </w:rPr>
+        <w:br/>
+      </w:r>
+      <w:r>
+        <w:rPr>
+          <w:rFonts w:ascii="Lucida Console" w:hAnsi="Lucida Console" w:cs="Segoe UI"/>
+          <w:sz w:val="14"/>
+          <w:szCs w:val="14"/>
+        </w:rPr>
+        <w:br/>
+        <w:t>CREATE TABLE participer(</w:t>
+      </w:r>
+      <w:r>
+        <w:rPr>
+          <w:rFonts w:ascii="Lucida Console" w:hAnsi="Lucida Console" w:cs="Segoe UI"/>
+          <w:sz w:val="14"/>
+          <w:szCs w:val="14"/>
+        </w:rPr>
+        <w:br/>
+        <w:t xml:space="preserve">        </w:t>
+      </w:r>
+      <w:proofErr w:type="spellStart"/>
+      <w:r>
+        <w:rPr>
+          <w:rFonts w:ascii="Lucida Console" w:hAnsi="Lucida Console" w:cs="Segoe UI"/>
+          <w:sz w:val="14"/>
+          <w:szCs w:val="14"/>
+        </w:rPr>
+        <w:t>id_session</w:t>
+      </w:r>
+      <w:proofErr w:type="spellEnd"/>
+      <w:r>
+        <w:rPr>
+          <w:rFonts w:ascii="Lucida Console" w:hAnsi="Lucida Console" w:cs="Segoe UI"/>
+          <w:sz w:val="14"/>
+          <w:szCs w:val="14"/>
+        </w:rPr>
+        <w:t xml:space="preserve">   Int NOT NULL COMMENT "identifiant unique"  ,</w:t>
+      </w:r>
+      <w:r>
+        <w:rPr>
+          <w:rFonts w:ascii="Lucida Console" w:hAnsi="Lucida Console" w:cs="Segoe UI"/>
+          <w:sz w:val="14"/>
+          <w:szCs w:val="14"/>
+        </w:rPr>
+        <w:br/>
+        <w:t xml:space="preserve">        </w:t>
+      </w:r>
+      <w:proofErr w:type="spellStart"/>
+      <w:r>
+        <w:rPr>
+          <w:rFonts w:ascii="Lucida Console" w:hAnsi="Lucida Console" w:cs="Segoe UI"/>
+          <w:sz w:val="14"/>
+          <w:szCs w:val="14"/>
+        </w:rPr>
+        <w:t>id_stagiaire</w:t>
+      </w:r>
+      <w:proofErr w:type="spellEnd"/>
+      <w:r>
+        <w:rPr>
+          <w:rFonts w:ascii="Lucida Console" w:hAnsi="Lucida Console" w:cs="Segoe UI"/>
+          <w:sz w:val="14"/>
+          <w:szCs w:val="14"/>
+        </w:rPr>
+        <w:t xml:space="preserve"> Int NOT NULL COMMENT "identifiant unique" </w:t>
+      </w:r>
+      <w:r>
+        <w:rPr>
+          <w:rFonts w:ascii="Lucida Console" w:hAnsi="Lucida Console" w:cs="Segoe UI"/>
+          <w:sz w:val="14"/>
+          <w:szCs w:val="14"/>
+        </w:rPr>
+        <w:br/>
+      </w:r>
+      <w:r>
+        <w:rPr>
+          <w:rFonts w:ascii="Lucida Console" w:hAnsi="Lucida Console" w:cs="Segoe UI"/>
+          <w:sz w:val="14"/>
+          <w:szCs w:val="14"/>
         </w:rPr>
         <w:tab/>
-        <w:t>,CONSTRAINT programmer_PK PRIMARY KEY (id_module,id_session)</w:t>
-      </w:r>
-      <w:r>
-        <w:rPr>
-          <w:rFonts w:ascii="Lucida Console" w:hAnsi="Lucida Console" w:cs="Segoe UI"/>
-          <w:sz w:val="16"/>
-          <w:szCs w:val="16"/>
-        </w:rPr>
-        <w:br/>
-      </w:r>
-      <w:r>
-        <w:rPr>
-          <w:rFonts w:ascii="Lucida Console" w:hAnsi="Lucida Console" w:cs="Segoe UI"/>
-          <w:sz w:val="16"/>
-          <w:szCs w:val="16"/>
-        </w:rPr>
-        <w:br/>
-      </w:r>
-      <w:r>
-        <w:rPr>
-          <w:rFonts w:ascii="Lucida Console" w:hAnsi="Lucida Console" w:cs="Segoe UI"/>
-          <w:sz w:val="16"/>
-          <w:szCs w:val="16"/>
+        <w:t xml:space="preserve">,CONSTRAINT </w:t>
+      </w:r>
+      <w:proofErr w:type="spellStart"/>
+      <w:r>
+        <w:rPr>
+          <w:rFonts w:ascii="Lucida Console" w:hAnsi="Lucida Console" w:cs="Segoe UI"/>
+          <w:sz w:val="14"/>
+          <w:szCs w:val="14"/>
+        </w:rPr>
+        <w:t>participer_PK</w:t>
+      </w:r>
+      <w:proofErr w:type="spellEnd"/>
+      <w:r>
+        <w:rPr>
+          <w:rFonts w:ascii="Lucida Console" w:hAnsi="Lucida Console" w:cs="Segoe UI"/>
+          <w:sz w:val="14"/>
+          <w:szCs w:val="14"/>
+        </w:rPr>
+        <w:t xml:space="preserve"> PRIMARY KEY (</w:t>
+      </w:r>
+      <w:proofErr w:type="spellStart"/>
+      <w:r>
+        <w:rPr>
+          <w:rFonts w:ascii="Lucida Console" w:hAnsi="Lucida Console" w:cs="Segoe UI"/>
+          <w:sz w:val="14"/>
+          <w:szCs w:val="14"/>
+        </w:rPr>
+        <w:t>id_session,id_stagiaire</w:t>
+      </w:r>
+      <w:proofErr w:type="spellEnd"/>
+      <w:r>
+        <w:rPr>
+          <w:rFonts w:ascii="Lucida Console" w:hAnsi="Lucida Console" w:cs="Segoe UI"/>
+          <w:sz w:val="14"/>
+          <w:szCs w:val="14"/>
+        </w:rPr>
+        <w:t>)</w:t>
+      </w:r>
+      <w:r>
+        <w:rPr>
+          <w:rFonts w:ascii="Lucida Console" w:hAnsi="Lucida Console" w:cs="Segoe UI"/>
+          <w:sz w:val="14"/>
+          <w:szCs w:val="14"/>
+        </w:rPr>
+        <w:br/>
+      </w:r>
+      <w:r>
+        <w:rPr>
+          <w:rFonts w:ascii="Lucida Console" w:hAnsi="Lucida Console" w:cs="Segoe UI"/>
+          <w:sz w:val="14"/>
+          <w:szCs w:val="14"/>
+        </w:rPr>
+        <w:br/>
+      </w:r>
+      <w:r>
+        <w:rPr>
+          <w:rFonts w:ascii="Lucida Console" w:hAnsi="Lucida Console" w:cs="Segoe UI"/>
+          <w:sz w:val="14"/>
+          <w:szCs w:val="14"/>
         </w:rPr>
         <w:tab/>
-        <w:t>,CONSTRAINT programmer_gsf_module_FK FOREIGN KEY (id_module) REFERENCES gsf_module(id_module)</w:t>
-      </w:r>
-      <w:r>
-        <w:rPr>
-          <w:rFonts w:ascii="Lucida Console" w:hAnsi="Lucida Console" w:cs="Segoe UI"/>
-          <w:sz w:val="16"/>
-          <w:szCs w:val="16"/>
-        </w:rPr>
-        <w:br/>
-      </w:r>
-      <w:r>
-        <w:rPr>
-          <w:rFonts w:ascii="Lucida Console" w:hAnsi="Lucida Console" w:cs="Segoe UI"/>
-          <w:sz w:val="16"/>
-          <w:szCs w:val="16"/>
+        <w:t xml:space="preserve">,CONSTRAINT </w:t>
+      </w:r>
+      <w:proofErr w:type="spellStart"/>
+      <w:r>
+        <w:rPr>
+          <w:rFonts w:ascii="Lucida Console" w:hAnsi="Lucida Console" w:cs="Segoe UI"/>
+          <w:sz w:val="14"/>
+          <w:szCs w:val="14"/>
+        </w:rPr>
+        <w:t>participer_gsf_session_FK</w:t>
+      </w:r>
+      <w:proofErr w:type="spellEnd"/>
+      <w:r>
+        <w:rPr>
+          <w:rFonts w:ascii="Lucida Console" w:hAnsi="Lucida Console" w:cs="Segoe UI"/>
+          <w:sz w:val="14"/>
+          <w:szCs w:val="14"/>
+        </w:rPr>
+        <w:t xml:space="preserve"> FOREIGN KEY (</w:t>
+      </w:r>
+      <w:proofErr w:type="spellStart"/>
+      <w:r>
+        <w:rPr>
+          <w:rFonts w:ascii="Lucida Console" w:hAnsi="Lucida Console" w:cs="Segoe UI"/>
+          <w:sz w:val="14"/>
+          <w:szCs w:val="14"/>
+        </w:rPr>
+        <w:t>id_session</w:t>
+      </w:r>
+      <w:proofErr w:type="spellEnd"/>
+      <w:r>
+        <w:rPr>
+          <w:rFonts w:ascii="Lucida Console" w:hAnsi="Lucida Console" w:cs="Segoe UI"/>
+          <w:sz w:val="14"/>
+          <w:szCs w:val="14"/>
+        </w:rPr>
+        <w:t xml:space="preserve">) REFERENCES </w:t>
+      </w:r>
+      <w:proofErr w:type="spellStart"/>
+      <w:r>
+        <w:rPr>
+          <w:rFonts w:ascii="Lucida Console" w:hAnsi="Lucida Console" w:cs="Segoe UI"/>
+          <w:sz w:val="14"/>
+          <w:szCs w:val="14"/>
+        </w:rPr>
+        <w:t>gsf_session</w:t>
+      </w:r>
+      <w:proofErr w:type="spellEnd"/>
+      <w:r>
+        <w:rPr>
+          <w:rFonts w:ascii="Lucida Console" w:hAnsi="Lucida Console" w:cs="Segoe UI"/>
+          <w:sz w:val="14"/>
+          <w:szCs w:val="14"/>
+        </w:rPr>
+        <w:t>(</w:t>
+      </w:r>
+      <w:proofErr w:type="spellStart"/>
+      <w:r>
+        <w:rPr>
+          <w:rFonts w:ascii="Lucida Console" w:hAnsi="Lucida Console" w:cs="Segoe UI"/>
+          <w:sz w:val="14"/>
+          <w:szCs w:val="14"/>
+        </w:rPr>
+        <w:t>id_session</w:t>
+      </w:r>
+      <w:proofErr w:type="spellEnd"/>
+      <w:r>
+        <w:rPr>
+          <w:rFonts w:ascii="Lucida Console" w:hAnsi="Lucida Console" w:cs="Segoe UI"/>
+          <w:sz w:val="14"/>
+          <w:szCs w:val="14"/>
+        </w:rPr>
+        <w:t>)</w:t>
+      </w:r>
+      <w:r>
+        <w:rPr>
+          <w:rFonts w:ascii="Lucida Console" w:hAnsi="Lucida Console" w:cs="Segoe UI"/>
+          <w:sz w:val="14"/>
+          <w:szCs w:val="14"/>
+        </w:rPr>
+        <w:br/>
+      </w:r>
+      <w:r>
+        <w:rPr>
+          <w:rFonts w:ascii="Lucida Console" w:hAnsi="Lucida Console" w:cs="Segoe UI"/>
+          <w:sz w:val="14"/>
+          <w:szCs w:val="14"/>
         </w:rPr>
         <w:tab/>
-        <w:t>,CONSTRAINT programmer_gsf_session0_FK FOREIGN KEY (id_session) REFERENCES gsf_session(id_session)</w:t>
-      </w:r>
-      <w:r>
-        <w:rPr>
-          <w:rFonts w:ascii="Lucida Console" w:hAnsi="Lucida Console" w:cs="Segoe UI"/>
-          <w:sz w:val="16"/>
-          <w:szCs w:val="16"/>
-        </w:rPr>
-        <w:br/>
-        <w:t>)ENGINE=InnoDB;</w:t>
-      </w:r>
-      <w:r>
-        <w:rPr>
-          <w:rFonts w:ascii="Lucida Console" w:hAnsi="Lucida Console" w:cs="Segoe UI"/>
-          <w:sz w:val="16"/>
-          <w:szCs w:val="16"/>
-        </w:rPr>
-        <w:br/>
-      </w:r>
-      <w:r>
-        <w:rPr>
-          <w:rFonts w:ascii="Lucida Console" w:hAnsi="Lucida Console" w:cs="Segoe UI"/>
-          <w:sz w:val="16"/>
-          <w:szCs w:val="16"/>
-        </w:rPr>
-        <w:br/>
-      </w:r>
-      <w:r>
-        <w:rPr>
-          <w:rFonts w:ascii="Lucida Console" w:hAnsi="Lucida Console" w:cs="Segoe UI"/>
-          <w:sz w:val="16"/>
-          <w:szCs w:val="16"/>
-        </w:rPr>
-        <w:br/>
-        <w:t>#------------------------------------------------------------</w:t>
-      </w:r>
-      <w:r>
-        <w:rPr>
-          <w:rFonts w:ascii="Lucida Console" w:hAnsi="Lucida Console" w:cs="Segoe UI"/>
-          <w:sz w:val="16"/>
-          <w:szCs w:val="16"/>
-        </w:rPr>
-        <w:br/>
-        <w:t># Table: participer</w:t>
-      </w:r>
-      <w:r>
-        <w:rPr>
-          <w:rFonts w:ascii="Lucida Console" w:hAnsi="Lucida Console" w:cs="Segoe UI"/>
-          <w:sz w:val="16"/>
-          <w:szCs w:val="16"/>
-        </w:rPr>
-        <w:br/>
-      </w:r>
-      <w:r>
-        <w:rPr>
-          <w:rFonts w:ascii="Lucida Console" w:hAnsi="Lucida Console" w:cs="Segoe UI"/>
-          <w:sz w:val="16"/>
-          <w:szCs w:val="16"/>
-        </w:rPr>
-        <w:lastRenderedPageBreak/>
-        <w:t>#------------------------------------------------------------</w:t>
-      </w:r>
-      <w:r>
-        <w:rPr>
-          <w:rFonts w:ascii="Lucida Console" w:hAnsi="Lucida Console" w:cs="Segoe UI"/>
-          <w:sz w:val="16"/>
-          <w:szCs w:val="16"/>
-        </w:rPr>
-        <w:br/>
-      </w:r>
-      <w:r>
-        <w:rPr>
-          <w:rFonts w:ascii="Lucida Console" w:hAnsi="Lucida Console" w:cs="Segoe UI"/>
-          <w:sz w:val="16"/>
-          <w:szCs w:val="16"/>
-        </w:rPr>
-        <w:br/>
-        <w:t>CREATE TABLE participer(</w:t>
-      </w:r>
-      <w:r>
-        <w:rPr>
-          <w:rFonts w:ascii="Lucida Console" w:hAnsi="Lucida Console" w:cs="Segoe UI"/>
-          <w:sz w:val="16"/>
-          <w:szCs w:val="16"/>
-        </w:rPr>
-        <w:br/>
-        <w:t xml:space="preserve">        id_session   Int NOT NULL COMMENT "identifiant unique"  ,</w:t>
-      </w:r>
-      <w:r>
-        <w:rPr>
-          <w:rFonts w:ascii="Lucida Console" w:hAnsi="Lucida Console" w:cs="Segoe UI"/>
-          <w:sz w:val="16"/>
-          <w:szCs w:val="16"/>
-        </w:rPr>
-        <w:br/>
-        <w:t xml:space="preserve">        id_stagiaire Int NOT NULL COMMENT "identifiant unique" </w:t>
-      </w:r>
-      <w:r>
-        <w:rPr>
-          <w:rFonts w:ascii="Lucida Console" w:hAnsi="Lucida Console" w:cs="Segoe UI"/>
-          <w:sz w:val="16"/>
-          <w:szCs w:val="16"/>
-        </w:rPr>
-        <w:br/>
-      </w:r>
-      <w:r>
-        <w:rPr>
-          <w:rFonts w:ascii="Lucida Console" w:hAnsi="Lucida Console" w:cs="Segoe UI"/>
-          <w:sz w:val="16"/>
-          <w:szCs w:val="16"/>
-        </w:rPr>
-        <w:tab/>
-        <w:t>,CONSTRAINT participer_PK PRIMARY KEY (id_session,id_stagiaire)</w:t>
-      </w:r>
-      <w:r>
-        <w:rPr>
-          <w:rFonts w:ascii="Lucida Console" w:hAnsi="Lucida Console" w:cs="Segoe UI"/>
-          <w:sz w:val="16"/>
-          <w:szCs w:val="16"/>
-        </w:rPr>
-        <w:br/>
-      </w:r>
-      <w:r>
-        <w:rPr>
-          <w:rFonts w:ascii="Lucida Console" w:hAnsi="Lucida Console" w:cs="Segoe UI"/>
-          <w:sz w:val="16"/>
-          <w:szCs w:val="16"/>
-        </w:rPr>
-        <w:br/>
-      </w:r>
-      <w:r>
-        <w:rPr>
-          <w:rFonts w:ascii="Lucida Console" w:hAnsi="Lucida Console" w:cs="Segoe UI"/>
-          <w:sz w:val="16"/>
-          <w:szCs w:val="16"/>
-        </w:rPr>
-        <w:tab/>
-        <w:t>,CONSTRAINT participer_gsf_session_FK FOREIGN KEY (id_session) REFERENCES gsf_session(id_session)</w:t>
-      </w:r>
-      <w:r>
-        <w:rPr>
-          <w:rFonts w:ascii="Lucida Console" w:hAnsi="Lucida Console" w:cs="Segoe UI"/>
-          <w:sz w:val="16"/>
-          <w:szCs w:val="16"/>
-        </w:rPr>
-        <w:br/>
-      </w:r>
-      <w:r>
-        <w:rPr>
-          <w:rFonts w:ascii="Lucida Console" w:hAnsi="Lucida Console" w:cs="Segoe UI"/>
-          <w:sz w:val="16"/>
-          <w:szCs w:val="16"/>
-        </w:rPr>
-        <w:tab/>
-        <w:t>,CONSTRAINT participer_gsf_stagiaire0_FK FOREIGN KEY (id_stagiaire) REFERENCES gsf_stagiaire(id_stagiaire)</w:t>
-      </w:r>
-      <w:r>
-        <w:rPr>
-          <w:rFonts w:ascii="Lucida Console" w:hAnsi="Lucida Console" w:cs="Segoe UI"/>
-          <w:sz w:val="16"/>
-          <w:szCs w:val="16"/>
-        </w:rPr>
-        <w:br/>
-        <w:t>)ENGINE=InnoDB;</w:t>
+        <w:t>,CONSTRAINT participer_gsf_stagiaire0_FK FOREIGN KEY (</w:t>
+      </w:r>
+      <w:proofErr w:type="spellStart"/>
+      <w:r>
+        <w:rPr>
+          <w:rFonts w:ascii="Lucida Console" w:hAnsi="Lucida Console" w:cs="Segoe UI"/>
+          <w:sz w:val="14"/>
+          <w:szCs w:val="14"/>
+        </w:rPr>
+        <w:t>id_stagiaire</w:t>
+      </w:r>
+      <w:proofErr w:type="spellEnd"/>
+      <w:r>
+        <w:rPr>
+          <w:rFonts w:ascii="Lucida Console" w:hAnsi="Lucida Console" w:cs="Segoe UI"/>
+          <w:sz w:val="14"/>
+          <w:szCs w:val="14"/>
+        </w:rPr>
+        <w:t xml:space="preserve">) REFERENCES </w:t>
+      </w:r>
+      <w:proofErr w:type="spellStart"/>
+      <w:r>
+        <w:rPr>
+          <w:rFonts w:ascii="Lucida Console" w:hAnsi="Lucida Console" w:cs="Segoe UI"/>
+          <w:sz w:val="14"/>
+          <w:szCs w:val="14"/>
+        </w:rPr>
+        <w:t>gsf_stagiaire</w:t>
+      </w:r>
+      <w:proofErr w:type="spellEnd"/>
+      <w:r>
+        <w:rPr>
+          <w:rFonts w:ascii="Lucida Console" w:hAnsi="Lucida Console" w:cs="Segoe UI"/>
+          <w:sz w:val="14"/>
+          <w:szCs w:val="14"/>
+        </w:rPr>
+        <w:t>(</w:t>
+      </w:r>
+      <w:proofErr w:type="spellStart"/>
+      <w:r>
+        <w:rPr>
+          <w:rFonts w:ascii="Lucida Console" w:hAnsi="Lucida Console" w:cs="Segoe UI"/>
+          <w:sz w:val="14"/>
+          <w:szCs w:val="14"/>
+        </w:rPr>
+        <w:t>id_stagiaire</w:t>
+      </w:r>
+      <w:proofErr w:type="spellEnd"/>
+      <w:r>
+        <w:rPr>
+          <w:rFonts w:ascii="Lucida Console" w:hAnsi="Lucida Console" w:cs="Segoe UI"/>
+          <w:sz w:val="14"/>
+          <w:szCs w:val="14"/>
+        </w:rPr>
+        <w:t>)</w:t>
+      </w:r>
+      <w:r>
+        <w:rPr>
+          <w:rFonts w:ascii="Lucida Console" w:hAnsi="Lucida Console" w:cs="Segoe UI"/>
+          <w:sz w:val="14"/>
+          <w:szCs w:val="14"/>
+        </w:rPr>
+        <w:br/>
+        <w:t>)ENGINE=</w:t>
+      </w:r>
+      <w:proofErr w:type="spellStart"/>
+      <w:r>
+        <w:rPr>
+          <w:rFonts w:ascii="Lucida Console" w:hAnsi="Lucida Console" w:cs="Segoe UI"/>
+          <w:sz w:val="14"/>
+          <w:szCs w:val="14"/>
+        </w:rPr>
+        <w:t>InnoDB</w:t>
+      </w:r>
+      <w:proofErr w:type="spellEnd"/>
+      <w:r>
+        <w:rPr>
+          <w:rFonts w:ascii="Lucida Console" w:hAnsi="Lucida Console" w:cs="Segoe UI"/>
+          <w:sz w:val="14"/>
+          <w:szCs w:val="14"/>
+        </w:rPr>
+        <w:t>;</w:t>
       </w:r>
     </w:p>
     <w:p>
@@ -1114,6 +2262,7 @@
         <w:pStyle w:val="Titre2"/>
       </w:pPr>
       <w:r>
+        <w:lastRenderedPageBreak/>
         <w:t>Script SQL (généré depuis la console Synfony)</w:t>
       </w:r>
     </w:p>
@@ -1164,6 +2313,7 @@
         </w:rPr>
         <w:t xml:space="preserve"> </w:t>
       </w:r>
+      <w:proofErr w:type="spellStart"/>
       <w:r>
         <w:rPr>
           <w:rFonts w:ascii="Lucida Console" w:hAnsi="Lucida Console" w:cs="Segoe UI"/>
@@ -1173,8 +2323,9 @@
           <w:sz w:val="17"/>
           <w:szCs w:val="17"/>
         </w:rPr>
-        <w:t>php bin/console doctrine:schema:update --dump-sql</w:t>
-      </w:r>
+        <w:t>php</w:t>
+      </w:r>
+      <w:proofErr w:type="spellEnd"/>
       <w:r>
         <w:rPr>
           <w:rFonts w:ascii="Lucida Console" w:hAnsi="Lucida Console" w:cs="Segoe UI"/>
@@ -1184,47 +2335,203 @@
           <w:sz w:val="17"/>
           <w:szCs w:val="17"/>
         </w:rPr>
-        <w:br/>
-      </w:r>
-      <w:r>
-        <w:rPr>
-          <w:rFonts w:ascii="Lucida Console" w:hAnsi="Lucida Console" w:cs="Segoe UI"/>
-          <w:sz w:val="17"/>
-          <w:szCs w:val="17"/>
-        </w:rPr>
-        <w:br/>
-      </w:r>
-      <w:r>
-        <w:rPr>
-          <w:rFonts w:ascii="Lucida Console" w:hAnsi="Lucida Console" w:cs="Segoe UI"/>
-          <w:sz w:val="17"/>
-          <w:szCs w:val="17"/>
-        </w:rPr>
-        <w:t xml:space="preserve"> The following SQL statements will be executed:</w:t>
-      </w:r>
-      <w:r>
-        <w:rPr>
-          <w:rFonts w:ascii="Lucida Console" w:hAnsi="Lucida Console" w:cs="Segoe UI"/>
-          <w:sz w:val="17"/>
-          <w:szCs w:val="17"/>
-        </w:rPr>
-        <w:br/>
-      </w:r>
-      <w:r>
-        <w:rPr>
-          <w:rFonts w:ascii="Lucida Console" w:hAnsi="Lucida Console" w:cs="Segoe UI"/>
-          <w:sz w:val="17"/>
-          <w:szCs w:val="17"/>
-        </w:rPr>
-        <w:br/>
-      </w:r>
-      <w:r>
-        <w:rPr>
-          <w:rFonts w:ascii="Lucida Console" w:hAnsi="Lucida Console" w:cs="Segoe UI"/>
-          <w:sz w:val="17"/>
-          <w:szCs w:val="17"/>
-        </w:rPr>
-        <w:t xml:space="preserve">     CREATE TABLE categorie (</w:t>
+        <w:t xml:space="preserve"> bin/console </w:t>
+      </w:r>
+      <w:proofErr w:type="spellStart"/>
+      <w:r>
+        <w:rPr>
+          <w:rFonts w:ascii="Lucida Console" w:hAnsi="Lucida Console" w:cs="Segoe UI"/>
+          <w:b/>
+          <w:bCs/>
+          <w:color w:val="0070C0"/>
+          <w:sz w:val="17"/>
+          <w:szCs w:val="17"/>
+        </w:rPr>
+        <w:t>doctrine:schema:update</w:t>
+      </w:r>
+      <w:proofErr w:type="spellEnd"/>
+      <w:r>
+        <w:rPr>
+          <w:rFonts w:ascii="Lucida Console" w:hAnsi="Lucida Console" w:cs="Segoe UI"/>
+          <w:b/>
+          <w:bCs/>
+          <w:color w:val="0070C0"/>
+          <w:sz w:val="17"/>
+          <w:szCs w:val="17"/>
+        </w:rPr>
+        <w:t xml:space="preserve"> --dump-</w:t>
+      </w:r>
+      <w:proofErr w:type="spellStart"/>
+      <w:r>
+        <w:rPr>
+          <w:rFonts w:ascii="Lucida Console" w:hAnsi="Lucida Console" w:cs="Segoe UI"/>
+          <w:b/>
+          <w:bCs/>
+          <w:color w:val="0070C0"/>
+          <w:sz w:val="17"/>
+          <w:szCs w:val="17"/>
+        </w:rPr>
+        <w:t>sql</w:t>
+      </w:r>
+      <w:proofErr w:type="spellEnd"/>
+      <w:r>
+        <w:rPr>
+          <w:rFonts w:ascii="Lucida Console" w:hAnsi="Lucida Console" w:cs="Segoe UI"/>
+          <w:b/>
+          <w:bCs/>
+          <w:color w:val="0070C0"/>
+          <w:sz w:val="17"/>
+          <w:szCs w:val="17"/>
+        </w:rPr>
+        <w:br/>
+      </w:r>
+      <w:r>
+        <w:rPr>
+          <w:rFonts w:ascii="Lucida Console" w:hAnsi="Lucida Console" w:cs="Segoe UI"/>
+          <w:sz w:val="17"/>
+          <w:szCs w:val="17"/>
+        </w:rPr>
+        <w:br/>
+      </w:r>
+      <w:r>
+        <w:rPr>
+          <w:rFonts w:ascii="Lucida Console" w:hAnsi="Lucida Console" w:cs="Segoe UI"/>
+          <w:sz w:val="17"/>
+          <w:szCs w:val="17"/>
+        </w:rPr>
+        <w:t xml:space="preserve"> The </w:t>
+      </w:r>
+      <w:proofErr w:type="spellStart"/>
+      <w:r>
+        <w:rPr>
+          <w:rFonts w:ascii="Lucida Console" w:hAnsi="Lucida Console" w:cs="Segoe UI"/>
+          <w:sz w:val="17"/>
+          <w:szCs w:val="17"/>
+        </w:rPr>
+        <w:t>following</w:t>
+      </w:r>
+      <w:proofErr w:type="spellEnd"/>
+      <w:r>
+        <w:rPr>
+          <w:rFonts w:ascii="Lucida Console" w:hAnsi="Lucida Console" w:cs="Segoe UI"/>
+          <w:sz w:val="17"/>
+          <w:szCs w:val="17"/>
+        </w:rPr>
+        <w:t xml:space="preserve"> SQL </w:t>
+      </w:r>
+      <w:proofErr w:type="spellStart"/>
+      <w:r>
+        <w:rPr>
+          <w:rFonts w:ascii="Lucida Console" w:hAnsi="Lucida Console" w:cs="Segoe UI"/>
+          <w:sz w:val="17"/>
+          <w:szCs w:val="17"/>
+        </w:rPr>
+        <w:t>statements</w:t>
+      </w:r>
+      <w:proofErr w:type="spellEnd"/>
+      <w:r>
+        <w:rPr>
+          <w:rFonts w:ascii="Lucida Console" w:hAnsi="Lucida Console" w:cs="Segoe UI"/>
+          <w:sz w:val="17"/>
+          <w:szCs w:val="17"/>
+        </w:rPr>
+        <w:t xml:space="preserve"> </w:t>
+      </w:r>
+      <w:proofErr w:type="spellStart"/>
+      <w:r>
+        <w:rPr>
+          <w:rFonts w:ascii="Lucida Console" w:hAnsi="Lucida Console" w:cs="Segoe UI"/>
+          <w:sz w:val="17"/>
+          <w:szCs w:val="17"/>
+        </w:rPr>
+        <w:t>will</w:t>
+      </w:r>
+      <w:proofErr w:type="spellEnd"/>
+      <w:r>
+        <w:rPr>
+          <w:rFonts w:ascii="Lucida Console" w:hAnsi="Lucida Console" w:cs="Segoe UI"/>
+          <w:sz w:val="17"/>
+          <w:szCs w:val="17"/>
+        </w:rPr>
+        <w:t xml:space="preserve"> </w:t>
+      </w:r>
+      <w:proofErr w:type="spellStart"/>
+      <w:r>
+        <w:rPr>
+          <w:rFonts w:ascii="Lucida Console" w:hAnsi="Lucida Console" w:cs="Segoe UI"/>
+          <w:sz w:val="17"/>
+          <w:szCs w:val="17"/>
+        </w:rPr>
+        <w:t>be</w:t>
+      </w:r>
+      <w:proofErr w:type="spellEnd"/>
+      <w:r>
+        <w:rPr>
+          <w:rFonts w:ascii="Lucida Console" w:hAnsi="Lucida Console" w:cs="Segoe UI"/>
+          <w:sz w:val="17"/>
+          <w:szCs w:val="17"/>
+        </w:rPr>
+        <w:t xml:space="preserve"> </w:t>
+      </w:r>
+      <w:proofErr w:type="spellStart"/>
+      <w:r>
+        <w:rPr>
+          <w:rFonts w:ascii="Lucida Console" w:hAnsi="Lucida Console" w:cs="Segoe UI"/>
+          <w:sz w:val="17"/>
+          <w:szCs w:val="17"/>
+        </w:rPr>
+        <w:t>executed</w:t>
+      </w:r>
+      <w:proofErr w:type="spellEnd"/>
+      <w:r>
+        <w:rPr>
+          <w:rFonts w:ascii="Lucida Console" w:hAnsi="Lucida Console" w:cs="Segoe UI"/>
+          <w:sz w:val="17"/>
+          <w:szCs w:val="17"/>
+        </w:rPr>
+        <w:t>:</w:t>
+      </w:r>
+      <w:r>
+        <w:rPr>
+          <w:rFonts w:ascii="Lucida Console" w:hAnsi="Lucida Console" w:cs="Segoe UI"/>
+          <w:sz w:val="17"/>
+          <w:szCs w:val="17"/>
+        </w:rPr>
+        <w:br/>
+      </w:r>
+      <w:r>
+        <w:rPr>
+          <w:rFonts w:ascii="Lucida Console" w:hAnsi="Lucida Console" w:cs="Segoe UI"/>
+          <w:sz w:val="17"/>
+          <w:szCs w:val="17"/>
+        </w:rPr>
+        <w:br/>
+      </w:r>
+      <w:r>
+        <w:rPr>
+          <w:rFonts w:ascii="Lucida Console" w:hAnsi="Lucida Console" w:cs="Segoe UI"/>
+          <w:sz w:val="17"/>
+          <w:szCs w:val="17"/>
+        </w:rPr>
+        <w:t xml:space="preserve">     CREATE TABLE </w:t>
+      </w:r>
+      <w:proofErr w:type="spellStart"/>
+      <w:r>
+        <w:rPr>
+          <w:rFonts w:ascii="Lucida Console" w:hAnsi="Lucida Console" w:cs="Segoe UI"/>
+          <w:sz w:val="17"/>
+          <w:szCs w:val="17"/>
+        </w:rPr>
+        <w:t>categorie</w:t>
+      </w:r>
+      <w:proofErr w:type="spellEnd"/>
+      <w:r>
+        <w:rPr>
+          <w:rFonts w:ascii="Lucida Console" w:hAnsi="Lucida Console" w:cs="Segoe UI"/>
+          <w:sz w:val="17"/>
+          <w:szCs w:val="17"/>
+        </w:rPr>
+        <w:t xml:space="preserve"> (</w:t>
       </w:r>
       <w:r>
         <w:rPr>
@@ -1356,7 +2663,25 @@
           <w:sz w:val="17"/>
           <w:szCs w:val="17"/>
         </w:rPr>
-        <w:t>ENGINE = InnoDB;</w:t>
+        <w:t xml:space="preserve">ENGINE = </w:t>
+      </w:r>
+      <w:proofErr w:type="spellStart"/>
+      <w:r>
+        <w:rPr>
+          <w:rFonts w:ascii="Lucida Console" w:hAnsi="Lucida Console" w:cs="Segoe UI"/>
+          <w:sz w:val="17"/>
+          <w:szCs w:val="17"/>
+        </w:rPr>
+        <w:t>InnoDB</w:t>
+      </w:r>
+      <w:proofErr w:type="spellEnd"/>
+      <w:r>
+        <w:rPr>
+          <w:rFonts w:ascii="Lucida Console" w:hAnsi="Lucida Console" w:cs="Segoe UI"/>
+          <w:sz w:val="17"/>
+          <w:szCs w:val="17"/>
+        </w:rPr>
+        <w:t>;</w:t>
       </w:r>
       <w:r>
         <w:rPr>
@@ -1414,7 +2739,25 @@
           <w:sz w:val="17"/>
           <w:szCs w:val="17"/>
         </w:rPr>
-        <w:t xml:space="preserve"> categorie_id </w:t>
+        <w:t xml:space="preserve"> </w:t>
+      </w:r>
+      <w:proofErr w:type="spellStart"/>
+      <w:r>
+        <w:rPr>
+          <w:rFonts w:ascii="Lucida Console" w:hAnsi="Lucida Console" w:cs="Segoe UI"/>
+          <w:sz w:val="17"/>
+          <w:szCs w:val="17"/>
+        </w:rPr>
+        <w:t>categorie_id</w:t>
+      </w:r>
+      <w:proofErr w:type="spellEnd"/>
+      <w:r>
+        <w:rPr>
+          <w:rFonts w:ascii="Lucida Console" w:hAnsi="Lucida Console" w:cs="Segoe UI"/>
+          <w:sz w:val="17"/>
+          <w:szCs w:val="17"/>
+        </w:rPr>
+        <w:t xml:space="preserve"> </w:t>
       </w:r>
       <w:r>
         <w:rPr>
@@ -1480,7 +2823,25 @@
           <w:sz w:val="17"/>
           <w:szCs w:val="17"/>
         </w:rPr>
-        <w:t xml:space="preserve"> duree_suggeree INT NOT NULL,</w:t>
+        <w:t xml:space="preserve"> </w:t>
+      </w:r>
+      <w:proofErr w:type="spellStart"/>
+      <w:r>
+        <w:rPr>
+          <w:rFonts w:ascii="Lucida Console" w:hAnsi="Lucida Console" w:cs="Segoe UI"/>
+          <w:sz w:val="17"/>
+          <w:szCs w:val="17"/>
+        </w:rPr>
+        <w:t>duree_suggeree</w:t>
+      </w:r>
+      <w:proofErr w:type="spellEnd"/>
+      <w:r>
+        <w:rPr>
+          <w:rFonts w:ascii="Lucida Console" w:hAnsi="Lucida Console" w:cs="Segoe UI"/>
+          <w:sz w:val="17"/>
+          <w:szCs w:val="17"/>
+        </w:rPr>
+        <w:t xml:space="preserve"> INT NOT NULL,</w:t>
       </w:r>
       <w:r>
         <w:rPr>
@@ -1497,7 +2858,25 @@
           <w:sz w:val="17"/>
           <w:szCs w:val="17"/>
         </w:rPr>
-        <w:t xml:space="preserve"> INDEX IDX_C242628BCF5E72D (categorie_id),</w:t>
+        <w:t xml:space="preserve"> INDEX IDX_C242628BCF5E72D (</w:t>
+      </w:r>
+      <w:proofErr w:type="spellStart"/>
+      <w:r>
+        <w:rPr>
+          <w:rFonts w:ascii="Lucida Console" w:hAnsi="Lucida Console" w:cs="Segoe UI"/>
+          <w:sz w:val="17"/>
+          <w:szCs w:val="17"/>
+        </w:rPr>
+        <w:t>categorie_id</w:t>
+      </w:r>
+      <w:proofErr w:type="spellEnd"/>
+      <w:r>
+        <w:rPr>
+          <w:rFonts w:ascii="Lucida Console" w:hAnsi="Lucida Console" w:cs="Segoe UI"/>
+          <w:sz w:val="17"/>
+          <w:szCs w:val="17"/>
+        </w:rPr>
+        <w:t>),</w:t>
       </w:r>
       <w:r>
         <w:rPr>
@@ -1547,7 +2926,25 @@
           <w:sz w:val="17"/>
           <w:szCs w:val="17"/>
         </w:rPr>
-        <w:t>COLLATE `utf8mb4_unicode_ci` ENGINE = InnoDB;</w:t>
+        <w:t xml:space="preserve">COLLATE `utf8mb4_unicode_ci` ENGINE = </w:t>
+      </w:r>
+      <w:proofErr w:type="spellStart"/>
+      <w:r>
+        <w:rPr>
+          <w:rFonts w:ascii="Lucida Console" w:hAnsi="Lucida Console" w:cs="Segoe UI"/>
+          <w:sz w:val="17"/>
+          <w:szCs w:val="17"/>
+        </w:rPr>
+        <w:t>InnoDB</w:t>
+      </w:r>
+      <w:proofErr w:type="spellEnd"/>
+      <w:r>
+        <w:rPr>
+          <w:rFonts w:ascii="Lucida Console" w:hAnsi="Lucida Console" w:cs="Segoe UI"/>
+          <w:sz w:val="17"/>
+          <w:szCs w:val="17"/>
+        </w:rPr>
+        <w:t>;</w:t>
       </w:r>
       <w:r>
         <w:rPr>
@@ -1637,7 +3034,25 @@
           <w:sz w:val="17"/>
           <w:szCs w:val="17"/>
         </w:rPr>
-        <w:t xml:space="preserve"> session_id </w:t>
+        <w:t xml:space="preserve"> </w:t>
+      </w:r>
+      <w:proofErr w:type="spellStart"/>
+      <w:r>
+        <w:rPr>
+          <w:rFonts w:ascii="Lucida Console" w:hAnsi="Lucida Console" w:cs="Segoe UI"/>
+          <w:sz w:val="17"/>
+          <w:szCs w:val="17"/>
+        </w:rPr>
+        <w:t>session_id</w:t>
+      </w:r>
+      <w:proofErr w:type="spellEnd"/>
+      <w:r>
+        <w:rPr>
+          <w:rFonts w:ascii="Lucida Console" w:hAnsi="Lucida Console" w:cs="Segoe UI"/>
+          <w:sz w:val="17"/>
+          <w:szCs w:val="17"/>
+        </w:rPr>
+        <w:t xml:space="preserve"> </w:t>
       </w:r>
       <w:r>
         <w:rPr>
@@ -1678,7 +3093,25 @@
           <w:sz w:val="17"/>
           <w:szCs w:val="17"/>
         </w:rPr>
-        <w:t xml:space="preserve"> module_id </w:t>
+        <w:t xml:space="preserve"> </w:t>
+      </w:r>
+      <w:proofErr w:type="spellStart"/>
+      <w:r>
+        <w:rPr>
+          <w:rFonts w:ascii="Lucida Console" w:hAnsi="Lucida Console" w:cs="Segoe UI"/>
+          <w:sz w:val="17"/>
+          <w:szCs w:val="17"/>
+        </w:rPr>
+        <w:t>module_id</w:t>
+      </w:r>
+      <w:proofErr w:type="spellEnd"/>
+      <w:r>
+        <w:rPr>
+          <w:rFonts w:ascii="Lucida Console" w:hAnsi="Lucida Console" w:cs="Segoe UI"/>
+          <w:sz w:val="17"/>
+          <w:szCs w:val="17"/>
+        </w:rPr>
+        <w:t xml:space="preserve"> </w:t>
       </w:r>
       <w:r>
         <w:rPr>
@@ -1721,13 +3154,23 @@
         </w:rPr>
         <w:t xml:space="preserve"> </w:t>
       </w:r>
-      <w:r>
-        <w:rPr>
-          <w:rFonts w:ascii="Lucida Console" w:hAnsi="Lucida Console" w:cs="Segoe UI"/>
-          <w:sz w:val="17"/>
-          <w:szCs w:val="17"/>
-        </w:rPr>
-        <w:t xml:space="preserve">duree </w:t>
+      <w:proofErr w:type="spellStart"/>
+      <w:r>
+        <w:rPr>
+          <w:rFonts w:ascii="Lucida Console" w:hAnsi="Lucida Console" w:cs="Segoe UI"/>
+          <w:sz w:val="17"/>
+          <w:szCs w:val="17"/>
+        </w:rPr>
+        <w:t>duree</w:t>
+      </w:r>
+      <w:proofErr w:type="spellEnd"/>
+      <w:r>
+        <w:rPr>
+          <w:rFonts w:ascii="Lucida Console" w:hAnsi="Lucida Console" w:cs="Segoe UI"/>
+          <w:sz w:val="17"/>
+          <w:szCs w:val="17"/>
+        </w:rPr>
+        <w:t xml:space="preserve"> </w:t>
       </w:r>
       <w:r>
         <w:rPr>
@@ -1776,7 +3219,25 @@
           <w:sz w:val="17"/>
           <w:szCs w:val="17"/>
         </w:rPr>
-        <w:t xml:space="preserve"> INDEX IDX_3DDCB9FF613FECDF (session_id),</w:t>
+        <w:t xml:space="preserve"> INDEX IDX_3DDCB9FF613FECDF (</w:t>
+      </w:r>
+      <w:proofErr w:type="spellStart"/>
+      <w:r>
+        <w:rPr>
+          <w:rFonts w:ascii="Lucida Console" w:hAnsi="Lucida Console" w:cs="Segoe UI"/>
+          <w:sz w:val="17"/>
+          <w:szCs w:val="17"/>
+        </w:rPr>
+        <w:t>session_id</w:t>
+      </w:r>
+      <w:proofErr w:type="spellEnd"/>
+      <w:r>
+        <w:rPr>
+          <w:rFonts w:ascii="Lucida Console" w:hAnsi="Lucida Console" w:cs="Segoe UI"/>
+          <w:sz w:val="17"/>
+          <w:szCs w:val="17"/>
+        </w:rPr>
+        <w:t>),</w:t>
       </w:r>
       <w:r>
         <w:rPr>
@@ -1809,7 +3270,25 @@
           <w:sz w:val="17"/>
           <w:szCs w:val="17"/>
         </w:rPr>
-        <w:t xml:space="preserve"> INDEX IDX_3DDCB9FFAFC2B591 (module_id),</w:t>
+        <w:t xml:space="preserve"> INDEX IDX_3DDCB9FFAFC2B591 (</w:t>
+      </w:r>
+      <w:proofErr w:type="spellStart"/>
+      <w:r>
+        <w:rPr>
+          <w:rFonts w:ascii="Lucida Console" w:hAnsi="Lucida Console" w:cs="Segoe UI"/>
+          <w:sz w:val="17"/>
+          <w:szCs w:val="17"/>
+        </w:rPr>
+        <w:t>module_id</w:t>
+      </w:r>
+      <w:proofErr w:type="spellEnd"/>
+      <w:r>
+        <w:rPr>
+          <w:rFonts w:ascii="Lucida Console" w:hAnsi="Lucida Console" w:cs="Segoe UI"/>
+          <w:sz w:val="17"/>
+          <w:szCs w:val="17"/>
+        </w:rPr>
+        <w:t>),</w:t>
       </w:r>
       <w:r>
         <w:rPr>
@@ -1859,7 +3338,25 @@
           <w:sz w:val="17"/>
           <w:szCs w:val="17"/>
         </w:rPr>
-        <w:t xml:space="preserve"> DEFAULT CHARACTER SET utf8mb4 COLLATE `utf8mb4_unicode_ci` ENGINE = InnoDB;</w:t>
+        <w:t xml:space="preserve"> DEFAULT CHARACTER SET utf8mb4 COLLATE `utf8mb4_unicode_ci` ENGINE = </w:t>
+      </w:r>
+      <w:proofErr w:type="spellStart"/>
+      <w:r>
+        <w:rPr>
+          <w:rFonts w:ascii="Lucida Console" w:hAnsi="Lucida Console" w:cs="Segoe UI"/>
+          <w:sz w:val="17"/>
+          <w:szCs w:val="17"/>
+        </w:rPr>
+        <w:t>InnoDB</w:t>
+      </w:r>
+      <w:proofErr w:type="spellEnd"/>
+      <w:r>
+        <w:rPr>
+          <w:rFonts w:ascii="Lucida Console" w:hAnsi="Lucida Console" w:cs="Segoe UI"/>
+          <w:sz w:val="17"/>
+          <w:szCs w:val="17"/>
+        </w:rPr>
+        <w:t>;</w:t>
       </w:r>
       <w:r>
         <w:rPr>
@@ -2013,7 +3510,25 @@
           <w:sz w:val="17"/>
           <w:szCs w:val="17"/>
         </w:rPr>
-        <w:t xml:space="preserve"> date_debut </w:t>
+        <w:t xml:space="preserve"> </w:t>
+      </w:r>
+      <w:proofErr w:type="spellStart"/>
+      <w:r>
+        <w:rPr>
+          <w:rFonts w:ascii="Lucida Console" w:hAnsi="Lucida Console" w:cs="Segoe UI"/>
+          <w:sz w:val="17"/>
+          <w:szCs w:val="17"/>
+        </w:rPr>
+        <w:t>date_debut</w:t>
+      </w:r>
+      <w:proofErr w:type="spellEnd"/>
+      <w:r>
+        <w:rPr>
+          <w:rFonts w:ascii="Lucida Console" w:hAnsi="Lucida Console" w:cs="Segoe UI"/>
+          <w:sz w:val="17"/>
+          <w:szCs w:val="17"/>
+        </w:rPr>
+        <w:t xml:space="preserve"> </w:t>
       </w:r>
       <w:r>
         <w:rPr>
@@ -2062,7 +3577,25 @@
           <w:sz w:val="17"/>
           <w:szCs w:val="17"/>
         </w:rPr>
-        <w:t xml:space="preserve"> date_fin </w:t>
+        <w:t xml:space="preserve"> </w:t>
+      </w:r>
+      <w:proofErr w:type="spellStart"/>
+      <w:r>
+        <w:rPr>
+          <w:rFonts w:ascii="Lucida Console" w:hAnsi="Lucida Console" w:cs="Segoe UI"/>
+          <w:sz w:val="17"/>
+          <w:szCs w:val="17"/>
+        </w:rPr>
+        <w:t>date_fin</w:t>
+      </w:r>
+      <w:proofErr w:type="spellEnd"/>
+      <w:r>
+        <w:rPr>
+          <w:rFonts w:ascii="Lucida Console" w:hAnsi="Lucida Console" w:cs="Segoe UI"/>
+          <w:sz w:val="17"/>
+          <w:szCs w:val="17"/>
+        </w:rPr>
+        <w:t xml:space="preserve"> </w:t>
       </w:r>
       <w:r>
         <w:rPr>
@@ -2105,13 +3638,23 @@
         </w:rPr>
         <w:t xml:space="preserve">   </w:t>
       </w:r>
-      <w:r>
-        <w:rPr>
-          <w:rFonts w:ascii="Lucida Console" w:hAnsi="Lucida Console" w:cs="Segoe UI"/>
-          <w:sz w:val="17"/>
-          <w:szCs w:val="17"/>
-        </w:rPr>
-        <w:t xml:space="preserve">nb_places </w:t>
+      <w:proofErr w:type="spellStart"/>
+      <w:r>
+        <w:rPr>
+          <w:rFonts w:ascii="Lucida Console" w:hAnsi="Lucida Console" w:cs="Segoe UI"/>
+          <w:sz w:val="17"/>
+          <w:szCs w:val="17"/>
+        </w:rPr>
+        <w:t>nb_places</w:t>
+      </w:r>
+      <w:proofErr w:type="spellEnd"/>
+      <w:r>
+        <w:rPr>
+          <w:rFonts w:ascii="Lucida Console" w:hAnsi="Lucida Console" w:cs="Segoe UI"/>
+          <w:sz w:val="17"/>
+          <w:szCs w:val="17"/>
+        </w:rPr>
+        <w:t xml:space="preserve"> </w:t>
       </w:r>
       <w:r>
         <w:rPr>
@@ -2177,31 +3720,67 @@
           <w:sz w:val="17"/>
           <w:szCs w:val="17"/>
         </w:rPr>
-        <w:t xml:space="preserve"> DEFAULT CHARACTER SET utf8mb4 COLLATE `utf8mb4_unicode_ci` ENGINE = InnoDB;</w:t>
-      </w:r>
-      <w:r>
-        <w:rPr>
-          <w:rFonts w:ascii="Lucida Console" w:hAnsi="Lucida Console" w:cs="Segoe UI"/>
-          <w:sz w:val="17"/>
-          <w:szCs w:val="17"/>
-        </w:rPr>
-        <w:br/>
-      </w:r>
-      <w:r>
-        <w:rPr>
-          <w:rFonts w:ascii="Lucida Console" w:hAnsi="Lucida Console" w:cs="Segoe UI"/>
-          <w:sz w:val="17"/>
-          <w:szCs w:val="17"/>
-        </w:rPr>
-        <w:br/>
-      </w:r>
-      <w:r>
-        <w:rPr>
-          <w:rFonts w:ascii="Lucida Console" w:hAnsi="Lucida Console" w:cs="Segoe UI"/>
-          <w:sz w:val="17"/>
-          <w:szCs w:val="17"/>
-        </w:rPr>
-        <w:t xml:space="preserve">     CREATE TABLE session_stagiaire (</w:t>
+        <w:t xml:space="preserve"> DEFAULT CHARACTER SET utf8mb4 COLLATE `utf8mb4_unicode_ci` ENGINE = </w:t>
+      </w:r>
+      <w:proofErr w:type="spellStart"/>
+      <w:r>
+        <w:rPr>
+          <w:rFonts w:ascii="Lucida Console" w:hAnsi="Lucida Console" w:cs="Segoe UI"/>
+          <w:sz w:val="17"/>
+          <w:szCs w:val="17"/>
+        </w:rPr>
+        <w:t>InnoDB</w:t>
+      </w:r>
+      <w:proofErr w:type="spellEnd"/>
+      <w:r>
+        <w:rPr>
+          <w:rFonts w:ascii="Lucida Console" w:hAnsi="Lucida Console" w:cs="Segoe UI"/>
+          <w:sz w:val="17"/>
+          <w:szCs w:val="17"/>
+        </w:rPr>
+        <w:t>;</w:t>
+      </w:r>
+      <w:r>
+        <w:rPr>
+          <w:rFonts w:ascii="Lucida Console" w:hAnsi="Lucida Console" w:cs="Segoe UI"/>
+          <w:sz w:val="17"/>
+          <w:szCs w:val="17"/>
+        </w:rPr>
+        <w:br/>
+      </w:r>
+      <w:r>
+        <w:rPr>
+          <w:rFonts w:ascii="Lucida Console" w:hAnsi="Lucida Console" w:cs="Segoe UI"/>
+          <w:sz w:val="17"/>
+          <w:szCs w:val="17"/>
+        </w:rPr>
+        <w:br/>
+      </w:r>
+      <w:r>
+        <w:rPr>
+          <w:rFonts w:ascii="Lucida Console" w:hAnsi="Lucida Console" w:cs="Segoe UI"/>
+          <w:sz w:val="17"/>
+          <w:szCs w:val="17"/>
+        </w:rPr>
+        <w:t xml:space="preserve">     CREATE TABLE </w:t>
+      </w:r>
+      <w:proofErr w:type="spellStart"/>
+      <w:r>
+        <w:rPr>
+          <w:rFonts w:ascii="Lucida Console" w:hAnsi="Lucida Console" w:cs="Segoe UI"/>
+          <w:sz w:val="17"/>
+          <w:szCs w:val="17"/>
+        </w:rPr>
+        <w:t>session_stagiaire</w:t>
+      </w:r>
+      <w:proofErr w:type="spellEnd"/>
+      <w:r>
+        <w:rPr>
+          <w:rFonts w:ascii="Lucida Console" w:hAnsi="Lucida Console" w:cs="Segoe UI"/>
+          <w:sz w:val="17"/>
+          <w:szCs w:val="17"/>
+        </w:rPr>
+        <w:t xml:space="preserve"> (</w:t>
       </w:r>
       <w:r>
         <w:rPr>
@@ -2227,13 +3806,23 @@
         </w:rPr>
         <w:t xml:space="preserve">        </w:t>
       </w:r>
-      <w:r>
-        <w:rPr>
-          <w:rFonts w:ascii="Lucida Console" w:hAnsi="Lucida Console" w:cs="Segoe UI"/>
-          <w:sz w:val="17"/>
-          <w:szCs w:val="17"/>
-        </w:rPr>
-        <w:t xml:space="preserve">session_id </w:t>
+      <w:proofErr w:type="spellStart"/>
+      <w:r>
+        <w:rPr>
+          <w:rFonts w:ascii="Lucida Console" w:hAnsi="Lucida Console" w:cs="Segoe UI"/>
+          <w:sz w:val="17"/>
+          <w:szCs w:val="17"/>
+        </w:rPr>
+        <w:t>session_id</w:t>
+      </w:r>
+      <w:proofErr w:type="spellEnd"/>
+      <w:r>
+        <w:rPr>
+          <w:rFonts w:ascii="Lucida Console" w:hAnsi="Lucida Console" w:cs="Segoe UI"/>
+          <w:sz w:val="17"/>
+          <w:szCs w:val="17"/>
+        </w:rPr>
+        <w:t xml:space="preserve"> </w:t>
       </w:r>
       <w:r>
         <w:rPr>
@@ -2282,7 +3871,25 @@
           <w:sz w:val="17"/>
           <w:szCs w:val="17"/>
         </w:rPr>
-        <w:t xml:space="preserve"> stagiaire_id </w:t>
+        <w:t xml:space="preserve"> </w:t>
+      </w:r>
+      <w:proofErr w:type="spellStart"/>
+      <w:r>
+        <w:rPr>
+          <w:rFonts w:ascii="Lucida Console" w:hAnsi="Lucida Console" w:cs="Segoe UI"/>
+          <w:sz w:val="17"/>
+          <w:szCs w:val="17"/>
+        </w:rPr>
+        <w:t>stagiaire_id</w:t>
+      </w:r>
+      <w:proofErr w:type="spellEnd"/>
+      <w:r>
+        <w:rPr>
+          <w:rFonts w:ascii="Lucida Console" w:hAnsi="Lucida Console" w:cs="Segoe UI"/>
+          <w:sz w:val="17"/>
+          <w:szCs w:val="17"/>
+        </w:rPr>
+        <w:t xml:space="preserve"> </w:t>
       </w:r>
       <w:r>
         <w:rPr>
@@ -2331,7 +3938,25 @@
           <w:sz w:val="17"/>
           <w:szCs w:val="17"/>
         </w:rPr>
-        <w:t xml:space="preserve"> INDEX IDX_C80B23B613FECDF (session_id),</w:t>
+        <w:t xml:space="preserve"> INDEX IDX_C80B23B613FECDF (</w:t>
+      </w:r>
+      <w:proofErr w:type="spellStart"/>
+      <w:r>
+        <w:rPr>
+          <w:rFonts w:ascii="Lucida Console" w:hAnsi="Lucida Console" w:cs="Segoe UI"/>
+          <w:sz w:val="17"/>
+          <w:szCs w:val="17"/>
+        </w:rPr>
+        <w:t>session_id</w:t>
+      </w:r>
+      <w:proofErr w:type="spellEnd"/>
+      <w:r>
+        <w:rPr>
+          <w:rFonts w:ascii="Lucida Console" w:hAnsi="Lucida Console" w:cs="Segoe UI"/>
+          <w:sz w:val="17"/>
+          <w:szCs w:val="17"/>
+        </w:rPr>
+        <w:t>),</w:t>
       </w:r>
       <w:r>
         <w:rPr>
@@ -2364,7 +3989,25 @@
           <w:sz w:val="17"/>
           <w:szCs w:val="17"/>
         </w:rPr>
-        <w:t xml:space="preserve"> INDEX IDX_C80B23BBBA93DD6 (stagiaire_id),</w:t>
+        <w:t xml:space="preserve"> INDEX IDX_C80B23BBBA93DD6 (</w:t>
+      </w:r>
+      <w:proofErr w:type="spellStart"/>
+      <w:r>
+        <w:rPr>
+          <w:rFonts w:ascii="Lucida Console" w:hAnsi="Lucida Console" w:cs="Segoe UI"/>
+          <w:sz w:val="17"/>
+          <w:szCs w:val="17"/>
+        </w:rPr>
+        <w:t>stagiaire_id</w:t>
+      </w:r>
+      <w:proofErr w:type="spellEnd"/>
+      <w:r>
+        <w:rPr>
+          <w:rFonts w:ascii="Lucida Console" w:hAnsi="Lucida Console" w:cs="Segoe UI"/>
+          <w:sz w:val="17"/>
+          <w:szCs w:val="17"/>
+        </w:rPr>
+        <w:t>),</w:t>
       </w:r>
       <w:r>
         <w:rPr>
@@ -2397,7 +4040,43 @@
           <w:sz w:val="17"/>
           <w:szCs w:val="17"/>
         </w:rPr>
-        <w:t xml:space="preserve"> PRIMARY KEY(session_id, stagiaire_id))</w:t>
+        <w:t xml:space="preserve"> PRIMARY KEY(</w:t>
+      </w:r>
+      <w:proofErr w:type="spellStart"/>
+      <w:r>
+        <w:rPr>
+          <w:rFonts w:ascii="Lucida Console" w:hAnsi="Lucida Console" w:cs="Segoe UI"/>
+          <w:sz w:val="17"/>
+          <w:szCs w:val="17"/>
+        </w:rPr>
+        <w:t>session_id</w:t>
+      </w:r>
+      <w:proofErr w:type="spellEnd"/>
+      <w:r>
+        <w:rPr>
+          <w:rFonts w:ascii="Lucida Console" w:hAnsi="Lucida Console" w:cs="Segoe UI"/>
+          <w:sz w:val="17"/>
+          <w:szCs w:val="17"/>
+        </w:rPr>
+        <w:t xml:space="preserve">, </w:t>
+      </w:r>
+      <w:proofErr w:type="spellStart"/>
+      <w:r>
+        <w:rPr>
+          <w:rFonts w:ascii="Lucida Console" w:hAnsi="Lucida Console" w:cs="Segoe UI"/>
+          <w:sz w:val="17"/>
+          <w:szCs w:val="17"/>
+        </w:rPr>
+        <w:t>stagiaire_id</w:t>
+      </w:r>
+      <w:proofErr w:type="spellEnd"/>
+      <w:r>
+        <w:rPr>
+          <w:rFonts w:ascii="Lucida Console" w:hAnsi="Lucida Console" w:cs="Segoe UI"/>
+          <w:sz w:val="17"/>
+          <w:szCs w:val="17"/>
+        </w:rPr>
+        <w:t>))</w:t>
       </w:r>
       <w:r>
         <w:rPr>
@@ -2414,7 +4093,25 @@
           <w:sz w:val="17"/>
           <w:szCs w:val="17"/>
         </w:rPr>
-        <w:t xml:space="preserve"> DEFAULT CHARACTER SET utf8mb4 COLLATE `utf8mb4_unicode_ci` ENGINE = InnoDB;</w:t>
+        <w:t xml:space="preserve"> DEFAULT CHARACTER SET utf8mb4 COLLATE `utf8mb4_unicode_ci` ENGINE = </w:t>
+      </w:r>
+      <w:proofErr w:type="spellStart"/>
+      <w:r>
+        <w:rPr>
+          <w:rFonts w:ascii="Lucida Console" w:hAnsi="Lucida Console" w:cs="Segoe UI"/>
+          <w:sz w:val="17"/>
+          <w:szCs w:val="17"/>
+        </w:rPr>
+        <w:t>InnoDB</w:t>
+      </w:r>
+      <w:proofErr w:type="spellEnd"/>
+      <w:r>
+        <w:rPr>
+          <w:rFonts w:ascii="Lucida Console" w:hAnsi="Lucida Console" w:cs="Segoe UI"/>
+          <w:sz w:val="17"/>
+          <w:szCs w:val="17"/>
+        </w:rPr>
+        <w:t>;</w:t>
       </w:r>
       <w:r>
         <w:rPr>
@@ -2568,7 +4265,25 @@
           <w:sz w:val="17"/>
           <w:szCs w:val="17"/>
         </w:rPr>
-        <w:t xml:space="preserve"> prenom </w:t>
+        <w:t xml:space="preserve"> </w:t>
+      </w:r>
+      <w:proofErr w:type="spellStart"/>
+      <w:r>
+        <w:rPr>
+          <w:rFonts w:ascii="Lucida Console" w:hAnsi="Lucida Console" w:cs="Segoe UI"/>
+          <w:sz w:val="17"/>
+          <w:szCs w:val="17"/>
+        </w:rPr>
+        <w:t>prenom</w:t>
+      </w:r>
+      <w:proofErr w:type="spellEnd"/>
+      <w:r>
+        <w:rPr>
+          <w:rFonts w:ascii="Lucida Console" w:hAnsi="Lucida Console" w:cs="Segoe UI"/>
+          <w:sz w:val="17"/>
+          <w:szCs w:val="17"/>
+        </w:rPr>
+        <w:t xml:space="preserve"> </w:t>
       </w:r>
       <w:r>
         <w:rPr>
@@ -2715,7 +4430,25 @@
           <w:sz w:val="17"/>
           <w:szCs w:val="17"/>
         </w:rPr>
-        <w:t xml:space="preserve"> cpostal </w:t>
+        <w:t xml:space="preserve"> </w:t>
+      </w:r>
+      <w:proofErr w:type="spellStart"/>
+      <w:r>
+        <w:rPr>
+          <w:rFonts w:ascii="Lucida Console" w:hAnsi="Lucida Console" w:cs="Segoe UI"/>
+          <w:sz w:val="17"/>
+          <w:szCs w:val="17"/>
+        </w:rPr>
+        <w:t>cpostal</w:t>
+      </w:r>
+      <w:proofErr w:type="spellEnd"/>
+      <w:r>
+        <w:rPr>
+          <w:rFonts w:ascii="Lucida Console" w:hAnsi="Lucida Console" w:cs="Segoe UI"/>
+          <w:sz w:val="17"/>
+          <w:szCs w:val="17"/>
+        </w:rPr>
+        <w:t xml:space="preserve"> </w:t>
       </w:r>
       <w:r>
         <w:rPr>
@@ -2799,13 +4532,23 @@
         </w:rPr>
         <w:t xml:space="preserve"> </w:t>
       </w:r>
-      <w:r>
-        <w:rPr>
-          <w:rFonts w:ascii="Lucida Console" w:hAnsi="Lucida Console" w:cs="Segoe UI"/>
-          <w:sz w:val="17"/>
-          <w:szCs w:val="17"/>
-        </w:rPr>
-        <w:t xml:space="preserve">telephone </w:t>
+      <w:proofErr w:type="spellStart"/>
+      <w:r>
+        <w:rPr>
+          <w:rFonts w:ascii="Lucida Console" w:hAnsi="Lucida Console" w:cs="Segoe UI"/>
+          <w:sz w:val="17"/>
+          <w:szCs w:val="17"/>
+        </w:rPr>
+        <w:t>telephone</w:t>
+      </w:r>
+      <w:proofErr w:type="spellEnd"/>
+      <w:r>
+        <w:rPr>
+          <w:rFonts w:ascii="Lucida Console" w:hAnsi="Lucida Console" w:cs="Segoe UI"/>
+          <w:sz w:val="17"/>
+          <w:szCs w:val="17"/>
+        </w:rPr>
+        <w:t xml:space="preserve"> </w:t>
       </w:r>
       <w:r>
         <w:rPr>
@@ -2920,7 +4663,25 @@
           <w:sz w:val="17"/>
           <w:szCs w:val="17"/>
         </w:rPr>
-        <w:t xml:space="preserve"> DEFAULT CHARACTER SET utf8mb4 COLLATE `utf8mb4_unicode_ci` ENGINE = InnoDB;</w:t>
+        <w:t xml:space="preserve"> DEFAULT CHARACTER SET utf8mb4 COLLATE `utf8mb4_unicode_ci` ENGINE = </w:t>
+      </w:r>
+      <w:proofErr w:type="spellStart"/>
+      <w:r>
+        <w:rPr>
+          <w:rFonts w:ascii="Lucida Console" w:hAnsi="Lucida Console" w:cs="Segoe UI"/>
+          <w:sz w:val="17"/>
+          <w:szCs w:val="17"/>
+        </w:rPr>
+        <w:t>InnoDB</w:t>
+      </w:r>
+      <w:proofErr w:type="spellEnd"/>
+      <w:r>
+        <w:rPr>
+          <w:rFonts w:ascii="Lucida Console" w:hAnsi="Lucida Console" w:cs="Segoe UI"/>
+          <w:sz w:val="17"/>
+          <w:szCs w:val="17"/>
+        </w:rPr>
+        <w:t>;</w:t>
       </w:r>
       <w:r>
         <w:rPr>
@@ -2977,7 +4738,25 @@
           <w:sz w:val="17"/>
           <w:szCs w:val="17"/>
         </w:rPr>
-        <w:t xml:space="preserve"> ADD CONSTRAINT FK_C242628BCF5E72D FOREIGN KEY (categorie_id)</w:t>
+        <w:t xml:space="preserve"> ADD CONSTRAINT FK_C242628BCF5E72D FOREIGN KEY (</w:t>
+      </w:r>
+      <w:proofErr w:type="spellStart"/>
+      <w:r>
+        <w:rPr>
+          <w:rFonts w:ascii="Lucida Console" w:hAnsi="Lucida Console" w:cs="Segoe UI"/>
+          <w:sz w:val="17"/>
+          <w:szCs w:val="17"/>
+        </w:rPr>
+        <w:t>categorie_id</w:t>
+      </w:r>
+      <w:proofErr w:type="spellEnd"/>
+      <w:r>
+        <w:rPr>
+          <w:rFonts w:ascii="Lucida Console" w:hAnsi="Lucida Console" w:cs="Segoe UI"/>
+          <w:sz w:val="17"/>
+          <w:szCs w:val="17"/>
+        </w:rPr>
+        <w:t>)</w:t>
       </w:r>
       <w:r>
         <w:rPr>
@@ -2994,7 +4773,25 @@
           <w:sz w:val="17"/>
           <w:szCs w:val="17"/>
         </w:rPr>
-        <w:t xml:space="preserve"> REFERENCES categorie (id);</w:t>
+        <w:t xml:space="preserve"> REFERENCES </w:t>
+      </w:r>
+      <w:proofErr w:type="spellStart"/>
+      <w:r>
+        <w:rPr>
+          <w:rFonts w:ascii="Lucida Console" w:hAnsi="Lucida Console" w:cs="Segoe UI"/>
+          <w:sz w:val="17"/>
+          <w:szCs w:val="17"/>
+        </w:rPr>
+        <w:t>categorie</w:t>
+      </w:r>
+      <w:proofErr w:type="spellEnd"/>
+      <w:r>
+        <w:rPr>
+          <w:rFonts w:ascii="Lucida Console" w:hAnsi="Lucida Console" w:cs="Segoe UI"/>
+          <w:sz w:val="17"/>
+          <w:szCs w:val="17"/>
+        </w:rPr>
+        <w:t xml:space="preserve"> (id);</w:t>
       </w:r>
       <w:r>
         <w:rPr>
@@ -3051,7 +4848,25 @@
           <w:sz w:val="17"/>
           <w:szCs w:val="17"/>
         </w:rPr>
-        <w:t xml:space="preserve"> ADD CONSTRAINT FK_3DDCB9FF613FECDF FOREIGN KEY (session_id)</w:t>
+        <w:t xml:space="preserve"> ADD CONSTRAINT FK_3DDCB9FF613FECDF FOREIGN KEY (</w:t>
+      </w:r>
+      <w:proofErr w:type="spellStart"/>
+      <w:r>
+        <w:rPr>
+          <w:rFonts w:ascii="Lucida Console" w:hAnsi="Lucida Console" w:cs="Segoe UI"/>
+          <w:sz w:val="17"/>
+          <w:szCs w:val="17"/>
+        </w:rPr>
+        <w:t>session_id</w:t>
+      </w:r>
+      <w:proofErr w:type="spellEnd"/>
+      <w:r>
+        <w:rPr>
+          <w:rFonts w:ascii="Lucida Console" w:hAnsi="Lucida Console" w:cs="Segoe UI"/>
+          <w:sz w:val="17"/>
+          <w:szCs w:val="17"/>
+        </w:rPr>
+        <w:t>)</w:t>
       </w:r>
       <w:r>
         <w:rPr>
@@ -3084,7 +4899,6 @@
           <w:sz w:val="17"/>
           <w:szCs w:val="17"/>
         </w:rPr>
-        <w:lastRenderedPageBreak/>
         <w:t xml:space="preserve">     ALTER TABLE programme</w:t>
       </w:r>
       <w:r>
@@ -3102,7 +4916,25 @@
           <w:sz w:val="17"/>
           <w:szCs w:val="17"/>
         </w:rPr>
-        <w:t xml:space="preserve"> ADD CONSTRAINT FK_3DDCB9FFAFC2B591 FOREIGN KEY (module_id)</w:t>
+        <w:t xml:space="preserve"> ADD CONSTRAINT FK_3DDCB9FFAFC2B591 FOREIGN KEY (</w:t>
+      </w:r>
+      <w:proofErr w:type="spellStart"/>
+      <w:r>
+        <w:rPr>
+          <w:rFonts w:ascii="Lucida Console" w:hAnsi="Lucida Console" w:cs="Segoe UI"/>
+          <w:sz w:val="17"/>
+          <w:szCs w:val="17"/>
+        </w:rPr>
+        <w:t>module_id</w:t>
+      </w:r>
+      <w:proofErr w:type="spellEnd"/>
+      <w:r>
+        <w:rPr>
+          <w:rFonts w:ascii="Lucida Console" w:hAnsi="Lucida Console" w:cs="Segoe UI"/>
+          <w:sz w:val="17"/>
+          <w:szCs w:val="17"/>
+        </w:rPr>
+        <w:t>)</w:t>
       </w:r>
       <w:r>
         <w:rPr>
@@ -3143,8 +4975,18 @@
           <w:sz w:val="17"/>
           <w:szCs w:val="17"/>
         </w:rPr>
-        <w:t xml:space="preserve">     ALTER TABLE session_stagiaire</w:t>
-      </w:r>
+        <w:t xml:space="preserve">     ALTER TABLE </w:t>
+      </w:r>
+      <w:proofErr w:type="spellStart"/>
+      <w:r>
+        <w:rPr>
+          <w:rFonts w:ascii="Lucida Console" w:hAnsi="Lucida Console" w:cs="Segoe UI"/>
+          <w:sz w:val="17"/>
+          <w:szCs w:val="17"/>
+        </w:rPr>
+        <w:t>session_stagiaire</w:t>
+      </w:r>
+      <w:proofErr w:type="spellEnd"/>
       <w:r>
         <w:rPr>
           <w:rFonts w:ascii="Lucida Console" w:hAnsi="Lucida Console" w:cs="Segoe UI"/>
@@ -3160,7 +5002,25 @@
           <w:sz w:val="17"/>
           <w:szCs w:val="17"/>
         </w:rPr>
-        <w:t xml:space="preserve"> ADD CONSTRAINT FK_C80B23B613FECDF FOREIGN KEY (session_id)</w:t>
+        <w:t xml:space="preserve"> ADD CONSTRAINT FK_C80B23B613FECDF FOREIGN KEY (</w:t>
+      </w:r>
+      <w:proofErr w:type="spellStart"/>
+      <w:r>
+        <w:rPr>
+          <w:rFonts w:ascii="Lucida Console" w:hAnsi="Lucida Console" w:cs="Segoe UI"/>
+          <w:sz w:val="17"/>
+          <w:szCs w:val="17"/>
+        </w:rPr>
+        <w:t>session_id</w:t>
+      </w:r>
+      <w:proofErr w:type="spellEnd"/>
+      <w:r>
+        <w:rPr>
+          <w:rFonts w:ascii="Lucida Console" w:hAnsi="Lucida Console" w:cs="Segoe UI"/>
+          <w:sz w:val="17"/>
+          <w:szCs w:val="17"/>
+        </w:rPr>
+        <w:t>)</w:t>
       </w:r>
       <w:r>
         <w:rPr>
@@ -3193,8 +5053,18 @@
           <w:sz w:val="17"/>
           <w:szCs w:val="17"/>
         </w:rPr>
-        <w:t xml:space="preserve">     ALTER TABLE session_stagiaire</w:t>
-      </w:r>
+        <w:t xml:space="preserve">     ALTER TABLE </w:t>
+      </w:r>
+      <w:proofErr w:type="spellStart"/>
+      <w:r>
+        <w:rPr>
+          <w:rFonts w:ascii="Lucida Console" w:hAnsi="Lucida Console" w:cs="Segoe UI"/>
+          <w:sz w:val="17"/>
+          <w:szCs w:val="17"/>
+        </w:rPr>
+        <w:t>session_stagiaire</w:t>
+      </w:r>
+      <w:proofErr w:type="spellEnd"/>
       <w:r>
         <w:rPr>
           <w:rFonts w:ascii="Lucida Console" w:hAnsi="Lucida Console" w:cs="Segoe UI"/>
@@ -3210,7 +5080,25 @@
           <w:sz w:val="17"/>
           <w:szCs w:val="17"/>
         </w:rPr>
-        <w:t xml:space="preserve"> ADD CONSTRAINT FK_C80B23BBBA93DD6 FOREIGN KEY (stagiaire_id)</w:t>
+        <w:t xml:space="preserve"> ADD CONSTRAINT FK_C80B23BBBA93DD6 FOREIGN KEY (</w:t>
+      </w:r>
+      <w:proofErr w:type="spellStart"/>
+      <w:r>
+        <w:rPr>
+          <w:rFonts w:ascii="Lucida Console" w:hAnsi="Lucida Console" w:cs="Segoe UI"/>
+          <w:sz w:val="17"/>
+          <w:szCs w:val="17"/>
+        </w:rPr>
+        <w:t>stagiaire_id</w:t>
+      </w:r>
+      <w:proofErr w:type="spellEnd"/>
+      <w:r>
+        <w:rPr>
+          <w:rFonts w:ascii="Lucida Console" w:hAnsi="Lucida Console" w:cs="Segoe UI"/>
+          <w:sz w:val="17"/>
+          <w:szCs w:val="17"/>
+        </w:rPr>
+        <w:t>)</w:t>
       </w:r>
       <w:r>
         <w:rPr>
@@ -3235,6 +5123,7 @@
         <w:pStyle w:val="Titre1"/>
       </w:pPr>
       <w:r>
+        <w:lastRenderedPageBreak/>
         <w:t>Planning de projet</w:t>
       </w:r>
     </w:p>

</xml_diff>

<commit_message>
Mise à jour MCD/MLD (champ "date_naissance" oublié dans entité "stagiaire")
</commit_message>
<xml_diff>
--- a/design/Gestion de sessions de formation.docx
+++ b/design/Gestion de sessions de formation.docx
@@ -44,10 +44,10 @@
           <w:noProof/>
         </w:rPr>
         <w:drawing>
-          <wp:inline distT="0" distB="0" distL="0" distR="0" wp14:anchorId="174DA13D" wp14:editId="1BD451DF">
-            <wp:extent cx="5612400" cy="3571200"/>
-            <wp:effectExtent l="0" t="0" r="7620" b="0"/>
-            <wp:docPr id="5" name="Image 5"/>
+          <wp:inline distT="0" distB="0" distL="0" distR="0" wp14:anchorId="40984A52" wp14:editId="69EC0A5E">
+            <wp:extent cx="5299200" cy="3412800"/>
+            <wp:effectExtent l="0" t="0" r="0" b="0"/>
+            <wp:docPr id="2" name="Image 2"/>
             <wp:cNvGraphicFramePr>
               <a:graphicFrameLocks xmlns:a="http://schemas.openxmlformats.org/drawingml/2006/main" noChangeAspect="1"/>
             </wp:cNvGraphicFramePr>
@@ -76,7 +76,7 @@
                   <pic:spPr bwMode="auto">
                     <a:xfrm>
                       <a:off x="0" y="0"/>
-                      <a:ext cx="5612400" cy="3571200"/>
+                      <a:ext cx="5299200" cy="3412800"/>
                     </a:xfrm>
                     <a:prstGeom prst="rect">
                       <a:avLst/>
@@ -98,7 +98,12 @@
         <w:pStyle w:val="Titre2"/>
       </w:pPr>
       <w:r>
-        <w:t>Modèle logique des données</w:t>
+        <w:t>Modè</w:t>
+      </w:r>
+      <w:bookmarkStart w:id="0" w:name="_GoBack"/>
+      <w:bookmarkEnd w:id="0"/>
+      <w:r>
+        <w:t>le logique des données</w:t>
       </w:r>
     </w:p>
     <w:p>
@@ -110,10 +115,10 @@
           <w:noProof/>
         </w:rPr>
         <w:drawing>
-          <wp:inline distT="0" distB="0" distL="0" distR="0" wp14:anchorId="6A87C8FA" wp14:editId="7C13BA05">
-            <wp:extent cx="5338800" cy="2743200"/>
-            <wp:effectExtent l="0" t="0" r="0" b="0"/>
-            <wp:docPr id="13" name="Image 13"/>
+          <wp:inline distT="0" distB="0" distL="0" distR="0" wp14:anchorId="39F4F071" wp14:editId="4D2B302B">
+            <wp:extent cx="5750560" cy="2955290"/>
+            <wp:effectExtent l="0" t="0" r="2540" b="0"/>
+            <wp:docPr id="5" name="Image 5"/>
             <wp:cNvGraphicFramePr>
               <a:graphicFrameLocks xmlns:a="http://schemas.openxmlformats.org/drawingml/2006/main" noChangeAspect="1"/>
             </wp:cNvGraphicFramePr>
@@ -121,13 +126,13 @@
               <a:graphicData uri="http://schemas.openxmlformats.org/drawingml/2006/picture">
                 <pic:pic xmlns:pic="http://schemas.openxmlformats.org/drawingml/2006/picture">
                   <pic:nvPicPr>
-                    <pic:cNvPr id="0" name="Picture 2"/>
+                    <pic:cNvPr id="0" name="Picture 1"/>
                     <pic:cNvPicPr>
                       <a:picLocks noChangeAspect="1" noChangeArrowheads="1"/>
                     </pic:cNvPicPr>
                   </pic:nvPicPr>
                   <pic:blipFill>
-                    <a:blip r:embed="rId5">
+                    <a:blip r:embed="rId5" cstate="print">
                       <a:extLst>
                         <a:ext uri="{28A0092B-C50C-407E-A947-70E740481C1C}">
                           <a14:useLocalDpi xmlns:a14="http://schemas.microsoft.com/office/drawing/2010/main" val="0"/>
@@ -142,7 +147,7 @@
                   <pic:spPr bwMode="auto">
                     <a:xfrm>
                       <a:off x="0" y="0"/>
-                      <a:ext cx="5338800" cy="2743200"/>
+                      <a:ext cx="5750560" cy="2955290"/>
                     </a:xfrm>
                     <a:prstGeom prst="rect">
                       <a:avLst/>
@@ -355,7 +360,23 @@
           <w:szCs w:val="14"/>
         </w:rPr>
         <w:br/>
-        <w:t xml:space="preserve">        nom          Varchar (63) NOT NULL COMMENT "nom stagiaire"  ,</w:t>
+        <w:t xml:space="preserve">        nom          </w:t>
+      </w:r>
+      <w:r>
+        <w:rPr>
+          <w:rFonts w:ascii="Lucida Console" w:hAnsi="Lucida Console" w:cs="Segoe UI"/>
+          <w:sz w:val="14"/>
+          <w:szCs w:val="14"/>
+        </w:rPr>
+        <w:t xml:space="preserve">  </w:t>
+      </w:r>
+      <w:r>
+        <w:rPr>
+          <w:rFonts w:ascii="Lucida Console" w:hAnsi="Lucida Console" w:cs="Segoe UI"/>
+          <w:sz w:val="14"/>
+          <w:szCs w:val="14"/>
+        </w:rPr>
+        <w:t>Varchar (63) NOT NULL COMMENT "nom stagiaire"  ,</w:t>
       </w:r>
       <w:r>
         <w:rPr>
@@ -382,25 +403,66 @@
           <w:sz w:val="14"/>
           <w:szCs w:val="14"/>
         </w:rPr>
-        <w:t xml:space="preserve">       Varchar (63) NOT NULL COMMENT "prénom stagiaire"  ,</w:t>
-      </w:r>
-      <w:r>
-        <w:rPr>
-          <w:rFonts w:ascii="Lucida Console" w:hAnsi="Lucida Console" w:cs="Segoe UI"/>
-          <w:sz w:val="14"/>
-          <w:szCs w:val="14"/>
-        </w:rPr>
-        <w:br/>
-        <w:t xml:space="preserve">        sexe         Varchar (7) NOT NULL COMMENT "sexe"  ,</w:t>
-      </w:r>
-      <w:r>
-        <w:rPr>
-          <w:rFonts w:ascii="Lucida Console" w:hAnsi="Lucida Console" w:cs="Segoe UI"/>
-          <w:sz w:val="14"/>
-          <w:szCs w:val="14"/>
-        </w:rPr>
-        <w:br/>
-        <w:t xml:space="preserve">        adresse      Varchar (255) COMMENT "n° et voie, complément d'adresse..."  ,</w:t>
+        <w:t xml:space="preserve">       </w:t>
+      </w:r>
+      <w:r>
+        <w:rPr>
+          <w:rFonts w:ascii="Lucida Console" w:hAnsi="Lucida Console" w:cs="Segoe UI"/>
+          <w:sz w:val="14"/>
+          <w:szCs w:val="14"/>
+        </w:rPr>
+        <w:t xml:space="preserve">  </w:t>
+      </w:r>
+      <w:r>
+        <w:rPr>
+          <w:rFonts w:ascii="Lucida Console" w:hAnsi="Lucida Console" w:cs="Segoe UI"/>
+          <w:sz w:val="14"/>
+          <w:szCs w:val="14"/>
+        </w:rPr>
+        <w:t>Varchar (63) NOT NULL COMMENT "prénom stagiaire</w:t>
+      </w:r>
+      <w:bookmarkStart w:id="1" w:name="_Hlk32524156"/>
+      <w:r>
+        <w:rPr>
+          <w:rFonts w:ascii="Lucida Console" w:hAnsi="Lucida Console" w:cs="Segoe UI"/>
+          <w:sz w:val="14"/>
+          <w:szCs w:val="14"/>
+        </w:rPr>
+        <w:t>"</w:t>
+      </w:r>
+      <w:bookmarkEnd w:id="1"/>
+      <w:r>
+        <w:rPr>
+          <w:rFonts w:ascii="Lucida Console" w:hAnsi="Lucida Console" w:cs="Segoe UI"/>
+          <w:sz w:val="14"/>
+          <w:szCs w:val="14"/>
+        </w:rPr>
+        <w:t xml:space="preserve">  ,</w:t>
+      </w:r>
+      <w:r>
+        <w:rPr>
+          <w:rFonts w:ascii="Lucida Console" w:hAnsi="Lucida Console" w:cs="Segoe UI"/>
+          <w:sz w:val="14"/>
+          <w:szCs w:val="14"/>
+        </w:rPr>
+        <w:br/>
+        <w:t xml:space="preserve">        sexe         </w:t>
+      </w:r>
+      <w:r>
+        <w:rPr>
+          <w:rFonts w:ascii="Lucida Console" w:hAnsi="Lucida Console" w:cs="Segoe UI"/>
+          <w:sz w:val="14"/>
+          <w:szCs w:val="14"/>
+        </w:rPr>
+        <w:t xml:space="preserve">  </w:t>
+      </w:r>
+      <w:r>
+        <w:rPr>
+          <w:rFonts w:ascii="Lucida Console" w:hAnsi="Lucida Console" w:cs="Segoe UI"/>
+          <w:sz w:val="14"/>
+          <w:szCs w:val="14"/>
+        </w:rPr>
+        <w:t>Varchar (7) NOT NULL COMMENT "sexe"  ,</w:t>
       </w:r>
       <w:r>
         <w:rPr>
@@ -418,6 +480,90 @@
           <w:sz w:val="14"/>
           <w:szCs w:val="14"/>
         </w:rPr>
+        <w:t>date_naissance</w:t>
+      </w:r>
+      <w:proofErr w:type="spellEnd"/>
+      <w:r>
+        <w:rPr>
+          <w:rFonts w:ascii="Lucida Console" w:hAnsi="Lucida Console" w:cs="Segoe UI"/>
+          <w:sz w:val="14"/>
+          <w:szCs w:val="14"/>
+        </w:rPr>
+        <w:t xml:space="preserve"> Date NOT NULL COMMENT </w:t>
+      </w:r>
+      <w:r>
+        <w:rPr>
+          <w:rFonts w:ascii="Lucida Console" w:hAnsi="Lucida Console" w:cs="Segoe UI"/>
+          <w:sz w:val="14"/>
+          <w:szCs w:val="14"/>
+        </w:rPr>
+        <w:t>"</w:t>
+      </w:r>
+      <w:r>
+        <w:rPr>
+          <w:rFonts w:ascii="Lucida Console" w:hAnsi="Lucida Console" w:cs="Segoe UI"/>
+          <w:sz w:val="14"/>
+          <w:szCs w:val="14"/>
+        </w:rPr>
+        <w:t>date de naissance</w:t>
+      </w:r>
+      <w:r>
+        <w:rPr>
+          <w:rFonts w:ascii="Lucida Console" w:hAnsi="Lucida Console" w:cs="Segoe UI"/>
+          <w:sz w:val="14"/>
+          <w:szCs w:val="14"/>
+        </w:rPr>
+        <w:t>"</w:t>
+      </w:r>
+      <w:r>
+        <w:rPr>
+          <w:rFonts w:ascii="Lucida Console" w:hAnsi="Lucida Console" w:cs="Segoe UI"/>
+          <w:sz w:val="14"/>
+          <w:szCs w:val="14"/>
+        </w:rPr>
+        <w:t xml:space="preserve">  ,</w:t>
+      </w:r>
+      <w:r>
+        <w:rPr>
+          <w:rFonts w:ascii="Lucida Console" w:hAnsi="Lucida Console" w:cs="Segoe UI"/>
+          <w:sz w:val="14"/>
+          <w:szCs w:val="14"/>
+        </w:rPr>
+        <w:br/>
+        <w:t xml:space="preserve">        adresse      </w:t>
+      </w:r>
+      <w:r>
+        <w:rPr>
+          <w:rFonts w:ascii="Lucida Console" w:hAnsi="Lucida Console" w:cs="Segoe UI"/>
+          <w:sz w:val="14"/>
+          <w:szCs w:val="14"/>
+        </w:rPr>
+        <w:t xml:space="preserve">  </w:t>
+      </w:r>
+      <w:r>
+        <w:rPr>
+          <w:rFonts w:ascii="Lucida Console" w:hAnsi="Lucida Console" w:cs="Segoe UI"/>
+          <w:sz w:val="14"/>
+          <w:szCs w:val="14"/>
+        </w:rPr>
+        <w:t>Varchar (255) COMMENT "n° et voie, complément d'adresse..."  ,</w:t>
+      </w:r>
+      <w:r>
+        <w:rPr>
+          <w:rFonts w:ascii="Lucida Console" w:hAnsi="Lucida Console" w:cs="Segoe UI"/>
+          <w:sz w:val="14"/>
+          <w:szCs w:val="14"/>
+        </w:rPr>
+        <w:br/>
+        <w:t xml:space="preserve">        </w:t>
+      </w:r>
+      <w:proofErr w:type="spellStart"/>
+      <w:r>
+        <w:rPr>
+          <w:rFonts w:ascii="Lucida Console" w:hAnsi="Lucida Console" w:cs="Segoe UI"/>
+          <w:sz w:val="14"/>
+          <w:szCs w:val="14"/>
+        </w:rPr>
         <w:t>cpostal</w:t>
       </w:r>
       <w:proofErr w:type="spellEnd"/>
@@ -427,16 +573,48 @@
           <w:sz w:val="14"/>
           <w:szCs w:val="14"/>
         </w:rPr>
-        <w:t xml:space="preserve">      Varchar (15) COMMENT "code postal"  ,</w:t>
-      </w:r>
-      <w:r>
-        <w:rPr>
-          <w:rFonts w:ascii="Lucida Console" w:hAnsi="Lucida Console" w:cs="Segoe UI"/>
-          <w:sz w:val="14"/>
-          <w:szCs w:val="14"/>
-        </w:rPr>
-        <w:br/>
-        <w:t xml:space="preserve">        ville        Varchar (63) COMMENT "lieu de résidence"  ,</w:t>
+        <w:t xml:space="preserve">      </w:t>
+      </w:r>
+      <w:r>
+        <w:rPr>
+          <w:rFonts w:ascii="Lucida Console" w:hAnsi="Lucida Console" w:cs="Segoe UI"/>
+          <w:sz w:val="14"/>
+          <w:szCs w:val="14"/>
+        </w:rPr>
+        <w:t xml:space="preserve">  </w:t>
+      </w:r>
+      <w:r>
+        <w:rPr>
+          <w:rFonts w:ascii="Lucida Console" w:hAnsi="Lucida Console" w:cs="Segoe UI"/>
+          <w:sz w:val="14"/>
+          <w:szCs w:val="14"/>
+        </w:rPr>
+        <w:t>Varchar (15) COMMENT "code postal"  ,</w:t>
+      </w:r>
+      <w:r>
+        <w:rPr>
+          <w:rFonts w:ascii="Lucida Console" w:hAnsi="Lucida Console" w:cs="Segoe UI"/>
+          <w:sz w:val="14"/>
+          <w:szCs w:val="14"/>
+        </w:rPr>
+        <w:br/>
+        <w:t xml:space="preserve">        ville        </w:t>
+      </w:r>
+      <w:r>
+        <w:rPr>
+          <w:rFonts w:ascii="Lucida Console" w:hAnsi="Lucida Console" w:cs="Segoe UI"/>
+          <w:sz w:val="14"/>
+          <w:szCs w:val="14"/>
+        </w:rPr>
+        <w:t xml:space="preserve">  </w:t>
+      </w:r>
+      <w:r>
+        <w:rPr>
+          <w:rFonts w:ascii="Lucida Console" w:hAnsi="Lucida Console" w:cs="Segoe UI"/>
+          <w:sz w:val="14"/>
+          <w:szCs w:val="14"/>
+        </w:rPr>
+        <w:t>Varchar (63) COMMENT "lieu de résidence"  ,</w:t>
       </w:r>
       <w:r>
         <w:rPr>
@@ -463,16 +641,48 @@
           <w:sz w:val="14"/>
           <w:szCs w:val="14"/>
         </w:rPr>
-        <w:t xml:space="preserve">    Varchar (15) COMMENT "téléphone (fixe ou mobile)"  ,</w:t>
-      </w:r>
-      <w:r>
-        <w:rPr>
-          <w:rFonts w:ascii="Lucida Console" w:hAnsi="Lucida Console" w:cs="Segoe UI"/>
-          <w:sz w:val="14"/>
-          <w:szCs w:val="14"/>
-        </w:rPr>
-        <w:br/>
-        <w:t xml:space="preserve">        mail         Varchar (255) NOT NULL COMMENT "adresse de messagerie" </w:t>
+        <w:t xml:space="preserve">    </w:t>
+      </w:r>
+      <w:r>
+        <w:rPr>
+          <w:rFonts w:ascii="Lucida Console" w:hAnsi="Lucida Console" w:cs="Segoe UI"/>
+          <w:sz w:val="14"/>
+          <w:szCs w:val="14"/>
+        </w:rPr>
+        <w:t xml:space="preserve">  </w:t>
+      </w:r>
+      <w:r>
+        <w:rPr>
+          <w:rFonts w:ascii="Lucida Console" w:hAnsi="Lucida Console" w:cs="Segoe UI"/>
+          <w:sz w:val="14"/>
+          <w:szCs w:val="14"/>
+        </w:rPr>
+        <w:t>Varchar (15) COMMENT "téléphone (fixe ou mobile)"  ,</w:t>
+      </w:r>
+      <w:r>
+        <w:rPr>
+          <w:rFonts w:ascii="Lucida Console" w:hAnsi="Lucida Console" w:cs="Segoe UI"/>
+          <w:sz w:val="14"/>
+          <w:szCs w:val="14"/>
+        </w:rPr>
+        <w:br/>
+        <w:t xml:space="preserve">        mail         </w:t>
+      </w:r>
+      <w:r>
+        <w:rPr>
+          <w:rFonts w:ascii="Lucida Console" w:hAnsi="Lucida Console" w:cs="Segoe UI"/>
+          <w:sz w:val="14"/>
+          <w:szCs w:val="14"/>
+        </w:rPr>
+        <w:t xml:space="preserve">  </w:t>
+      </w:r>
+      <w:r>
+        <w:rPr>
+          <w:rFonts w:ascii="Lucida Console" w:hAnsi="Lucida Console" w:cs="Segoe UI"/>
+          <w:sz w:val="14"/>
+          <w:szCs w:val="14"/>
+        </w:rPr>
+        <w:t xml:space="preserve">Varchar (255) NOT NULL COMMENT "adresse de messagerie" </w:t>
       </w:r>
       <w:r>
         <w:rPr>
@@ -951,8 +1161,6 @@
         </w:rPr>
         <w:t>gsf_categorie</w:t>
       </w:r>
-      <w:bookmarkStart w:id="0" w:name="_GoBack"/>
-      <w:bookmarkEnd w:id="0"/>
       <w:proofErr w:type="spellEnd"/>
       <w:r>
         <w:rPr>
@@ -4349,6 +4557,33 @@
           <w:szCs w:val="17"/>
         </w:rPr>
         <w:t>VARCHAR(7) NOT NULL,</w:t>
+      </w:r>
+      <w:r>
+        <w:rPr>
+          <w:rFonts w:ascii="Lucida Console" w:hAnsi="Lucida Console" w:cs="Segoe UI"/>
+          <w:sz w:val="17"/>
+          <w:szCs w:val="17"/>
+        </w:rPr>
+        <w:br/>
+        <w:t xml:space="preserve">         </w:t>
+      </w:r>
+      <w:proofErr w:type="spellStart"/>
+      <w:r>
+        <w:rPr>
+          <w:rFonts w:ascii="Lucida Console" w:hAnsi="Lucida Console" w:cs="Segoe UI"/>
+          <w:sz w:val="17"/>
+          <w:szCs w:val="17"/>
+        </w:rPr>
+        <w:t>date_naissance</w:t>
+      </w:r>
+      <w:proofErr w:type="spellEnd"/>
+      <w:r>
+        <w:rPr>
+          <w:rFonts w:ascii="Lucida Console" w:hAnsi="Lucida Console" w:cs="Segoe UI"/>
+          <w:sz w:val="17"/>
+          <w:szCs w:val="17"/>
+        </w:rPr>
+        <w:t xml:space="preserve"> DATE NOTE NULL,</w:t>
       </w:r>
       <w:r>
         <w:rPr>

</xml_diff>

<commit_message>
Mise à jour du dossier de synthèse et des documents associés
</commit_message>
<xml_diff>
--- a/design/Gestion de sessions de formation.docx
+++ b/design/Gestion de sessions de formation.docx
@@ -1,6 +1,6 @@
 
 <file path=word/document.xml><?xml version="1.0" encoding="utf-8"?>
-<w:document xmlns:wpc="http://schemas.microsoft.com/office/word/2010/wordprocessingCanvas" xmlns:cx="http://schemas.microsoft.com/office/drawing/2014/chartex" xmlns:cx1="http://schemas.microsoft.com/office/drawing/2015/9/8/chartex" xmlns:cx2="http://schemas.microsoft.com/office/drawing/2015/10/21/chartex" xmlns:cx3="http://schemas.microsoft.com/office/drawing/2016/5/9/chartex" xmlns:cx4="http://schemas.microsoft.com/office/drawing/2016/5/10/chartex" xmlns:cx5="http://schemas.microsoft.com/office/drawing/2016/5/11/chartex" xmlns:cx6="http://schemas.microsoft.com/office/drawing/2016/5/12/chartex" xmlns:cx7="http://schemas.microsoft.com/office/drawing/2016/5/13/chartex" xmlns:cx8="http://schemas.microsoft.com/office/drawing/2016/5/14/chartex" xmlns:mc="http://schemas.openxmlformats.org/markup-compatibility/2006" xmlns:aink="http://schemas.microsoft.com/office/drawing/2016/ink" xmlns:am3d="http://schemas.microsoft.com/office/drawing/2017/model3d" xmlns:o="urn:schemas-microsoft-com:office:office" xmlns:r="http://schemas.openxmlformats.org/officeDocument/2006/relationships" xmlns:m="http://schemas.openxmlformats.org/officeDocument/2006/math" xmlns:v="urn:schemas-microsoft-com:vml" xmlns:wp14="http://schemas.microsoft.com/office/word/2010/wordprocessingDrawing" xmlns:wp="http://schemas.openxmlformats.org/drawingml/2006/wordprocessingDrawing" xmlns:w10="urn:schemas-microsoft-com:office:word" xmlns:w="http://schemas.openxmlformats.org/wordprocessingml/2006/main" xmlns:w14="http://schemas.microsoft.com/office/word/2010/wordml" xmlns:w15="http://schemas.microsoft.com/office/word/2012/wordml" xmlns:w16cid="http://schemas.microsoft.com/office/word/2016/wordml/cid" xmlns:w16se="http://schemas.microsoft.com/office/word/2015/wordml/symex" xmlns:wpg="http://schemas.microsoft.com/office/word/2010/wordprocessingGroup" xmlns:wpi="http://schemas.microsoft.com/office/word/2010/wordprocessingInk" xmlns:wne="http://schemas.microsoft.com/office/word/2006/wordml" xmlns:wps="http://schemas.microsoft.com/office/word/2010/wordprocessingShape" mc:Ignorable="w14 w15 w16se w16cid wp14">
+<w:document xmlns:wpc="http://schemas.microsoft.com/office/word/2010/wordprocessingCanvas" xmlns:cx="http://schemas.microsoft.com/office/drawing/2014/chartex" xmlns:cx1="http://schemas.microsoft.com/office/drawing/2015/9/8/chartex" xmlns:cx2="http://schemas.microsoft.com/office/drawing/2015/10/21/chartex" xmlns:cx3="http://schemas.microsoft.com/office/drawing/2016/5/9/chartex" xmlns:cx4="http://schemas.microsoft.com/office/drawing/2016/5/10/chartex" xmlns:cx5="http://schemas.microsoft.com/office/drawing/2016/5/11/chartex" xmlns:cx6="http://schemas.microsoft.com/office/drawing/2016/5/12/chartex" xmlns:cx7="http://schemas.microsoft.com/office/drawing/2016/5/13/chartex" xmlns:cx8="http://schemas.microsoft.com/office/drawing/2016/5/14/chartex" xmlns:mc="http://schemas.openxmlformats.org/markup-compatibility/2006" xmlns:aink="http://schemas.microsoft.com/office/drawing/2016/ink" xmlns:am3d="http://schemas.microsoft.com/office/drawing/2017/model3d" xmlns:o="urn:schemas-microsoft-com:office:office" xmlns:r="http://schemas.openxmlformats.org/officeDocument/2006/relationships" xmlns:m="http://schemas.openxmlformats.org/officeDocument/2006/math" xmlns:v="urn:schemas-microsoft-com:vml" xmlns:wp14="http://schemas.microsoft.com/office/word/2010/wordprocessingDrawing" xmlns:wp="http://schemas.openxmlformats.org/drawingml/2006/wordprocessingDrawing" xmlns:w10="urn:schemas-microsoft-com:office:word" xmlns:w="http://schemas.openxmlformats.org/wordprocessingml/2006/main" xmlns:w14="http://schemas.microsoft.com/office/word/2010/wordml" xmlns:w15="http://schemas.microsoft.com/office/word/2012/wordml" xmlns:w16cex="http://schemas.microsoft.com/office/word/2018/wordml/cex" xmlns:w16cid="http://schemas.microsoft.com/office/word/2016/wordml/cid" xmlns:w16="http://schemas.microsoft.com/office/word/2018/wordml" xmlns:w16se="http://schemas.microsoft.com/office/word/2015/wordml/symex" xmlns:wpg="http://schemas.microsoft.com/office/word/2010/wordprocessingGroup" xmlns:wpi="http://schemas.microsoft.com/office/word/2010/wordprocessingInk" xmlns:wne="http://schemas.microsoft.com/office/word/2006/wordml" xmlns:wps="http://schemas.microsoft.com/office/word/2010/wordprocessingShape" mc:Ignorable="w14 w15 w16se w16cid w16 w16cex wp14">
   <w:body>
     <w:p>
       <w:pPr>
@@ -18,22 +18,1852 @@
         <w:t>Dossier de synthèse</w:t>
       </w:r>
     </w:p>
+    <w:sdt>
+      <w:sdtPr>
+        <w:rPr>
+          <w:caps w:val="0"/>
+          <w:color w:val="auto"/>
+          <w:spacing w:val="0"/>
+          <w:sz w:val="20"/>
+          <w:szCs w:val="20"/>
+        </w:rPr>
+        <w:id w:val="-70817361"/>
+        <w:docPartObj>
+          <w:docPartGallery w:val="Table of Contents"/>
+          <w:docPartUnique/>
+        </w:docPartObj>
+      </w:sdtPr>
+      <w:sdtEndPr>
+        <w:rPr>
+          <w:b/>
+          <w:bCs/>
+        </w:rPr>
+      </w:sdtEndPr>
+      <w:sdtContent>
+        <w:p>
+          <w:pPr>
+            <w:pStyle w:val="En-ttedetabledesmatires"/>
+          </w:pPr>
+          <w:r>
+            <w:t>Table des matières</w:t>
+          </w:r>
+        </w:p>
+        <w:p>
+          <w:pPr>
+            <w:pStyle w:val="TM1"/>
+            <w:tabs>
+              <w:tab w:val="right" w:leader="dot" w:pos="9062"/>
+            </w:tabs>
+            <w:rPr>
+              <w:noProof/>
+              <w:sz w:val="22"/>
+              <w:szCs w:val="22"/>
+              <w:lang w:eastAsia="fr-FR"/>
+            </w:rPr>
+          </w:pPr>
+          <w:r>
+            <w:fldChar w:fldCharType="begin"/>
+          </w:r>
+          <w:r>
+            <w:instrText xml:space="preserve"> TOC \o "1-3" \h \z \u </w:instrText>
+          </w:r>
+          <w:r>
+            <w:fldChar w:fldCharType="separate"/>
+          </w:r>
+          <w:hyperlink w:anchor="_Toc33389013" w:history="1">
+            <w:r>
+              <w:rPr>
+                <w:rStyle w:val="Lienhypertexte"/>
+                <w:noProof/>
+              </w:rPr>
+              <w:t>Modèle de données</w:t>
+            </w:r>
+            <w:r>
+              <w:rPr>
+                <w:noProof/>
+                <w:webHidden/>
+              </w:rPr>
+              <w:tab/>
+            </w:r>
+            <w:r>
+              <w:rPr>
+                <w:noProof/>
+                <w:webHidden/>
+              </w:rPr>
+              <w:fldChar w:fldCharType="begin"/>
+            </w:r>
+            <w:r>
+              <w:rPr>
+                <w:noProof/>
+                <w:webHidden/>
+              </w:rPr>
+              <w:instrText xml:space="preserve"> PAGEREF _Toc33389013 \h </w:instrText>
+            </w:r>
+            <w:r>
+              <w:rPr>
+                <w:noProof/>
+                <w:webHidden/>
+              </w:rPr>
+            </w:r>
+            <w:r>
+              <w:rPr>
+                <w:noProof/>
+                <w:webHidden/>
+              </w:rPr>
+              <w:fldChar w:fldCharType="separate"/>
+            </w:r>
+            <w:r>
+              <w:rPr>
+                <w:noProof/>
+                <w:webHidden/>
+              </w:rPr>
+              <w:t>2</w:t>
+            </w:r>
+            <w:r>
+              <w:rPr>
+                <w:noProof/>
+                <w:webHidden/>
+              </w:rPr>
+              <w:fldChar w:fldCharType="end"/>
+            </w:r>
+          </w:hyperlink>
+        </w:p>
+        <w:p>
+          <w:pPr>
+            <w:pStyle w:val="TM2"/>
+            <w:tabs>
+              <w:tab w:val="right" w:leader="dot" w:pos="9062"/>
+            </w:tabs>
+            <w:rPr>
+              <w:noProof/>
+              <w:sz w:val="22"/>
+              <w:szCs w:val="22"/>
+              <w:lang w:eastAsia="fr-FR"/>
+            </w:rPr>
+          </w:pPr>
+          <w:hyperlink w:anchor="_Toc33389014" w:history="1">
+            <w:r>
+              <w:rPr>
+                <w:rStyle w:val="Lienhypertexte"/>
+                <w:noProof/>
+              </w:rPr>
+              <w:t>Modèle conceptuel des données</w:t>
+            </w:r>
+            <w:r>
+              <w:rPr>
+                <w:noProof/>
+                <w:webHidden/>
+              </w:rPr>
+              <w:tab/>
+            </w:r>
+            <w:r>
+              <w:rPr>
+                <w:noProof/>
+                <w:webHidden/>
+              </w:rPr>
+              <w:fldChar w:fldCharType="begin"/>
+            </w:r>
+            <w:r>
+              <w:rPr>
+                <w:noProof/>
+                <w:webHidden/>
+              </w:rPr>
+              <w:instrText xml:space="preserve"> PAGEREF _Toc33389014 \h </w:instrText>
+            </w:r>
+            <w:r>
+              <w:rPr>
+                <w:noProof/>
+                <w:webHidden/>
+              </w:rPr>
+            </w:r>
+            <w:r>
+              <w:rPr>
+                <w:noProof/>
+                <w:webHidden/>
+              </w:rPr>
+              <w:fldChar w:fldCharType="separate"/>
+            </w:r>
+            <w:r>
+              <w:rPr>
+                <w:noProof/>
+                <w:webHidden/>
+              </w:rPr>
+              <w:t>2</w:t>
+            </w:r>
+            <w:r>
+              <w:rPr>
+                <w:noProof/>
+                <w:webHidden/>
+              </w:rPr>
+              <w:fldChar w:fldCharType="end"/>
+            </w:r>
+          </w:hyperlink>
+        </w:p>
+        <w:p>
+          <w:pPr>
+            <w:pStyle w:val="TM2"/>
+            <w:tabs>
+              <w:tab w:val="right" w:leader="dot" w:pos="9062"/>
+            </w:tabs>
+            <w:rPr>
+              <w:noProof/>
+              <w:sz w:val="22"/>
+              <w:szCs w:val="22"/>
+              <w:lang w:eastAsia="fr-FR"/>
+            </w:rPr>
+          </w:pPr>
+          <w:hyperlink w:anchor="_Toc33389015" w:history="1">
+            <w:r>
+              <w:rPr>
+                <w:rStyle w:val="Lienhypertexte"/>
+                <w:noProof/>
+              </w:rPr>
+              <w:t>Modèle logique des données</w:t>
+            </w:r>
+            <w:r>
+              <w:rPr>
+                <w:noProof/>
+                <w:webHidden/>
+              </w:rPr>
+              <w:tab/>
+            </w:r>
+            <w:r>
+              <w:rPr>
+                <w:noProof/>
+                <w:webHidden/>
+              </w:rPr>
+              <w:fldChar w:fldCharType="begin"/>
+            </w:r>
+            <w:r>
+              <w:rPr>
+                <w:noProof/>
+                <w:webHidden/>
+              </w:rPr>
+              <w:instrText xml:space="preserve"> PAGEREF _Toc33389015 \h </w:instrText>
+            </w:r>
+            <w:r>
+              <w:rPr>
+                <w:noProof/>
+                <w:webHidden/>
+              </w:rPr>
+            </w:r>
+            <w:r>
+              <w:rPr>
+                <w:noProof/>
+                <w:webHidden/>
+              </w:rPr>
+              <w:fldChar w:fldCharType="separate"/>
+            </w:r>
+            <w:r>
+              <w:rPr>
+                <w:noProof/>
+                <w:webHidden/>
+              </w:rPr>
+              <w:t>2</w:t>
+            </w:r>
+            <w:r>
+              <w:rPr>
+                <w:noProof/>
+                <w:webHidden/>
+              </w:rPr>
+              <w:fldChar w:fldCharType="end"/>
+            </w:r>
+          </w:hyperlink>
+        </w:p>
+        <w:p>
+          <w:pPr>
+            <w:pStyle w:val="TM2"/>
+            <w:tabs>
+              <w:tab w:val="right" w:leader="dot" w:pos="9062"/>
+            </w:tabs>
+            <w:rPr>
+              <w:noProof/>
+              <w:sz w:val="22"/>
+              <w:szCs w:val="22"/>
+              <w:lang w:eastAsia="fr-FR"/>
+            </w:rPr>
+          </w:pPr>
+          <w:hyperlink w:anchor="_Toc33389016" w:history="1">
+            <w:r>
+              <w:rPr>
+                <w:rStyle w:val="Lienhypertexte"/>
+                <w:noProof/>
+              </w:rPr>
+              <w:t>script SQL (Généré par jMerise)</w:t>
+            </w:r>
+            <w:r>
+              <w:rPr>
+                <w:noProof/>
+                <w:webHidden/>
+              </w:rPr>
+              <w:tab/>
+            </w:r>
+            <w:r>
+              <w:rPr>
+                <w:noProof/>
+                <w:webHidden/>
+              </w:rPr>
+              <w:fldChar w:fldCharType="begin"/>
+            </w:r>
+            <w:r>
+              <w:rPr>
+                <w:noProof/>
+                <w:webHidden/>
+              </w:rPr>
+              <w:instrText xml:space="preserve"> PAGEREF _Toc33389016 \h </w:instrText>
+            </w:r>
+            <w:r>
+              <w:rPr>
+                <w:noProof/>
+                <w:webHidden/>
+              </w:rPr>
+            </w:r>
+            <w:r>
+              <w:rPr>
+                <w:noProof/>
+                <w:webHidden/>
+              </w:rPr>
+              <w:fldChar w:fldCharType="separate"/>
+            </w:r>
+            <w:r>
+              <w:rPr>
+                <w:noProof/>
+                <w:webHidden/>
+              </w:rPr>
+              <w:t>3</w:t>
+            </w:r>
+            <w:r>
+              <w:rPr>
+                <w:noProof/>
+                <w:webHidden/>
+              </w:rPr>
+              <w:fldChar w:fldCharType="end"/>
+            </w:r>
+          </w:hyperlink>
+        </w:p>
+        <w:p>
+          <w:pPr>
+            <w:pStyle w:val="TM2"/>
+            <w:tabs>
+              <w:tab w:val="right" w:leader="dot" w:pos="9062"/>
+            </w:tabs>
+            <w:rPr>
+              <w:noProof/>
+              <w:sz w:val="22"/>
+              <w:szCs w:val="22"/>
+              <w:lang w:eastAsia="fr-FR"/>
+            </w:rPr>
+          </w:pPr>
+          <w:hyperlink w:anchor="_Toc33389017" w:history="1">
+            <w:r>
+              <w:rPr>
+                <w:rStyle w:val="Lienhypertexte"/>
+                <w:noProof/>
+              </w:rPr>
+              <w:t>Script SQL (généré depuis la console Synfony)</w:t>
+            </w:r>
+            <w:r>
+              <w:rPr>
+                <w:noProof/>
+                <w:webHidden/>
+              </w:rPr>
+              <w:tab/>
+            </w:r>
+            <w:r>
+              <w:rPr>
+                <w:noProof/>
+                <w:webHidden/>
+              </w:rPr>
+              <w:fldChar w:fldCharType="begin"/>
+            </w:r>
+            <w:r>
+              <w:rPr>
+                <w:noProof/>
+                <w:webHidden/>
+              </w:rPr>
+              <w:instrText xml:space="preserve"> PAGEREF _Toc33389017 \h </w:instrText>
+            </w:r>
+            <w:r>
+              <w:rPr>
+                <w:noProof/>
+                <w:webHidden/>
+              </w:rPr>
+            </w:r>
+            <w:r>
+              <w:rPr>
+                <w:noProof/>
+                <w:webHidden/>
+              </w:rPr>
+              <w:fldChar w:fldCharType="separate"/>
+            </w:r>
+            <w:r>
+              <w:rPr>
+                <w:noProof/>
+                <w:webHidden/>
+              </w:rPr>
+              <w:t>4</w:t>
+            </w:r>
+            <w:r>
+              <w:rPr>
+                <w:noProof/>
+                <w:webHidden/>
+              </w:rPr>
+              <w:fldChar w:fldCharType="end"/>
+            </w:r>
+          </w:hyperlink>
+        </w:p>
+        <w:p>
+          <w:pPr>
+            <w:pStyle w:val="TM1"/>
+            <w:tabs>
+              <w:tab w:val="right" w:leader="dot" w:pos="9062"/>
+            </w:tabs>
+            <w:rPr>
+              <w:noProof/>
+              <w:sz w:val="22"/>
+              <w:szCs w:val="22"/>
+              <w:lang w:eastAsia="fr-FR"/>
+            </w:rPr>
+          </w:pPr>
+          <w:hyperlink w:anchor="_Toc33389018" w:history="1">
+            <w:r>
+              <w:rPr>
+                <w:rStyle w:val="Lienhypertexte"/>
+                <w:noProof/>
+              </w:rPr>
+              <w:t>Planning de projet</w:t>
+            </w:r>
+            <w:r>
+              <w:rPr>
+                <w:noProof/>
+                <w:webHidden/>
+              </w:rPr>
+              <w:tab/>
+            </w:r>
+            <w:r>
+              <w:rPr>
+                <w:noProof/>
+                <w:webHidden/>
+              </w:rPr>
+              <w:fldChar w:fldCharType="begin"/>
+            </w:r>
+            <w:r>
+              <w:rPr>
+                <w:noProof/>
+                <w:webHidden/>
+              </w:rPr>
+              <w:instrText xml:space="preserve"> PAGEREF _Toc33389018 \h </w:instrText>
+            </w:r>
+            <w:r>
+              <w:rPr>
+                <w:noProof/>
+                <w:webHidden/>
+              </w:rPr>
+            </w:r>
+            <w:r>
+              <w:rPr>
+                <w:noProof/>
+                <w:webHidden/>
+              </w:rPr>
+              <w:fldChar w:fldCharType="separate"/>
+            </w:r>
+            <w:r>
+              <w:rPr>
+                <w:noProof/>
+                <w:webHidden/>
+              </w:rPr>
+              <w:t>5</w:t>
+            </w:r>
+            <w:r>
+              <w:rPr>
+                <w:noProof/>
+                <w:webHidden/>
+              </w:rPr>
+              <w:fldChar w:fldCharType="end"/>
+            </w:r>
+          </w:hyperlink>
+        </w:p>
+        <w:p>
+          <w:pPr>
+            <w:pStyle w:val="TM2"/>
+            <w:tabs>
+              <w:tab w:val="right" w:leader="dot" w:pos="9062"/>
+            </w:tabs>
+            <w:rPr>
+              <w:noProof/>
+              <w:sz w:val="22"/>
+              <w:szCs w:val="22"/>
+              <w:lang w:eastAsia="fr-FR"/>
+            </w:rPr>
+          </w:pPr>
+          <w:hyperlink w:anchor="_Toc33389019" w:history="1">
+            <w:r>
+              <w:rPr>
+                <w:rStyle w:val="Lienhypertexte"/>
+                <w:noProof/>
+              </w:rPr>
+              <w:t>Diagramme de Gantt</w:t>
+            </w:r>
+            <w:r>
+              <w:rPr>
+                <w:noProof/>
+                <w:webHidden/>
+              </w:rPr>
+              <w:tab/>
+            </w:r>
+            <w:r>
+              <w:rPr>
+                <w:noProof/>
+                <w:webHidden/>
+              </w:rPr>
+              <w:fldChar w:fldCharType="begin"/>
+            </w:r>
+            <w:r>
+              <w:rPr>
+                <w:noProof/>
+                <w:webHidden/>
+              </w:rPr>
+              <w:instrText xml:space="preserve"> PAGEREF _Toc33389019 \h </w:instrText>
+            </w:r>
+            <w:r>
+              <w:rPr>
+                <w:noProof/>
+                <w:webHidden/>
+              </w:rPr>
+            </w:r>
+            <w:r>
+              <w:rPr>
+                <w:noProof/>
+                <w:webHidden/>
+              </w:rPr>
+              <w:fldChar w:fldCharType="separate"/>
+            </w:r>
+            <w:r>
+              <w:rPr>
+                <w:noProof/>
+                <w:webHidden/>
+              </w:rPr>
+              <w:t>5</w:t>
+            </w:r>
+            <w:r>
+              <w:rPr>
+                <w:noProof/>
+                <w:webHidden/>
+              </w:rPr>
+              <w:fldChar w:fldCharType="end"/>
+            </w:r>
+          </w:hyperlink>
+        </w:p>
+        <w:p>
+          <w:pPr>
+            <w:pStyle w:val="TM2"/>
+            <w:tabs>
+              <w:tab w:val="right" w:leader="dot" w:pos="9062"/>
+            </w:tabs>
+            <w:rPr>
+              <w:noProof/>
+              <w:sz w:val="22"/>
+              <w:szCs w:val="22"/>
+              <w:lang w:eastAsia="fr-FR"/>
+            </w:rPr>
+          </w:pPr>
+          <w:hyperlink w:anchor="_Toc33389020" w:history="1">
+            <w:r>
+              <w:rPr>
+                <w:rStyle w:val="Lienhypertexte"/>
+                <w:noProof/>
+              </w:rPr>
+              <w:t>Diagramme de ressources</w:t>
+            </w:r>
+            <w:r>
+              <w:rPr>
+                <w:noProof/>
+                <w:webHidden/>
+              </w:rPr>
+              <w:tab/>
+            </w:r>
+            <w:r>
+              <w:rPr>
+                <w:noProof/>
+                <w:webHidden/>
+              </w:rPr>
+              <w:fldChar w:fldCharType="begin"/>
+            </w:r>
+            <w:r>
+              <w:rPr>
+                <w:noProof/>
+                <w:webHidden/>
+              </w:rPr>
+              <w:instrText xml:space="preserve"> PAGEREF _Toc33389020 \h </w:instrText>
+            </w:r>
+            <w:r>
+              <w:rPr>
+                <w:noProof/>
+                <w:webHidden/>
+              </w:rPr>
+            </w:r>
+            <w:r>
+              <w:rPr>
+                <w:noProof/>
+                <w:webHidden/>
+              </w:rPr>
+              <w:fldChar w:fldCharType="separate"/>
+            </w:r>
+            <w:r>
+              <w:rPr>
+                <w:noProof/>
+                <w:webHidden/>
+              </w:rPr>
+              <w:t>5</w:t>
+            </w:r>
+            <w:r>
+              <w:rPr>
+                <w:noProof/>
+                <w:webHidden/>
+              </w:rPr>
+              <w:fldChar w:fldCharType="end"/>
+            </w:r>
+          </w:hyperlink>
+        </w:p>
+        <w:p>
+          <w:pPr>
+            <w:pStyle w:val="TM1"/>
+            <w:tabs>
+              <w:tab w:val="right" w:leader="dot" w:pos="9062"/>
+            </w:tabs>
+            <w:rPr>
+              <w:noProof/>
+              <w:sz w:val="22"/>
+              <w:szCs w:val="22"/>
+              <w:lang w:eastAsia="fr-FR"/>
+            </w:rPr>
+          </w:pPr>
+          <w:hyperlink w:anchor="_Toc33389021" w:history="1">
+            <w:r>
+              <w:rPr>
+                <w:rStyle w:val="Lienhypertexte"/>
+                <w:noProof/>
+              </w:rPr>
+              <w:t>Maquettage</w:t>
+            </w:r>
+            <w:r>
+              <w:rPr>
+                <w:noProof/>
+                <w:webHidden/>
+              </w:rPr>
+              <w:tab/>
+            </w:r>
+            <w:r>
+              <w:rPr>
+                <w:noProof/>
+                <w:webHidden/>
+              </w:rPr>
+              <w:fldChar w:fldCharType="begin"/>
+            </w:r>
+            <w:r>
+              <w:rPr>
+                <w:noProof/>
+                <w:webHidden/>
+              </w:rPr>
+              <w:instrText xml:space="preserve"> PAGEREF _Toc33389021 \h </w:instrText>
+            </w:r>
+            <w:r>
+              <w:rPr>
+                <w:noProof/>
+                <w:webHidden/>
+              </w:rPr>
+            </w:r>
+            <w:r>
+              <w:rPr>
+                <w:noProof/>
+                <w:webHidden/>
+              </w:rPr>
+              <w:fldChar w:fldCharType="separate"/>
+            </w:r>
+            <w:r>
+              <w:rPr>
+                <w:noProof/>
+                <w:webHidden/>
+              </w:rPr>
+              <w:t>6</w:t>
+            </w:r>
+            <w:r>
+              <w:rPr>
+                <w:noProof/>
+                <w:webHidden/>
+              </w:rPr>
+              <w:fldChar w:fldCharType="end"/>
+            </w:r>
+          </w:hyperlink>
+        </w:p>
+        <w:p>
+          <w:pPr>
+            <w:pStyle w:val="TM2"/>
+            <w:tabs>
+              <w:tab w:val="right" w:leader="dot" w:pos="9062"/>
+            </w:tabs>
+            <w:rPr>
+              <w:noProof/>
+              <w:sz w:val="22"/>
+              <w:szCs w:val="22"/>
+              <w:lang w:eastAsia="fr-FR"/>
+            </w:rPr>
+          </w:pPr>
+          <w:hyperlink w:anchor="_Toc33389022" w:history="1">
+            <w:r>
+              <w:rPr>
+                <w:rStyle w:val="Lienhypertexte"/>
+                <w:noProof/>
+              </w:rPr>
+              <w:t>Pages d’accueil – Informations générales</w:t>
+            </w:r>
+            <w:r>
+              <w:rPr>
+                <w:noProof/>
+                <w:webHidden/>
+              </w:rPr>
+              <w:tab/>
+            </w:r>
+            <w:r>
+              <w:rPr>
+                <w:noProof/>
+                <w:webHidden/>
+              </w:rPr>
+              <w:fldChar w:fldCharType="begin"/>
+            </w:r>
+            <w:r>
+              <w:rPr>
+                <w:noProof/>
+                <w:webHidden/>
+              </w:rPr>
+              <w:instrText xml:space="preserve"> PAGEREF _Toc33389022 \h </w:instrText>
+            </w:r>
+            <w:r>
+              <w:rPr>
+                <w:noProof/>
+                <w:webHidden/>
+              </w:rPr>
+            </w:r>
+            <w:r>
+              <w:rPr>
+                <w:noProof/>
+                <w:webHidden/>
+              </w:rPr>
+              <w:fldChar w:fldCharType="separate"/>
+            </w:r>
+            <w:r>
+              <w:rPr>
+                <w:noProof/>
+                <w:webHidden/>
+              </w:rPr>
+              <w:t>6</w:t>
+            </w:r>
+            <w:r>
+              <w:rPr>
+                <w:noProof/>
+                <w:webHidden/>
+              </w:rPr>
+              <w:fldChar w:fldCharType="end"/>
+            </w:r>
+          </w:hyperlink>
+        </w:p>
+        <w:p>
+          <w:pPr>
+            <w:pStyle w:val="TM2"/>
+            <w:tabs>
+              <w:tab w:val="right" w:leader="dot" w:pos="9062"/>
+            </w:tabs>
+            <w:rPr>
+              <w:noProof/>
+              <w:sz w:val="22"/>
+              <w:szCs w:val="22"/>
+              <w:lang w:eastAsia="fr-FR"/>
+            </w:rPr>
+          </w:pPr>
+          <w:hyperlink w:anchor="_Toc33389023" w:history="1">
+            <w:r>
+              <w:rPr>
+                <w:rStyle w:val="Lienhypertexte"/>
+                <w:noProof/>
+              </w:rPr>
+              <w:t>Affichage de la liste des sessions existantes (et accès à l’ajout d’une session)</w:t>
+            </w:r>
+            <w:r>
+              <w:rPr>
+                <w:noProof/>
+                <w:webHidden/>
+              </w:rPr>
+              <w:tab/>
+            </w:r>
+            <w:r>
+              <w:rPr>
+                <w:noProof/>
+                <w:webHidden/>
+              </w:rPr>
+              <w:fldChar w:fldCharType="begin"/>
+            </w:r>
+            <w:r>
+              <w:rPr>
+                <w:noProof/>
+                <w:webHidden/>
+              </w:rPr>
+              <w:instrText xml:space="preserve"> PAGEREF _Toc33389023 \h </w:instrText>
+            </w:r>
+            <w:r>
+              <w:rPr>
+                <w:noProof/>
+                <w:webHidden/>
+              </w:rPr>
+            </w:r>
+            <w:r>
+              <w:rPr>
+                <w:noProof/>
+                <w:webHidden/>
+              </w:rPr>
+              <w:fldChar w:fldCharType="separate"/>
+            </w:r>
+            <w:r>
+              <w:rPr>
+                <w:noProof/>
+                <w:webHidden/>
+              </w:rPr>
+              <w:t>7</w:t>
+            </w:r>
+            <w:r>
+              <w:rPr>
+                <w:noProof/>
+                <w:webHidden/>
+              </w:rPr>
+              <w:fldChar w:fldCharType="end"/>
+            </w:r>
+          </w:hyperlink>
+        </w:p>
+        <w:p>
+          <w:pPr>
+            <w:pStyle w:val="TM2"/>
+            <w:tabs>
+              <w:tab w:val="right" w:leader="dot" w:pos="9062"/>
+            </w:tabs>
+            <w:rPr>
+              <w:noProof/>
+              <w:sz w:val="22"/>
+              <w:szCs w:val="22"/>
+              <w:lang w:eastAsia="fr-FR"/>
+            </w:rPr>
+          </w:pPr>
+          <w:hyperlink w:anchor="_Toc33389024" w:history="1">
+            <w:r>
+              <w:rPr>
+                <w:rStyle w:val="Lienhypertexte"/>
+                <w:noProof/>
+              </w:rPr>
+              <w:t>Détails d’une session</w:t>
+            </w:r>
+            <w:r>
+              <w:rPr>
+                <w:noProof/>
+                <w:webHidden/>
+              </w:rPr>
+              <w:tab/>
+            </w:r>
+            <w:r>
+              <w:rPr>
+                <w:noProof/>
+                <w:webHidden/>
+              </w:rPr>
+              <w:fldChar w:fldCharType="begin"/>
+            </w:r>
+            <w:r>
+              <w:rPr>
+                <w:noProof/>
+                <w:webHidden/>
+              </w:rPr>
+              <w:instrText xml:space="preserve"> PAGEREF _Toc33389024 \h </w:instrText>
+            </w:r>
+            <w:r>
+              <w:rPr>
+                <w:noProof/>
+                <w:webHidden/>
+              </w:rPr>
+            </w:r>
+            <w:r>
+              <w:rPr>
+                <w:noProof/>
+                <w:webHidden/>
+              </w:rPr>
+              <w:fldChar w:fldCharType="separate"/>
+            </w:r>
+            <w:r>
+              <w:rPr>
+                <w:noProof/>
+                <w:webHidden/>
+              </w:rPr>
+              <w:t>8</w:t>
+            </w:r>
+            <w:r>
+              <w:rPr>
+                <w:noProof/>
+                <w:webHidden/>
+              </w:rPr>
+              <w:fldChar w:fldCharType="end"/>
+            </w:r>
+          </w:hyperlink>
+        </w:p>
+        <w:p>
+          <w:pPr>
+            <w:pStyle w:val="TM2"/>
+            <w:tabs>
+              <w:tab w:val="right" w:leader="dot" w:pos="9062"/>
+            </w:tabs>
+            <w:rPr>
+              <w:noProof/>
+              <w:sz w:val="22"/>
+              <w:szCs w:val="22"/>
+              <w:lang w:eastAsia="fr-FR"/>
+            </w:rPr>
+          </w:pPr>
+          <w:hyperlink w:anchor="_Toc33389025" w:history="1">
+            <w:r>
+              <w:rPr>
+                <w:rStyle w:val="Lienhypertexte"/>
+                <w:noProof/>
+              </w:rPr>
+              <w:t>Ajout / Modification d’une session (et programmation modules)</w:t>
+            </w:r>
+            <w:r>
+              <w:rPr>
+                <w:noProof/>
+                <w:webHidden/>
+              </w:rPr>
+              <w:tab/>
+            </w:r>
+            <w:r>
+              <w:rPr>
+                <w:noProof/>
+                <w:webHidden/>
+              </w:rPr>
+              <w:fldChar w:fldCharType="begin"/>
+            </w:r>
+            <w:r>
+              <w:rPr>
+                <w:noProof/>
+                <w:webHidden/>
+              </w:rPr>
+              <w:instrText xml:space="preserve"> PAGEREF _Toc33389025 \h </w:instrText>
+            </w:r>
+            <w:r>
+              <w:rPr>
+                <w:noProof/>
+                <w:webHidden/>
+              </w:rPr>
+            </w:r>
+            <w:r>
+              <w:rPr>
+                <w:noProof/>
+                <w:webHidden/>
+              </w:rPr>
+              <w:fldChar w:fldCharType="separate"/>
+            </w:r>
+            <w:r>
+              <w:rPr>
+                <w:noProof/>
+                <w:webHidden/>
+              </w:rPr>
+              <w:t>9</w:t>
+            </w:r>
+            <w:r>
+              <w:rPr>
+                <w:noProof/>
+                <w:webHidden/>
+              </w:rPr>
+              <w:fldChar w:fldCharType="end"/>
+            </w:r>
+          </w:hyperlink>
+        </w:p>
+        <w:p>
+          <w:pPr>
+            <w:pStyle w:val="TM2"/>
+            <w:tabs>
+              <w:tab w:val="right" w:leader="dot" w:pos="9062"/>
+            </w:tabs>
+            <w:rPr>
+              <w:noProof/>
+              <w:sz w:val="22"/>
+              <w:szCs w:val="22"/>
+              <w:lang w:eastAsia="fr-FR"/>
+            </w:rPr>
+          </w:pPr>
+          <w:hyperlink w:anchor="_Toc33389026" w:history="1">
+            <w:r>
+              <w:rPr>
+                <w:rStyle w:val="Lienhypertexte"/>
+                <w:noProof/>
+              </w:rPr>
+              <w:t>Liste des stagiaires (et accès à l’ajout d’un stagiaire)</w:t>
+            </w:r>
+            <w:r>
+              <w:rPr>
+                <w:noProof/>
+                <w:webHidden/>
+              </w:rPr>
+              <w:tab/>
+            </w:r>
+            <w:r>
+              <w:rPr>
+                <w:noProof/>
+                <w:webHidden/>
+              </w:rPr>
+              <w:fldChar w:fldCharType="begin"/>
+            </w:r>
+            <w:r>
+              <w:rPr>
+                <w:noProof/>
+                <w:webHidden/>
+              </w:rPr>
+              <w:instrText xml:space="preserve"> PAGEREF _Toc33389026 \h </w:instrText>
+            </w:r>
+            <w:r>
+              <w:rPr>
+                <w:noProof/>
+                <w:webHidden/>
+              </w:rPr>
+            </w:r>
+            <w:r>
+              <w:rPr>
+                <w:noProof/>
+                <w:webHidden/>
+              </w:rPr>
+              <w:fldChar w:fldCharType="separate"/>
+            </w:r>
+            <w:r>
+              <w:rPr>
+                <w:noProof/>
+                <w:webHidden/>
+              </w:rPr>
+              <w:t>10</w:t>
+            </w:r>
+            <w:r>
+              <w:rPr>
+                <w:noProof/>
+                <w:webHidden/>
+              </w:rPr>
+              <w:fldChar w:fldCharType="end"/>
+            </w:r>
+          </w:hyperlink>
+        </w:p>
+        <w:p>
+          <w:pPr>
+            <w:pStyle w:val="TM2"/>
+            <w:tabs>
+              <w:tab w:val="right" w:leader="dot" w:pos="9062"/>
+            </w:tabs>
+            <w:rPr>
+              <w:noProof/>
+              <w:sz w:val="22"/>
+              <w:szCs w:val="22"/>
+              <w:lang w:eastAsia="fr-FR"/>
+            </w:rPr>
+          </w:pPr>
+          <w:hyperlink w:anchor="_Toc33389027" w:history="1">
+            <w:r>
+              <w:rPr>
+                <w:rStyle w:val="Lienhypertexte"/>
+                <w:noProof/>
+              </w:rPr>
+              <w:t>Détails d’un stagiaire (et inscription / annulation d’une session)</w:t>
+            </w:r>
+            <w:r>
+              <w:rPr>
+                <w:noProof/>
+                <w:webHidden/>
+              </w:rPr>
+              <w:tab/>
+            </w:r>
+            <w:r>
+              <w:rPr>
+                <w:noProof/>
+                <w:webHidden/>
+              </w:rPr>
+              <w:fldChar w:fldCharType="begin"/>
+            </w:r>
+            <w:r>
+              <w:rPr>
+                <w:noProof/>
+                <w:webHidden/>
+              </w:rPr>
+              <w:instrText xml:space="preserve"> PAGEREF _Toc33389027 \h </w:instrText>
+            </w:r>
+            <w:r>
+              <w:rPr>
+                <w:noProof/>
+                <w:webHidden/>
+              </w:rPr>
+            </w:r>
+            <w:r>
+              <w:rPr>
+                <w:noProof/>
+                <w:webHidden/>
+              </w:rPr>
+              <w:fldChar w:fldCharType="separate"/>
+            </w:r>
+            <w:r>
+              <w:rPr>
+                <w:noProof/>
+                <w:webHidden/>
+              </w:rPr>
+              <w:t>11</w:t>
+            </w:r>
+            <w:r>
+              <w:rPr>
+                <w:noProof/>
+                <w:webHidden/>
+              </w:rPr>
+              <w:fldChar w:fldCharType="end"/>
+            </w:r>
+          </w:hyperlink>
+        </w:p>
+        <w:p>
+          <w:pPr>
+            <w:pStyle w:val="TM2"/>
+            <w:tabs>
+              <w:tab w:val="right" w:leader="dot" w:pos="9062"/>
+            </w:tabs>
+            <w:rPr>
+              <w:noProof/>
+              <w:sz w:val="22"/>
+              <w:szCs w:val="22"/>
+              <w:lang w:eastAsia="fr-FR"/>
+            </w:rPr>
+          </w:pPr>
+          <w:hyperlink w:anchor="_Toc33389028" w:history="1">
+            <w:r>
+              <w:rPr>
+                <w:rStyle w:val="Lienhypertexte"/>
+                <w:noProof/>
+              </w:rPr>
+              <w:t>Ajout / Modification d’un stagiaire</w:t>
+            </w:r>
+            <w:r>
+              <w:rPr>
+                <w:noProof/>
+                <w:webHidden/>
+              </w:rPr>
+              <w:tab/>
+            </w:r>
+            <w:r>
+              <w:rPr>
+                <w:noProof/>
+                <w:webHidden/>
+              </w:rPr>
+              <w:fldChar w:fldCharType="begin"/>
+            </w:r>
+            <w:r>
+              <w:rPr>
+                <w:noProof/>
+                <w:webHidden/>
+              </w:rPr>
+              <w:instrText xml:space="preserve"> PAGEREF _Toc33389028 \h </w:instrText>
+            </w:r>
+            <w:r>
+              <w:rPr>
+                <w:noProof/>
+                <w:webHidden/>
+              </w:rPr>
+            </w:r>
+            <w:r>
+              <w:rPr>
+                <w:noProof/>
+                <w:webHidden/>
+              </w:rPr>
+              <w:fldChar w:fldCharType="separate"/>
+            </w:r>
+            <w:r>
+              <w:rPr>
+                <w:noProof/>
+                <w:webHidden/>
+              </w:rPr>
+              <w:t>12</w:t>
+            </w:r>
+            <w:r>
+              <w:rPr>
+                <w:noProof/>
+                <w:webHidden/>
+              </w:rPr>
+              <w:fldChar w:fldCharType="end"/>
+            </w:r>
+          </w:hyperlink>
+        </w:p>
+        <w:p>
+          <w:pPr>
+            <w:pStyle w:val="TM1"/>
+            <w:tabs>
+              <w:tab w:val="right" w:leader="dot" w:pos="9062"/>
+            </w:tabs>
+            <w:rPr>
+              <w:noProof/>
+              <w:sz w:val="22"/>
+              <w:szCs w:val="22"/>
+              <w:lang w:eastAsia="fr-FR"/>
+            </w:rPr>
+          </w:pPr>
+          <w:hyperlink w:anchor="_Toc33389029" w:history="1">
+            <w:r>
+              <w:rPr>
+                <w:rStyle w:val="Lienhypertexte"/>
+                <w:noProof/>
+              </w:rPr>
+              <w:t>Copies d’écrans de l’application fonctionnelle</w:t>
+            </w:r>
+            <w:r>
+              <w:rPr>
+                <w:noProof/>
+                <w:webHidden/>
+              </w:rPr>
+              <w:tab/>
+            </w:r>
+            <w:r>
+              <w:rPr>
+                <w:noProof/>
+                <w:webHidden/>
+              </w:rPr>
+              <w:fldChar w:fldCharType="begin"/>
+            </w:r>
+            <w:r>
+              <w:rPr>
+                <w:noProof/>
+                <w:webHidden/>
+              </w:rPr>
+              <w:instrText xml:space="preserve"> PAGEREF _Toc33389029 \h </w:instrText>
+            </w:r>
+            <w:r>
+              <w:rPr>
+                <w:noProof/>
+                <w:webHidden/>
+              </w:rPr>
+            </w:r>
+            <w:r>
+              <w:rPr>
+                <w:noProof/>
+                <w:webHidden/>
+              </w:rPr>
+              <w:fldChar w:fldCharType="separate"/>
+            </w:r>
+            <w:r>
+              <w:rPr>
+                <w:noProof/>
+                <w:webHidden/>
+              </w:rPr>
+              <w:t>13</w:t>
+            </w:r>
+            <w:r>
+              <w:rPr>
+                <w:noProof/>
+                <w:webHidden/>
+              </w:rPr>
+              <w:fldChar w:fldCharType="end"/>
+            </w:r>
+          </w:hyperlink>
+        </w:p>
+        <w:p>
+          <w:pPr>
+            <w:pStyle w:val="TM2"/>
+            <w:tabs>
+              <w:tab w:val="right" w:leader="dot" w:pos="9062"/>
+            </w:tabs>
+            <w:rPr>
+              <w:noProof/>
+              <w:sz w:val="22"/>
+              <w:szCs w:val="22"/>
+              <w:lang w:eastAsia="fr-FR"/>
+            </w:rPr>
+          </w:pPr>
+          <w:hyperlink w:anchor="_Toc33389030" w:history="1">
+            <w:r>
+              <w:rPr>
+                <w:rStyle w:val="Lienhypertexte"/>
+                <w:noProof/>
+              </w:rPr>
+              <w:t>Page d’accueil</w:t>
+            </w:r>
+            <w:r>
+              <w:rPr>
+                <w:noProof/>
+                <w:webHidden/>
+              </w:rPr>
+              <w:tab/>
+            </w:r>
+            <w:r>
+              <w:rPr>
+                <w:noProof/>
+                <w:webHidden/>
+              </w:rPr>
+              <w:fldChar w:fldCharType="begin"/>
+            </w:r>
+            <w:r>
+              <w:rPr>
+                <w:noProof/>
+                <w:webHidden/>
+              </w:rPr>
+              <w:instrText xml:space="preserve"> PAGEREF _Toc33389030 \h </w:instrText>
+            </w:r>
+            <w:r>
+              <w:rPr>
+                <w:noProof/>
+                <w:webHidden/>
+              </w:rPr>
+            </w:r>
+            <w:r>
+              <w:rPr>
+                <w:noProof/>
+                <w:webHidden/>
+              </w:rPr>
+              <w:fldChar w:fldCharType="separate"/>
+            </w:r>
+            <w:r>
+              <w:rPr>
+                <w:noProof/>
+                <w:webHidden/>
+              </w:rPr>
+              <w:t>13</w:t>
+            </w:r>
+            <w:r>
+              <w:rPr>
+                <w:noProof/>
+                <w:webHidden/>
+              </w:rPr>
+              <w:fldChar w:fldCharType="end"/>
+            </w:r>
+          </w:hyperlink>
+        </w:p>
+        <w:p>
+          <w:pPr>
+            <w:pStyle w:val="TM2"/>
+            <w:tabs>
+              <w:tab w:val="right" w:leader="dot" w:pos="9062"/>
+            </w:tabs>
+            <w:rPr>
+              <w:noProof/>
+              <w:sz w:val="22"/>
+              <w:szCs w:val="22"/>
+              <w:lang w:eastAsia="fr-FR"/>
+            </w:rPr>
+          </w:pPr>
+          <w:hyperlink w:anchor="_Toc33389031" w:history="1">
+            <w:r>
+              <w:rPr>
+                <w:rStyle w:val="Lienhypertexte"/>
+                <w:noProof/>
+              </w:rPr>
+              <w:t>Liste des sessions</w:t>
+            </w:r>
+            <w:r>
+              <w:rPr>
+                <w:noProof/>
+                <w:webHidden/>
+              </w:rPr>
+              <w:tab/>
+            </w:r>
+            <w:r>
+              <w:rPr>
+                <w:noProof/>
+                <w:webHidden/>
+              </w:rPr>
+              <w:fldChar w:fldCharType="begin"/>
+            </w:r>
+            <w:r>
+              <w:rPr>
+                <w:noProof/>
+                <w:webHidden/>
+              </w:rPr>
+              <w:instrText xml:space="preserve"> PAGEREF _Toc33389031 \h </w:instrText>
+            </w:r>
+            <w:r>
+              <w:rPr>
+                <w:noProof/>
+                <w:webHidden/>
+              </w:rPr>
+            </w:r>
+            <w:r>
+              <w:rPr>
+                <w:noProof/>
+                <w:webHidden/>
+              </w:rPr>
+              <w:fldChar w:fldCharType="separate"/>
+            </w:r>
+            <w:r>
+              <w:rPr>
+                <w:noProof/>
+                <w:webHidden/>
+              </w:rPr>
+              <w:t>13</w:t>
+            </w:r>
+            <w:r>
+              <w:rPr>
+                <w:noProof/>
+                <w:webHidden/>
+              </w:rPr>
+              <w:fldChar w:fldCharType="end"/>
+            </w:r>
+          </w:hyperlink>
+        </w:p>
+        <w:p>
+          <w:pPr>
+            <w:pStyle w:val="TM2"/>
+            <w:tabs>
+              <w:tab w:val="right" w:leader="dot" w:pos="9062"/>
+            </w:tabs>
+            <w:rPr>
+              <w:noProof/>
+              <w:sz w:val="22"/>
+              <w:szCs w:val="22"/>
+              <w:lang w:eastAsia="fr-FR"/>
+            </w:rPr>
+          </w:pPr>
+          <w:hyperlink w:anchor="_Toc33389032" w:history="1">
+            <w:r>
+              <w:rPr>
+                <w:rStyle w:val="Lienhypertexte"/>
+                <w:noProof/>
+              </w:rPr>
+              <w:t>Détails d’une session</w:t>
+            </w:r>
+            <w:r>
+              <w:rPr>
+                <w:noProof/>
+                <w:webHidden/>
+              </w:rPr>
+              <w:tab/>
+            </w:r>
+            <w:r>
+              <w:rPr>
+                <w:noProof/>
+                <w:webHidden/>
+              </w:rPr>
+              <w:fldChar w:fldCharType="begin"/>
+            </w:r>
+            <w:r>
+              <w:rPr>
+                <w:noProof/>
+                <w:webHidden/>
+              </w:rPr>
+              <w:instrText xml:space="preserve"> PAGEREF _Toc33389032 \h </w:instrText>
+            </w:r>
+            <w:r>
+              <w:rPr>
+                <w:noProof/>
+                <w:webHidden/>
+              </w:rPr>
+            </w:r>
+            <w:r>
+              <w:rPr>
+                <w:noProof/>
+                <w:webHidden/>
+              </w:rPr>
+              <w:fldChar w:fldCharType="separate"/>
+            </w:r>
+            <w:r>
+              <w:rPr>
+                <w:noProof/>
+                <w:webHidden/>
+              </w:rPr>
+              <w:t>14</w:t>
+            </w:r>
+            <w:r>
+              <w:rPr>
+                <w:noProof/>
+                <w:webHidden/>
+              </w:rPr>
+              <w:fldChar w:fldCharType="end"/>
+            </w:r>
+          </w:hyperlink>
+        </w:p>
+        <w:p>
+          <w:pPr>
+            <w:pStyle w:val="TM2"/>
+            <w:tabs>
+              <w:tab w:val="right" w:leader="dot" w:pos="9062"/>
+            </w:tabs>
+            <w:rPr>
+              <w:noProof/>
+              <w:sz w:val="22"/>
+              <w:szCs w:val="22"/>
+              <w:lang w:eastAsia="fr-FR"/>
+            </w:rPr>
+          </w:pPr>
+          <w:hyperlink w:anchor="_Toc33389033" w:history="1">
+            <w:r>
+              <w:rPr>
+                <w:rStyle w:val="Lienhypertexte"/>
+                <w:noProof/>
+              </w:rPr>
+              <w:t>Ajout d’une session (avant ajout du premier module)</w:t>
+            </w:r>
+            <w:r>
+              <w:rPr>
+                <w:noProof/>
+                <w:webHidden/>
+              </w:rPr>
+              <w:tab/>
+            </w:r>
+            <w:r>
+              <w:rPr>
+                <w:noProof/>
+                <w:webHidden/>
+              </w:rPr>
+              <w:fldChar w:fldCharType="begin"/>
+            </w:r>
+            <w:r>
+              <w:rPr>
+                <w:noProof/>
+                <w:webHidden/>
+              </w:rPr>
+              <w:instrText xml:space="preserve"> PAGEREF _Toc33389033 \h </w:instrText>
+            </w:r>
+            <w:r>
+              <w:rPr>
+                <w:noProof/>
+                <w:webHidden/>
+              </w:rPr>
+            </w:r>
+            <w:r>
+              <w:rPr>
+                <w:noProof/>
+                <w:webHidden/>
+              </w:rPr>
+              <w:fldChar w:fldCharType="separate"/>
+            </w:r>
+            <w:r>
+              <w:rPr>
+                <w:noProof/>
+                <w:webHidden/>
+              </w:rPr>
+              <w:t>14</w:t>
+            </w:r>
+            <w:r>
+              <w:rPr>
+                <w:noProof/>
+                <w:webHidden/>
+              </w:rPr>
+              <w:fldChar w:fldCharType="end"/>
+            </w:r>
+          </w:hyperlink>
+        </w:p>
+        <w:p>
+          <w:pPr>
+            <w:pStyle w:val="TM2"/>
+            <w:tabs>
+              <w:tab w:val="right" w:leader="dot" w:pos="9062"/>
+            </w:tabs>
+            <w:rPr>
+              <w:noProof/>
+              <w:sz w:val="22"/>
+              <w:szCs w:val="22"/>
+              <w:lang w:eastAsia="fr-FR"/>
+            </w:rPr>
+          </w:pPr>
+          <w:hyperlink w:anchor="_Toc33389034" w:history="1">
+            <w:r>
+              <w:rPr>
+                <w:rStyle w:val="Lienhypertexte"/>
+                <w:noProof/>
+              </w:rPr>
+              <w:t>Modification d’une session (avec modules existants)</w:t>
+            </w:r>
+            <w:r>
+              <w:rPr>
+                <w:noProof/>
+                <w:webHidden/>
+              </w:rPr>
+              <w:tab/>
+            </w:r>
+            <w:r>
+              <w:rPr>
+                <w:noProof/>
+                <w:webHidden/>
+              </w:rPr>
+              <w:fldChar w:fldCharType="begin"/>
+            </w:r>
+            <w:r>
+              <w:rPr>
+                <w:noProof/>
+                <w:webHidden/>
+              </w:rPr>
+              <w:instrText xml:space="preserve"> PAGEREF _Toc33389034 \h </w:instrText>
+            </w:r>
+            <w:r>
+              <w:rPr>
+                <w:noProof/>
+                <w:webHidden/>
+              </w:rPr>
+            </w:r>
+            <w:r>
+              <w:rPr>
+                <w:noProof/>
+                <w:webHidden/>
+              </w:rPr>
+              <w:fldChar w:fldCharType="separate"/>
+            </w:r>
+            <w:r>
+              <w:rPr>
+                <w:noProof/>
+                <w:webHidden/>
+              </w:rPr>
+              <w:t>15</w:t>
+            </w:r>
+            <w:r>
+              <w:rPr>
+                <w:noProof/>
+                <w:webHidden/>
+              </w:rPr>
+              <w:fldChar w:fldCharType="end"/>
+            </w:r>
+          </w:hyperlink>
+        </w:p>
+        <w:p>
+          <w:pPr>
+            <w:pStyle w:val="TM2"/>
+            <w:tabs>
+              <w:tab w:val="right" w:leader="dot" w:pos="9062"/>
+            </w:tabs>
+            <w:rPr>
+              <w:noProof/>
+              <w:sz w:val="22"/>
+              <w:szCs w:val="22"/>
+              <w:lang w:eastAsia="fr-FR"/>
+            </w:rPr>
+          </w:pPr>
+          <w:hyperlink w:anchor="_Toc33389035" w:history="1">
+            <w:r>
+              <w:rPr>
+                <w:rStyle w:val="Lienhypertexte"/>
+                <w:noProof/>
+              </w:rPr>
+              <w:t>Liste des stagiaires</w:t>
+            </w:r>
+            <w:r>
+              <w:rPr>
+                <w:noProof/>
+                <w:webHidden/>
+              </w:rPr>
+              <w:tab/>
+            </w:r>
+            <w:r>
+              <w:rPr>
+                <w:noProof/>
+                <w:webHidden/>
+              </w:rPr>
+              <w:fldChar w:fldCharType="begin"/>
+            </w:r>
+            <w:r>
+              <w:rPr>
+                <w:noProof/>
+                <w:webHidden/>
+              </w:rPr>
+              <w:instrText xml:space="preserve"> PAGEREF _Toc33389035 \h </w:instrText>
+            </w:r>
+            <w:r>
+              <w:rPr>
+                <w:noProof/>
+                <w:webHidden/>
+              </w:rPr>
+            </w:r>
+            <w:r>
+              <w:rPr>
+                <w:noProof/>
+                <w:webHidden/>
+              </w:rPr>
+              <w:fldChar w:fldCharType="separate"/>
+            </w:r>
+            <w:r>
+              <w:rPr>
+                <w:noProof/>
+                <w:webHidden/>
+              </w:rPr>
+              <w:t>16</w:t>
+            </w:r>
+            <w:r>
+              <w:rPr>
+                <w:noProof/>
+                <w:webHidden/>
+              </w:rPr>
+              <w:fldChar w:fldCharType="end"/>
+            </w:r>
+          </w:hyperlink>
+        </w:p>
+        <w:p>
+          <w:pPr>
+            <w:pStyle w:val="TM2"/>
+            <w:tabs>
+              <w:tab w:val="right" w:leader="dot" w:pos="9062"/>
+            </w:tabs>
+            <w:rPr>
+              <w:noProof/>
+              <w:sz w:val="22"/>
+              <w:szCs w:val="22"/>
+              <w:lang w:eastAsia="fr-FR"/>
+            </w:rPr>
+          </w:pPr>
+          <w:hyperlink w:anchor="_Toc33389036" w:history="1">
+            <w:r>
+              <w:rPr>
+                <w:rStyle w:val="Lienhypertexte"/>
+                <w:noProof/>
+              </w:rPr>
+              <w:t>Ajout d’un stagiaire</w:t>
+            </w:r>
+            <w:r>
+              <w:rPr>
+                <w:noProof/>
+                <w:webHidden/>
+              </w:rPr>
+              <w:tab/>
+            </w:r>
+            <w:r>
+              <w:rPr>
+                <w:noProof/>
+                <w:webHidden/>
+              </w:rPr>
+              <w:fldChar w:fldCharType="begin"/>
+            </w:r>
+            <w:r>
+              <w:rPr>
+                <w:noProof/>
+                <w:webHidden/>
+              </w:rPr>
+              <w:instrText xml:space="preserve"> PAGEREF _Toc33389036 \h </w:instrText>
+            </w:r>
+            <w:r>
+              <w:rPr>
+                <w:noProof/>
+                <w:webHidden/>
+              </w:rPr>
+            </w:r>
+            <w:r>
+              <w:rPr>
+                <w:noProof/>
+                <w:webHidden/>
+              </w:rPr>
+              <w:fldChar w:fldCharType="separate"/>
+            </w:r>
+            <w:r>
+              <w:rPr>
+                <w:noProof/>
+                <w:webHidden/>
+              </w:rPr>
+              <w:t>16</w:t>
+            </w:r>
+            <w:r>
+              <w:rPr>
+                <w:noProof/>
+                <w:webHidden/>
+              </w:rPr>
+              <w:fldChar w:fldCharType="end"/>
+            </w:r>
+          </w:hyperlink>
+        </w:p>
+        <w:p>
+          <w:pPr>
+            <w:pStyle w:val="TM2"/>
+            <w:tabs>
+              <w:tab w:val="right" w:leader="dot" w:pos="9062"/>
+            </w:tabs>
+            <w:rPr>
+              <w:noProof/>
+              <w:sz w:val="22"/>
+              <w:szCs w:val="22"/>
+              <w:lang w:eastAsia="fr-FR"/>
+            </w:rPr>
+          </w:pPr>
+          <w:hyperlink w:anchor="_Toc33389037" w:history="1">
+            <w:r>
+              <w:rPr>
+                <w:rStyle w:val="Lienhypertexte"/>
+                <w:noProof/>
+              </w:rPr>
+              <w:t>Détails d’un stagiaire</w:t>
+            </w:r>
+            <w:r>
+              <w:rPr>
+                <w:noProof/>
+                <w:webHidden/>
+              </w:rPr>
+              <w:tab/>
+            </w:r>
+            <w:r>
+              <w:rPr>
+                <w:noProof/>
+                <w:webHidden/>
+              </w:rPr>
+              <w:fldChar w:fldCharType="begin"/>
+            </w:r>
+            <w:r>
+              <w:rPr>
+                <w:noProof/>
+                <w:webHidden/>
+              </w:rPr>
+              <w:instrText xml:space="preserve"> PAGEREF _Toc33389037 \h </w:instrText>
+            </w:r>
+            <w:r>
+              <w:rPr>
+                <w:noProof/>
+                <w:webHidden/>
+              </w:rPr>
+            </w:r>
+            <w:r>
+              <w:rPr>
+                <w:noProof/>
+                <w:webHidden/>
+              </w:rPr>
+              <w:fldChar w:fldCharType="separate"/>
+            </w:r>
+            <w:r>
+              <w:rPr>
+                <w:noProof/>
+                <w:webHidden/>
+              </w:rPr>
+              <w:t>17</w:t>
+            </w:r>
+            <w:r>
+              <w:rPr>
+                <w:noProof/>
+                <w:webHidden/>
+              </w:rPr>
+              <w:fldChar w:fldCharType="end"/>
+            </w:r>
+          </w:hyperlink>
+        </w:p>
+        <w:p>
+          <w:r>
+            <w:rPr>
+              <w:b/>
+              <w:bCs/>
+            </w:rPr>
+            <w:fldChar w:fldCharType="end"/>
+          </w:r>
+        </w:p>
+      </w:sdtContent>
+    </w:sdt>
     <w:p/>
     <w:p>
       <w:pPr>
         <w:pStyle w:val="Titre1"/>
       </w:pPr>
-      <w:r>
+      <w:bookmarkStart w:id="0" w:name="_Toc33389013"/>
+      <w:r>
+        <w:lastRenderedPageBreak/>
         <w:t>Modèle de données</w:t>
       </w:r>
+      <w:bookmarkEnd w:id="0"/>
     </w:p>
     <w:p>
       <w:pPr>
         <w:pStyle w:val="Titre2"/>
       </w:pPr>
+      <w:bookmarkStart w:id="1" w:name="_Toc33389014"/>
       <w:r>
         <w:t>Modèle conceptuel des données</w:t>
       </w:r>
+      <w:bookmarkEnd w:id="1"/>
     </w:p>
     <w:p>
       <w:pPr>
@@ -61,7 +1891,7 @@
                     </pic:cNvPicPr>
                   </pic:nvPicPr>
                   <pic:blipFill>
-                    <a:blip r:embed="rId4">
+                    <a:blip r:embed="rId5">
                       <a:extLst>
                         <a:ext uri="{28A0092B-C50C-407E-A947-70E740481C1C}">
                           <a14:useLocalDpi xmlns:a14="http://schemas.microsoft.com/office/drawing/2010/main" val="0"/>
@@ -97,14 +1927,11 @@
       <w:pPr>
         <w:pStyle w:val="Titre2"/>
       </w:pPr>
-      <w:r>
-        <w:t>Modè</w:t>
-      </w:r>
-      <w:bookmarkStart w:id="0" w:name="_GoBack"/>
-      <w:bookmarkEnd w:id="0"/>
-      <w:r>
-        <w:t>le logique des données</w:t>
-      </w:r>
+      <w:bookmarkStart w:id="2" w:name="_Toc33389015"/>
+      <w:r>
+        <w:t>Modèle logique des données</w:t>
+      </w:r>
+      <w:bookmarkEnd w:id="2"/>
     </w:p>
     <w:p>
       <w:pPr>
@@ -132,7 +1959,7 @@
                     </pic:cNvPicPr>
                   </pic:nvPicPr>
                   <pic:blipFill>
-                    <a:blip r:embed="rId5" cstate="print">
+                    <a:blip r:embed="rId6" cstate="print">
                       <a:extLst>
                         <a:ext uri="{28A0092B-C50C-407E-A947-70E740481C1C}">
                           <a14:useLocalDpi xmlns:a14="http://schemas.microsoft.com/office/drawing/2010/main" val="0"/>
@@ -167,7 +1994,11 @@
     <w:p>
       <w:pPr>
         <w:pStyle w:val="Titre2"/>
+        <w:pageBreakBefore/>
       </w:pPr>
+      <w:bookmarkStart w:id="3" w:name="_Toc33389016"/>
+      <w:bookmarkStart w:id="4" w:name="_GoBack"/>
+      <w:bookmarkEnd w:id="4"/>
       <w:r>
         <w:lastRenderedPageBreak/>
         <w:t>script SQL</w:t>
@@ -175,6 +2006,7 @@
       <w:r>
         <w:t xml:space="preserve"> (Généré par jMerise)</w:t>
       </w:r>
+      <w:bookmarkEnd w:id="3"/>
     </w:p>
     <w:p>
       <w:pPr>
@@ -421,7 +2253,7 @@
         </w:rPr>
         <w:t>Varchar (63) NOT NULL COMMENT "prénom stagiaire</w:t>
       </w:r>
-      <w:bookmarkStart w:id="1" w:name="_Hlk32524156"/>
+      <w:bookmarkStart w:id="5" w:name="_Hlk32524156"/>
       <w:r>
         <w:rPr>
           <w:rFonts w:ascii="Lucida Console" w:hAnsi="Lucida Console" w:cs="Segoe UI"/>
@@ -430,7 +2262,7 @@
         </w:rPr>
         <w:t>"</w:t>
       </w:r>
-      <w:bookmarkEnd w:id="1"/>
+      <w:bookmarkEnd w:id="5"/>
       <w:r>
         <w:rPr>
           <w:rFonts w:ascii="Lucida Console" w:hAnsi="Lucida Console" w:cs="Segoe UI"/>
@@ -2469,10 +4301,12 @@
       <w:pPr>
         <w:pStyle w:val="Titre2"/>
       </w:pPr>
+      <w:bookmarkStart w:id="6" w:name="_Toc33389017"/>
       <w:r>
         <w:lastRenderedPageBreak/>
         <w:t>Script SQL (généré depuis la console Synfony)</w:t>
       </w:r>
+      <w:bookmarkEnd w:id="6"/>
     </w:p>
     <w:p>
       <w:pPr>
@@ -5357,18 +7191,22 @@
       <w:pPr>
         <w:pStyle w:val="Titre1"/>
       </w:pPr>
+      <w:bookmarkStart w:id="7" w:name="_Toc33389018"/>
       <w:r>
         <w:lastRenderedPageBreak/>
         <w:t>Planning de projet</w:t>
       </w:r>
+      <w:bookmarkEnd w:id="7"/>
     </w:p>
     <w:p>
       <w:pPr>
         <w:pStyle w:val="Titre2"/>
       </w:pPr>
+      <w:bookmarkStart w:id="8" w:name="_Toc33389019"/>
       <w:r>
         <w:t>Diagramme de Gantt</w:t>
       </w:r>
+      <w:bookmarkEnd w:id="8"/>
     </w:p>
     <w:p>
       <w:pPr>
@@ -5391,72 +7229,6 @@
                 <pic:pic xmlns:pic="http://schemas.openxmlformats.org/drawingml/2006/picture">
                   <pic:nvPicPr>
                     <pic:cNvPr id="0" name="Picture 1"/>
-                    <pic:cNvPicPr>
-                      <a:picLocks noChangeAspect="1" noChangeArrowheads="1"/>
-                    </pic:cNvPicPr>
-                  </pic:nvPicPr>
-                  <pic:blipFill>
-                    <a:blip r:embed="rId6">
-                      <a:extLst>
-                        <a:ext uri="{28A0092B-C50C-407E-A947-70E740481C1C}">
-                          <a14:useLocalDpi xmlns:a14="http://schemas.microsoft.com/office/drawing/2010/main" val="0"/>
-                        </a:ext>
-                      </a:extLst>
-                    </a:blip>
-                    <a:srcRect/>
-                    <a:stretch>
-                      <a:fillRect/>
-                    </a:stretch>
-                  </pic:blipFill>
-                  <pic:spPr bwMode="auto">
-                    <a:xfrm>
-                      <a:off x="0" y="0"/>
-                      <a:ext cx="5655600" cy="2638800"/>
-                    </a:xfrm>
-                    <a:prstGeom prst="rect">
-                      <a:avLst/>
-                    </a:prstGeom>
-                    <a:noFill/>
-                    <a:ln>
-                      <a:noFill/>
-                    </a:ln>
-                  </pic:spPr>
-                </pic:pic>
-              </a:graphicData>
-            </a:graphic>
-          </wp:inline>
-        </w:drawing>
-      </w:r>
-    </w:p>
-    <w:p>
-      <w:pPr>
-        <w:pStyle w:val="Titre2"/>
-      </w:pPr>
-      <w:r>
-        <w:t>Diagramme de ressources</w:t>
-      </w:r>
-    </w:p>
-    <w:p>
-      <w:pPr>
-        <w:jc w:val="center"/>
-      </w:pPr>
-      <w:r>
-        <w:rPr>
-          <w:noProof/>
-        </w:rPr>
-        <w:drawing>
-          <wp:inline distT="0" distB="0" distL="0" distR="0" wp14:anchorId="3EB014D0" wp14:editId="6B15D008">
-            <wp:extent cx="5655600" cy="2638800"/>
-            <wp:effectExtent l="0" t="0" r="2540" b="9525"/>
-            <wp:docPr id="4" name="Image 4"/>
-            <wp:cNvGraphicFramePr>
-              <a:graphicFrameLocks xmlns:a="http://schemas.openxmlformats.org/drawingml/2006/main" noChangeAspect="1"/>
-            </wp:cNvGraphicFramePr>
-            <a:graphic xmlns:a="http://schemas.openxmlformats.org/drawingml/2006/main">
-              <a:graphicData uri="http://schemas.openxmlformats.org/drawingml/2006/picture">
-                <pic:pic xmlns:pic="http://schemas.openxmlformats.org/drawingml/2006/picture">
-                  <pic:nvPicPr>
-                    <pic:cNvPr id="0" name="Picture 2"/>
                     <pic:cNvPicPr>
                       <a:picLocks noChangeAspect="1" noChangeArrowheads="1"/>
                     </pic:cNvPicPr>
@@ -5496,20 +7268,13 @@
     </w:p>
     <w:p>
       <w:pPr>
-        <w:pStyle w:val="Titre1"/>
-      </w:pPr>
-      <w:r>
-        <w:lastRenderedPageBreak/>
-        <w:t>Maquattage</w:t>
-      </w:r>
-    </w:p>
-    <w:p>
-      <w:pPr>
         <w:pStyle w:val="Titre2"/>
       </w:pPr>
-      <w:r>
-        <w:t>Pages d’accueil – Sessions prochaines ou en cours</w:t>
-      </w:r>
+      <w:bookmarkStart w:id="9" w:name="_Toc33389020"/>
+      <w:r>
+        <w:t>Diagramme de ressources</w:t>
+      </w:r>
+      <w:bookmarkEnd w:id="9"/>
     </w:p>
     <w:p>
       <w:pPr>
@@ -5520,10 +7285,10 @@
           <w:noProof/>
         </w:rPr>
         <w:drawing>
-          <wp:inline distT="0" distB="0" distL="0" distR="0" wp14:anchorId="72D56461" wp14:editId="009002B6">
-            <wp:extent cx="5743575" cy="4305300"/>
-            <wp:effectExtent l="0" t="0" r="9525" b="0"/>
-            <wp:docPr id="6" name="Image 6"/>
+          <wp:inline distT="0" distB="0" distL="0" distR="0" wp14:anchorId="3EB014D0" wp14:editId="6B15D008">
+            <wp:extent cx="5655600" cy="2638800"/>
+            <wp:effectExtent l="0" t="0" r="2540" b="9525"/>
+            <wp:docPr id="4" name="Image 4"/>
             <wp:cNvGraphicFramePr>
               <a:graphicFrameLocks xmlns:a="http://schemas.openxmlformats.org/drawingml/2006/main" noChangeAspect="1"/>
             </wp:cNvGraphicFramePr>
@@ -5531,7 +7296,7 @@
               <a:graphicData uri="http://schemas.openxmlformats.org/drawingml/2006/picture">
                 <pic:pic xmlns:pic="http://schemas.openxmlformats.org/drawingml/2006/picture">
                   <pic:nvPicPr>
-                    <pic:cNvPr id="0" name="Picture 1"/>
+                    <pic:cNvPr id="0" name="Picture 2"/>
                     <pic:cNvPicPr>
                       <a:picLocks noChangeAspect="1" noChangeArrowheads="1"/>
                     </pic:cNvPicPr>
@@ -5552,7 +7317,7 @@
                   <pic:spPr bwMode="auto">
                     <a:xfrm>
                       <a:off x="0" y="0"/>
-                      <a:ext cx="5743575" cy="4305300"/>
+                      <a:ext cx="5655600" cy="2638800"/>
                     </a:xfrm>
                     <a:prstGeom prst="rect">
                       <a:avLst/>
@@ -5571,12 +7336,33 @@
     </w:p>
     <w:p>
       <w:pPr>
+        <w:pStyle w:val="Titre1"/>
+      </w:pPr>
+      <w:bookmarkStart w:id="10" w:name="_Toc33389021"/>
+      <w:r>
+        <w:lastRenderedPageBreak/>
+        <w:t>Maqu</w:t>
+      </w:r>
+      <w:r>
+        <w:t>e</w:t>
+      </w:r>
+      <w:r>
+        <w:t>ttage</w:t>
+      </w:r>
+      <w:bookmarkEnd w:id="10"/>
+    </w:p>
+    <w:p>
+      <w:pPr>
         <w:pStyle w:val="Titre2"/>
       </w:pPr>
-      <w:r>
-        <w:lastRenderedPageBreak/>
-        <w:t>Affichage de la liste des sessions existantes (passées, en cours et à venir)</w:t>
-      </w:r>
+      <w:bookmarkStart w:id="11" w:name="_Toc33389022"/>
+      <w:r>
+        <w:t xml:space="preserve">Pages d’accueil – </w:t>
+      </w:r>
+      <w:r>
+        <w:t>Informations générales</w:t>
+      </w:r>
+      <w:bookmarkEnd w:id="11"/>
     </w:p>
     <w:p>
       <w:pPr>
@@ -5587,10 +7373,10 @@
           <w:noProof/>
         </w:rPr>
         <w:drawing>
-          <wp:inline distT="0" distB="0" distL="0" distR="0" wp14:anchorId="052E9547" wp14:editId="672AB5FA">
-            <wp:extent cx="5743575" cy="4305300"/>
-            <wp:effectExtent l="0" t="0" r="9525" b="0"/>
-            <wp:docPr id="7" name="Image 7"/>
+          <wp:inline distT="0" distB="0" distL="0" distR="0" wp14:anchorId="5CFF1117" wp14:editId="17E8662F">
+            <wp:extent cx="5753100" cy="4314825"/>
+            <wp:effectExtent l="0" t="0" r="0" b="9525"/>
+            <wp:docPr id="3" name="Image 3"/>
             <wp:cNvGraphicFramePr>
               <a:graphicFrameLocks xmlns:a="http://schemas.openxmlformats.org/drawingml/2006/main" noChangeAspect="1"/>
             </wp:cNvGraphicFramePr>
@@ -5598,7 +7384,7 @@
               <a:graphicData uri="http://schemas.openxmlformats.org/drawingml/2006/picture">
                 <pic:pic xmlns:pic="http://schemas.openxmlformats.org/drawingml/2006/picture">
                   <pic:nvPicPr>
-                    <pic:cNvPr id="0" name="Picture 2"/>
+                    <pic:cNvPr id="0" name="Picture 1"/>
                     <pic:cNvPicPr>
                       <a:picLocks noChangeAspect="1" noChangeArrowheads="1"/>
                     </pic:cNvPicPr>
@@ -5619,7 +7405,7 @@
                   <pic:spPr bwMode="auto">
                     <a:xfrm>
                       <a:off x="0" y="0"/>
-                      <a:ext cx="5743575" cy="4305300"/>
+                      <a:ext cx="5753100" cy="4314825"/>
                     </a:xfrm>
                     <a:prstGeom prst="rect">
                       <a:avLst/>
@@ -5640,10 +7426,18 @@
       <w:pPr>
         <w:pStyle w:val="Titre2"/>
       </w:pPr>
+      <w:bookmarkStart w:id="12" w:name="_Toc33389023"/>
       <w:r>
         <w:lastRenderedPageBreak/>
-        <w:t>Programmation d’une session</w:t>
-      </w:r>
+        <w:t>Affichage de la liste des sessions existantes (</w:t>
+      </w:r>
+      <w:r>
+        <w:t>et accès à l’ajout d’une session</w:t>
+      </w:r>
+      <w:r>
+        <w:t>)</w:t>
+      </w:r>
+      <w:bookmarkEnd w:id="12"/>
     </w:p>
     <w:p>
       <w:pPr>
@@ -5654,10 +7448,10 @@
           <w:noProof/>
         </w:rPr>
         <w:drawing>
-          <wp:inline distT="0" distB="0" distL="0" distR="0" wp14:anchorId="0D5BE3A8" wp14:editId="06EF4ADE">
-            <wp:extent cx="5743575" cy="4305300"/>
-            <wp:effectExtent l="0" t="0" r="9525" b="0"/>
-            <wp:docPr id="9" name="Image 9"/>
+          <wp:inline distT="0" distB="0" distL="0" distR="0" wp14:anchorId="6CA6D05D" wp14:editId="011D41AA">
+            <wp:extent cx="5753100" cy="4314825"/>
+            <wp:effectExtent l="0" t="0" r="0" b="9525"/>
+            <wp:docPr id="13" name="Image 13"/>
             <wp:cNvGraphicFramePr>
               <a:graphicFrameLocks xmlns:a="http://schemas.openxmlformats.org/drawingml/2006/main" noChangeAspect="1"/>
             </wp:cNvGraphicFramePr>
@@ -5665,7 +7459,7 @@
               <a:graphicData uri="http://schemas.openxmlformats.org/drawingml/2006/picture">
                 <pic:pic xmlns:pic="http://schemas.openxmlformats.org/drawingml/2006/picture">
                   <pic:nvPicPr>
-                    <pic:cNvPr id="0" name="Picture 4"/>
+                    <pic:cNvPr id="0" name="Picture 2"/>
                     <pic:cNvPicPr>
                       <a:picLocks noChangeAspect="1" noChangeArrowheads="1"/>
                     </pic:cNvPicPr>
@@ -5686,7 +7480,7 @@
                   <pic:spPr bwMode="auto">
                     <a:xfrm>
                       <a:off x="0" y="0"/>
-                      <a:ext cx="5743575" cy="4305300"/>
+                      <a:ext cx="5753100" cy="4314825"/>
                     </a:xfrm>
                     <a:prstGeom prst="rect">
                       <a:avLst/>
@@ -5707,10 +7501,15 @@
       <w:pPr>
         <w:pStyle w:val="Titre2"/>
       </w:pPr>
+      <w:bookmarkStart w:id="13" w:name="_Toc33389024"/>
       <w:r>
         <w:lastRenderedPageBreak/>
-        <w:t>Affichage des participants à une session</w:t>
-      </w:r>
+        <w:t xml:space="preserve">Détails </w:t>
+      </w:r>
+      <w:r>
+        <w:t>d’une session</w:t>
+      </w:r>
+      <w:bookmarkEnd w:id="13"/>
     </w:p>
     <w:p>
       <w:pPr>
@@ -5721,10 +7520,10 @@
           <w:noProof/>
         </w:rPr>
         <w:drawing>
-          <wp:inline distT="0" distB="0" distL="0" distR="0" wp14:anchorId="0976DB02" wp14:editId="5919189D">
-            <wp:extent cx="5743575" cy="4305300"/>
-            <wp:effectExtent l="0" t="0" r="9525" b="0"/>
-            <wp:docPr id="8" name="Image 8"/>
+          <wp:inline distT="0" distB="0" distL="0" distR="0" wp14:anchorId="1D3CBD1E" wp14:editId="56528C6A">
+            <wp:extent cx="5753100" cy="4314825"/>
+            <wp:effectExtent l="0" t="0" r="0" b="9525"/>
+            <wp:docPr id="15" name="Image 15"/>
             <wp:cNvGraphicFramePr>
               <a:graphicFrameLocks xmlns:a="http://schemas.openxmlformats.org/drawingml/2006/main" noChangeAspect="1"/>
             </wp:cNvGraphicFramePr>
@@ -5732,7 +7531,7 @@
               <a:graphicData uri="http://schemas.openxmlformats.org/drawingml/2006/picture">
                 <pic:pic xmlns:pic="http://schemas.openxmlformats.org/drawingml/2006/picture">
                   <pic:nvPicPr>
-                    <pic:cNvPr id="0" name="Picture 3"/>
+                    <pic:cNvPr id="0" name="Picture 4"/>
                     <pic:cNvPicPr>
                       <a:picLocks noChangeAspect="1" noChangeArrowheads="1"/>
                     </pic:cNvPicPr>
@@ -5753,7 +7552,7 @@
                   <pic:spPr bwMode="auto">
                     <a:xfrm>
                       <a:off x="0" y="0"/>
-                      <a:ext cx="5743575" cy="4305300"/>
+                      <a:ext cx="5753100" cy="4314825"/>
                     </a:xfrm>
                     <a:prstGeom prst="rect">
                       <a:avLst/>
@@ -5774,10 +7573,12 @@
       <w:pPr>
         <w:pStyle w:val="Titre2"/>
       </w:pPr>
+      <w:bookmarkStart w:id="14" w:name="_Toc33389025"/>
       <w:r>
         <w:lastRenderedPageBreak/>
-        <w:t>Liste des stagiaires</w:t>
-      </w:r>
+        <w:t>Ajout / Modification d’une session (et programmation modules)</w:t>
+      </w:r>
+      <w:bookmarkEnd w:id="14"/>
     </w:p>
     <w:p>
       <w:pPr>
@@ -5788,10 +7589,10 @@
           <w:noProof/>
         </w:rPr>
         <w:drawing>
-          <wp:inline distT="0" distB="0" distL="0" distR="0" wp14:anchorId="4CEF61C9" wp14:editId="793E72F8">
-            <wp:extent cx="5743575" cy="4305300"/>
-            <wp:effectExtent l="0" t="0" r="9525" b="0"/>
-            <wp:docPr id="10" name="Image 10"/>
+          <wp:inline distT="0" distB="0" distL="0" distR="0" wp14:anchorId="5FF99CDA" wp14:editId="6F9BB502">
+            <wp:extent cx="5753100" cy="4314825"/>
+            <wp:effectExtent l="0" t="0" r="0" b="9525"/>
+            <wp:docPr id="16" name="Image 16"/>
             <wp:cNvGraphicFramePr>
               <a:graphicFrameLocks xmlns:a="http://schemas.openxmlformats.org/drawingml/2006/main" noChangeAspect="1"/>
             </wp:cNvGraphicFramePr>
@@ -5820,7 +7621,7 @@
                   <pic:spPr bwMode="auto">
                     <a:xfrm>
                       <a:off x="0" y="0"/>
-                      <a:ext cx="5743575" cy="4305300"/>
+                      <a:ext cx="5753100" cy="4314825"/>
                     </a:xfrm>
                     <a:prstGeom prst="rect">
                       <a:avLst/>
@@ -5841,10 +7642,15 @@
       <w:pPr>
         <w:pStyle w:val="Titre2"/>
       </w:pPr>
+      <w:bookmarkStart w:id="15" w:name="_Toc33389026"/>
       <w:r>
         <w:lastRenderedPageBreak/>
-        <w:t>Fiche stagiaire</w:t>
-      </w:r>
+        <w:t>Liste des stagiaires</w:t>
+      </w:r>
+      <w:r>
+        <w:t xml:space="preserve"> (et accès à l’ajout d’un stagiaire)</w:t>
+      </w:r>
+      <w:bookmarkEnd w:id="15"/>
     </w:p>
     <w:p>
       <w:pPr>
@@ -5855,10 +7661,10 @@
           <w:noProof/>
         </w:rPr>
         <w:drawing>
-          <wp:inline distT="0" distB="0" distL="0" distR="0" wp14:anchorId="7519EE59" wp14:editId="3D972A6D">
-            <wp:extent cx="5743575" cy="4305300"/>
-            <wp:effectExtent l="0" t="0" r="9525" b="0"/>
-            <wp:docPr id="12" name="Image 12"/>
+          <wp:inline distT="0" distB="0" distL="0" distR="0" wp14:anchorId="129A10D9" wp14:editId="1D6F0E60">
+            <wp:extent cx="5753100" cy="4314825"/>
+            <wp:effectExtent l="0" t="0" r="0" b="9525"/>
+            <wp:docPr id="17" name="Image 17"/>
             <wp:cNvGraphicFramePr>
               <a:graphicFrameLocks xmlns:a="http://schemas.openxmlformats.org/drawingml/2006/main" noChangeAspect="1"/>
             </wp:cNvGraphicFramePr>
@@ -5866,7 +7672,7 @@
               <a:graphicData uri="http://schemas.openxmlformats.org/drawingml/2006/picture">
                 <pic:pic xmlns:pic="http://schemas.openxmlformats.org/drawingml/2006/picture">
                   <pic:nvPicPr>
-                    <pic:cNvPr id="0" name="Picture 7"/>
+                    <pic:cNvPr id="0" name="Picture 6"/>
                     <pic:cNvPicPr>
                       <a:picLocks noChangeAspect="1" noChangeArrowheads="1"/>
                     </pic:cNvPicPr>
@@ -5887,7 +7693,7 @@
                   <pic:spPr bwMode="auto">
                     <a:xfrm>
                       <a:off x="0" y="0"/>
-                      <a:ext cx="5743575" cy="4305300"/>
+                      <a:ext cx="5753100" cy="4314825"/>
                     </a:xfrm>
                     <a:prstGeom prst="rect">
                       <a:avLst/>
@@ -5908,10 +7714,24 @@
       <w:pPr>
         <w:pStyle w:val="Titre2"/>
       </w:pPr>
+      <w:bookmarkStart w:id="16" w:name="_Toc33389027"/>
       <w:r>
         <w:lastRenderedPageBreak/>
-        <w:t>Gestion d’un stagiaire</w:t>
-      </w:r>
+        <w:t>Détails d’un</w:t>
+      </w:r>
+      <w:r>
+        <w:t xml:space="preserve"> stagiaire</w:t>
+      </w:r>
+      <w:r>
+        <w:t xml:space="preserve"> (et inscription / </w:t>
+      </w:r>
+      <w:r>
+        <w:t>a</w:t>
+      </w:r>
+      <w:r>
+        <w:t>nnulation d’une session)</w:t>
+      </w:r>
+      <w:bookmarkEnd w:id="16"/>
     </w:p>
     <w:p>
       <w:pPr>
@@ -5922,10 +7742,10 @@
           <w:noProof/>
         </w:rPr>
         <w:drawing>
-          <wp:inline distT="0" distB="0" distL="0" distR="0" wp14:anchorId="25B890F7" wp14:editId="5F684F29">
-            <wp:extent cx="5743575" cy="4305300"/>
-            <wp:effectExtent l="0" t="0" r="9525" b="0"/>
-            <wp:docPr id="11" name="Image 11"/>
+          <wp:inline distT="0" distB="0" distL="0" distR="0" wp14:anchorId="248CAF50" wp14:editId="0DEEEAC9">
+            <wp:extent cx="5753100" cy="4314825"/>
+            <wp:effectExtent l="0" t="0" r="0" b="9525"/>
+            <wp:docPr id="19" name="Image 19"/>
             <wp:cNvGraphicFramePr>
               <a:graphicFrameLocks xmlns:a="http://schemas.openxmlformats.org/drawingml/2006/main" noChangeAspect="1"/>
             </wp:cNvGraphicFramePr>
@@ -5933,7 +7753,7 @@
               <a:graphicData uri="http://schemas.openxmlformats.org/drawingml/2006/picture">
                 <pic:pic xmlns:pic="http://schemas.openxmlformats.org/drawingml/2006/picture">
                   <pic:nvPicPr>
-                    <pic:cNvPr id="0" name="Picture 6"/>
+                    <pic:cNvPr id="0" name="Picture 8"/>
                     <pic:cNvPicPr>
                       <a:picLocks noChangeAspect="1" noChangeArrowheads="1"/>
                     </pic:cNvPicPr>
@@ -5954,7 +7774,7 @@
                   <pic:spPr bwMode="auto">
                     <a:xfrm>
                       <a:off x="0" y="0"/>
-                      <a:ext cx="5743575" cy="4305300"/>
+                      <a:ext cx="5753100" cy="4314825"/>
                     </a:xfrm>
                     <a:prstGeom prst="rect">
                       <a:avLst/>
@@ -5973,9 +7793,636 @@
     </w:p>
     <w:p>
       <w:pPr>
+        <w:pStyle w:val="Titre2"/>
+      </w:pPr>
+      <w:bookmarkStart w:id="17" w:name="_Toc33389028"/>
+      <w:r>
+        <w:lastRenderedPageBreak/>
+        <w:t>Ajout / Modification</w:t>
+      </w:r>
+      <w:r>
+        <w:t xml:space="preserve"> d’un stagiaire</w:t>
+      </w:r>
+      <w:bookmarkEnd w:id="17"/>
+    </w:p>
+    <w:p>
+      <w:pPr>
         <w:jc w:val="center"/>
       </w:pPr>
+      <w:r>
+        <w:rPr>
+          <w:noProof/>
+        </w:rPr>
+        <w:drawing>
+          <wp:inline distT="0" distB="0" distL="0" distR="0" wp14:anchorId="028ADB37" wp14:editId="25A38542">
+            <wp:extent cx="5753100" cy="4314825"/>
+            <wp:effectExtent l="0" t="0" r="0" b="9525"/>
+            <wp:docPr id="20" name="Image 20"/>
+            <wp:cNvGraphicFramePr>
+              <a:graphicFrameLocks xmlns:a="http://schemas.openxmlformats.org/drawingml/2006/main" noChangeAspect="1"/>
+            </wp:cNvGraphicFramePr>
+            <a:graphic xmlns:a="http://schemas.openxmlformats.org/drawingml/2006/main">
+              <a:graphicData uri="http://schemas.openxmlformats.org/drawingml/2006/picture">
+                <pic:pic xmlns:pic="http://schemas.openxmlformats.org/drawingml/2006/picture">
+                  <pic:nvPicPr>
+                    <pic:cNvPr id="0" name="Picture 9"/>
+                    <pic:cNvPicPr>
+                      <a:picLocks noChangeAspect="1" noChangeArrowheads="1"/>
+                    </pic:cNvPicPr>
+                  </pic:nvPicPr>
+                  <pic:blipFill>
+                    <a:blip r:embed="rId15">
+                      <a:extLst>
+                        <a:ext uri="{28A0092B-C50C-407E-A947-70E740481C1C}">
+                          <a14:useLocalDpi xmlns:a14="http://schemas.microsoft.com/office/drawing/2010/main" val="0"/>
+                        </a:ext>
+                      </a:extLst>
+                    </a:blip>
+                    <a:srcRect/>
+                    <a:stretch>
+                      <a:fillRect/>
+                    </a:stretch>
+                  </pic:blipFill>
+                  <pic:spPr bwMode="auto">
+                    <a:xfrm>
+                      <a:off x="0" y="0"/>
+                      <a:ext cx="5753100" cy="4314825"/>
+                    </a:xfrm>
+                    <a:prstGeom prst="rect">
+                      <a:avLst/>
+                    </a:prstGeom>
+                    <a:noFill/>
+                    <a:ln>
+                      <a:noFill/>
+                    </a:ln>
+                  </pic:spPr>
+                </pic:pic>
+              </a:graphicData>
+            </a:graphic>
+          </wp:inline>
+        </w:drawing>
+      </w:r>
     </w:p>
+    <w:p>
+      <w:pPr>
+        <w:pStyle w:val="Titre1"/>
+      </w:pPr>
+      <w:bookmarkStart w:id="18" w:name="_Toc33389029"/>
+      <w:r>
+        <w:lastRenderedPageBreak/>
+        <w:t>Copies d’écrans de l’application fonctionnelle</w:t>
+      </w:r>
+      <w:bookmarkEnd w:id="18"/>
+    </w:p>
+    <w:p>
+      <w:pPr>
+        <w:pStyle w:val="Titre2"/>
+      </w:pPr>
+      <w:bookmarkStart w:id="19" w:name="_Toc33389030"/>
+      <w:r>
+        <w:t>Page d’accueil</w:t>
+      </w:r>
+      <w:bookmarkEnd w:id="19"/>
+    </w:p>
+    <w:p>
+      <w:pPr>
+        <w:jc w:val="center"/>
+      </w:pPr>
+      <w:r>
+        <w:rPr>
+          <w:noProof/>
+        </w:rPr>
+        <w:drawing>
+          <wp:inline distT="0" distB="0" distL="0" distR="0" wp14:anchorId="48DCB351" wp14:editId="393E692A">
+            <wp:extent cx="5753100" cy="4429125"/>
+            <wp:effectExtent l="0" t="0" r="0" b="9525"/>
+            <wp:docPr id="21" name="Image 21"/>
+            <wp:cNvGraphicFramePr>
+              <a:graphicFrameLocks xmlns:a="http://schemas.openxmlformats.org/drawingml/2006/main" noChangeAspect="1"/>
+            </wp:cNvGraphicFramePr>
+            <a:graphic xmlns:a="http://schemas.openxmlformats.org/drawingml/2006/main">
+              <a:graphicData uri="http://schemas.openxmlformats.org/drawingml/2006/picture">
+                <pic:pic xmlns:pic="http://schemas.openxmlformats.org/drawingml/2006/picture">
+                  <pic:nvPicPr>
+                    <pic:cNvPr id="0" name="Picture 10"/>
+                    <pic:cNvPicPr>
+                      <a:picLocks noChangeAspect="1" noChangeArrowheads="1"/>
+                    </pic:cNvPicPr>
+                  </pic:nvPicPr>
+                  <pic:blipFill>
+                    <a:blip r:embed="rId16">
+                      <a:extLst>
+                        <a:ext uri="{28A0092B-C50C-407E-A947-70E740481C1C}">
+                          <a14:useLocalDpi xmlns:a14="http://schemas.microsoft.com/office/drawing/2010/main" val="0"/>
+                        </a:ext>
+                      </a:extLst>
+                    </a:blip>
+                    <a:srcRect/>
+                    <a:stretch>
+                      <a:fillRect/>
+                    </a:stretch>
+                  </pic:blipFill>
+                  <pic:spPr bwMode="auto">
+                    <a:xfrm>
+                      <a:off x="0" y="0"/>
+                      <a:ext cx="5753100" cy="4429125"/>
+                    </a:xfrm>
+                    <a:prstGeom prst="rect">
+                      <a:avLst/>
+                    </a:prstGeom>
+                    <a:noFill/>
+                    <a:ln>
+                      <a:noFill/>
+                    </a:ln>
+                  </pic:spPr>
+                </pic:pic>
+              </a:graphicData>
+            </a:graphic>
+          </wp:inline>
+        </w:drawing>
+      </w:r>
+    </w:p>
+    <w:p>
+      <w:pPr>
+        <w:pStyle w:val="Titre2"/>
+      </w:pPr>
+      <w:bookmarkStart w:id="20" w:name="_Toc33389031"/>
+      <w:r>
+        <w:t>Liste des sessions</w:t>
+      </w:r>
+      <w:bookmarkEnd w:id="20"/>
+    </w:p>
+    <w:p>
+      <w:pPr>
+        <w:jc w:val="center"/>
+      </w:pPr>
+      <w:r>
+        <w:rPr>
+          <w:noProof/>
+        </w:rPr>
+        <w:drawing>
+          <wp:inline distT="0" distB="0" distL="0" distR="0" wp14:anchorId="2784454E" wp14:editId="49881561">
+            <wp:extent cx="5753100" cy="2343150"/>
+            <wp:effectExtent l="0" t="0" r="0" b="0"/>
+            <wp:docPr id="22" name="Image 22"/>
+            <wp:cNvGraphicFramePr>
+              <a:graphicFrameLocks xmlns:a="http://schemas.openxmlformats.org/drawingml/2006/main" noChangeAspect="1"/>
+            </wp:cNvGraphicFramePr>
+            <a:graphic xmlns:a="http://schemas.openxmlformats.org/drawingml/2006/main">
+              <a:graphicData uri="http://schemas.openxmlformats.org/drawingml/2006/picture">
+                <pic:pic xmlns:pic="http://schemas.openxmlformats.org/drawingml/2006/picture">
+                  <pic:nvPicPr>
+                    <pic:cNvPr id="0" name="Picture 11"/>
+                    <pic:cNvPicPr>
+                      <a:picLocks noChangeAspect="1" noChangeArrowheads="1"/>
+                    </pic:cNvPicPr>
+                  </pic:nvPicPr>
+                  <pic:blipFill>
+                    <a:blip r:embed="rId17">
+                      <a:extLst>
+                        <a:ext uri="{28A0092B-C50C-407E-A947-70E740481C1C}">
+                          <a14:useLocalDpi xmlns:a14="http://schemas.microsoft.com/office/drawing/2010/main" val="0"/>
+                        </a:ext>
+                      </a:extLst>
+                    </a:blip>
+                    <a:srcRect/>
+                    <a:stretch>
+                      <a:fillRect/>
+                    </a:stretch>
+                  </pic:blipFill>
+                  <pic:spPr bwMode="auto">
+                    <a:xfrm>
+                      <a:off x="0" y="0"/>
+                      <a:ext cx="5753100" cy="2343150"/>
+                    </a:xfrm>
+                    <a:prstGeom prst="rect">
+                      <a:avLst/>
+                    </a:prstGeom>
+                    <a:noFill/>
+                    <a:ln>
+                      <a:noFill/>
+                    </a:ln>
+                  </pic:spPr>
+                </pic:pic>
+              </a:graphicData>
+            </a:graphic>
+          </wp:inline>
+        </w:drawing>
+      </w:r>
+    </w:p>
+    <w:p>
+      <w:pPr>
+        <w:pStyle w:val="Titre2"/>
+      </w:pPr>
+      <w:bookmarkStart w:id="21" w:name="_Toc33389032"/>
+      <w:r>
+        <w:lastRenderedPageBreak/>
+        <w:t>Détails d’une session</w:t>
+      </w:r>
+      <w:bookmarkEnd w:id="21"/>
+    </w:p>
+    <w:p>
+      <w:pPr>
+        <w:jc w:val="center"/>
+      </w:pPr>
+      <w:r>
+        <w:rPr>
+          <w:noProof/>
+        </w:rPr>
+        <w:drawing>
+          <wp:inline distT="0" distB="0" distL="0" distR="0" wp14:anchorId="46B09231" wp14:editId="3237A3AB">
+            <wp:extent cx="5753100" cy="3667125"/>
+            <wp:effectExtent l="0" t="0" r="0" b="9525"/>
+            <wp:docPr id="23" name="Image 23"/>
+            <wp:cNvGraphicFramePr>
+              <a:graphicFrameLocks xmlns:a="http://schemas.openxmlformats.org/drawingml/2006/main" noChangeAspect="1"/>
+            </wp:cNvGraphicFramePr>
+            <a:graphic xmlns:a="http://schemas.openxmlformats.org/drawingml/2006/main">
+              <a:graphicData uri="http://schemas.openxmlformats.org/drawingml/2006/picture">
+                <pic:pic xmlns:pic="http://schemas.openxmlformats.org/drawingml/2006/picture">
+                  <pic:nvPicPr>
+                    <pic:cNvPr id="0" name="Picture 12"/>
+                    <pic:cNvPicPr>
+                      <a:picLocks noChangeAspect="1" noChangeArrowheads="1"/>
+                    </pic:cNvPicPr>
+                  </pic:nvPicPr>
+                  <pic:blipFill>
+                    <a:blip r:embed="rId18">
+                      <a:extLst>
+                        <a:ext uri="{28A0092B-C50C-407E-A947-70E740481C1C}">
+                          <a14:useLocalDpi xmlns:a14="http://schemas.microsoft.com/office/drawing/2010/main" val="0"/>
+                        </a:ext>
+                      </a:extLst>
+                    </a:blip>
+                    <a:srcRect/>
+                    <a:stretch>
+                      <a:fillRect/>
+                    </a:stretch>
+                  </pic:blipFill>
+                  <pic:spPr bwMode="auto">
+                    <a:xfrm>
+                      <a:off x="0" y="0"/>
+                      <a:ext cx="5753100" cy="3667125"/>
+                    </a:xfrm>
+                    <a:prstGeom prst="rect">
+                      <a:avLst/>
+                    </a:prstGeom>
+                    <a:noFill/>
+                    <a:ln>
+                      <a:noFill/>
+                    </a:ln>
+                  </pic:spPr>
+                </pic:pic>
+              </a:graphicData>
+            </a:graphic>
+          </wp:inline>
+        </w:drawing>
+      </w:r>
+    </w:p>
+    <w:p>
+      <w:pPr>
+        <w:pStyle w:val="Titre2"/>
+      </w:pPr>
+      <w:bookmarkStart w:id="22" w:name="_Toc33389033"/>
+      <w:r>
+        <w:t>Ajout d’une session (avant ajout du premier module)</w:t>
+      </w:r>
+      <w:bookmarkEnd w:id="22"/>
+    </w:p>
+    <w:p>
+      <w:pPr>
+        <w:jc w:val="center"/>
+      </w:pPr>
+      <w:r>
+        <w:rPr>
+          <w:noProof/>
+        </w:rPr>
+        <w:drawing>
+          <wp:inline distT="0" distB="0" distL="0" distR="0" wp14:anchorId="74678864" wp14:editId="19CCB0AF">
+            <wp:extent cx="5753100" cy="3114675"/>
+            <wp:effectExtent l="0" t="0" r="0" b="9525"/>
+            <wp:docPr id="24" name="Image 24"/>
+            <wp:cNvGraphicFramePr>
+              <a:graphicFrameLocks xmlns:a="http://schemas.openxmlformats.org/drawingml/2006/main" noChangeAspect="1"/>
+            </wp:cNvGraphicFramePr>
+            <a:graphic xmlns:a="http://schemas.openxmlformats.org/drawingml/2006/main">
+              <a:graphicData uri="http://schemas.openxmlformats.org/drawingml/2006/picture">
+                <pic:pic xmlns:pic="http://schemas.openxmlformats.org/drawingml/2006/picture">
+                  <pic:nvPicPr>
+                    <pic:cNvPr id="0" name="Picture 13"/>
+                    <pic:cNvPicPr>
+                      <a:picLocks noChangeAspect="1" noChangeArrowheads="1"/>
+                    </pic:cNvPicPr>
+                  </pic:nvPicPr>
+                  <pic:blipFill>
+                    <a:blip r:embed="rId19">
+                      <a:extLst>
+                        <a:ext uri="{28A0092B-C50C-407E-A947-70E740481C1C}">
+                          <a14:useLocalDpi xmlns:a14="http://schemas.microsoft.com/office/drawing/2010/main" val="0"/>
+                        </a:ext>
+                      </a:extLst>
+                    </a:blip>
+                    <a:srcRect/>
+                    <a:stretch>
+                      <a:fillRect/>
+                    </a:stretch>
+                  </pic:blipFill>
+                  <pic:spPr bwMode="auto">
+                    <a:xfrm>
+                      <a:off x="0" y="0"/>
+                      <a:ext cx="5753100" cy="3114675"/>
+                    </a:xfrm>
+                    <a:prstGeom prst="rect">
+                      <a:avLst/>
+                    </a:prstGeom>
+                    <a:noFill/>
+                    <a:ln>
+                      <a:noFill/>
+                    </a:ln>
+                  </pic:spPr>
+                </pic:pic>
+              </a:graphicData>
+            </a:graphic>
+          </wp:inline>
+        </w:drawing>
+      </w:r>
+    </w:p>
+    <w:p>
+      <w:pPr>
+        <w:pStyle w:val="Titre2"/>
+      </w:pPr>
+      <w:bookmarkStart w:id="23" w:name="_Toc33389034"/>
+      <w:r>
+        <w:lastRenderedPageBreak/>
+        <w:t>Modification d’une session (avec modules existants)</w:t>
+      </w:r>
+      <w:bookmarkEnd w:id="23"/>
+    </w:p>
+    <w:p>
+      <w:pPr>
+        <w:jc w:val="center"/>
+      </w:pPr>
+      <w:r>
+        <w:rPr>
+          <w:noProof/>
+        </w:rPr>
+        <w:drawing>
+          <wp:inline distT="0" distB="0" distL="0" distR="0" wp14:anchorId="6E769C98" wp14:editId="2A56ABE9">
+            <wp:extent cx="5753100" cy="5343525"/>
+            <wp:effectExtent l="0" t="0" r="0" b="9525"/>
+            <wp:docPr id="25" name="Image 25"/>
+            <wp:cNvGraphicFramePr>
+              <a:graphicFrameLocks xmlns:a="http://schemas.openxmlformats.org/drawingml/2006/main" noChangeAspect="1"/>
+            </wp:cNvGraphicFramePr>
+            <a:graphic xmlns:a="http://schemas.openxmlformats.org/drawingml/2006/main">
+              <a:graphicData uri="http://schemas.openxmlformats.org/drawingml/2006/picture">
+                <pic:pic xmlns:pic="http://schemas.openxmlformats.org/drawingml/2006/picture">
+                  <pic:nvPicPr>
+                    <pic:cNvPr id="0" name="Picture 14"/>
+                    <pic:cNvPicPr>
+                      <a:picLocks noChangeAspect="1" noChangeArrowheads="1"/>
+                    </pic:cNvPicPr>
+                  </pic:nvPicPr>
+                  <pic:blipFill>
+                    <a:blip r:embed="rId20">
+                      <a:extLst>
+                        <a:ext uri="{28A0092B-C50C-407E-A947-70E740481C1C}">
+                          <a14:useLocalDpi xmlns:a14="http://schemas.microsoft.com/office/drawing/2010/main" val="0"/>
+                        </a:ext>
+                      </a:extLst>
+                    </a:blip>
+                    <a:srcRect/>
+                    <a:stretch>
+                      <a:fillRect/>
+                    </a:stretch>
+                  </pic:blipFill>
+                  <pic:spPr bwMode="auto">
+                    <a:xfrm>
+                      <a:off x="0" y="0"/>
+                      <a:ext cx="5753100" cy="5343525"/>
+                    </a:xfrm>
+                    <a:prstGeom prst="rect">
+                      <a:avLst/>
+                    </a:prstGeom>
+                    <a:noFill/>
+                    <a:ln>
+                      <a:noFill/>
+                    </a:ln>
+                  </pic:spPr>
+                </pic:pic>
+              </a:graphicData>
+            </a:graphic>
+          </wp:inline>
+        </w:drawing>
+      </w:r>
+    </w:p>
+    <w:p>
+      <w:pPr>
+        <w:pStyle w:val="Titre2"/>
+      </w:pPr>
+      <w:bookmarkStart w:id="24" w:name="_Toc33389035"/>
+      <w:r>
+        <w:lastRenderedPageBreak/>
+        <w:t>Liste des stagiaires</w:t>
+      </w:r>
+      <w:bookmarkEnd w:id="24"/>
+    </w:p>
+    <w:p>
+      <w:pPr>
+        <w:jc w:val="center"/>
+      </w:pPr>
+      <w:r>
+        <w:rPr>
+          <w:noProof/>
+        </w:rPr>
+        <w:drawing>
+          <wp:inline distT="0" distB="0" distL="0" distR="0" wp14:anchorId="4F859C2E" wp14:editId="34A9F745">
+            <wp:extent cx="5753100" cy="3381375"/>
+            <wp:effectExtent l="0" t="0" r="0" b="9525"/>
+            <wp:docPr id="26" name="Image 26"/>
+            <wp:cNvGraphicFramePr>
+              <a:graphicFrameLocks xmlns:a="http://schemas.openxmlformats.org/drawingml/2006/main" noChangeAspect="1"/>
+            </wp:cNvGraphicFramePr>
+            <a:graphic xmlns:a="http://schemas.openxmlformats.org/drawingml/2006/main">
+              <a:graphicData uri="http://schemas.openxmlformats.org/drawingml/2006/picture">
+                <pic:pic xmlns:pic="http://schemas.openxmlformats.org/drawingml/2006/picture">
+                  <pic:nvPicPr>
+                    <pic:cNvPr id="0" name="Picture 15"/>
+                    <pic:cNvPicPr>
+                      <a:picLocks noChangeAspect="1" noChangeArrowheads="1"/>
+                    </pic:cNvPicPr>
+                  </pic:nvPicPr>
+                  <pic:blipFill>
+                    <a:blip r:embed="rId21">
+                      <a:extLst>
+                        <a:ext uri="{28A0092B-C50C-407E-A947-70E740481C1C}">
+                          <a14:useLocalDpi xmlns:a14="http://schemas.microsoft.com/office/drawing/2010/main" val="0"/>
+                        </a:ext>
+                      </a:extLst>
+                    </a:blip>
+                    <a:srcRect/>
+                    <a:stretch>
+                      <a:fillRect/>
+                    </a:stretch>
+                  </pic:blipFill>
+                  <pic:spPr bwMode="auto">
+                    <a:xfrm>
+                      <a:off x="0" y="0"/>
+                      <a:ext cx="5753100" cy="3381375"/>
+                    </a:xfrm>
+                    <a:prstGeom prst="rect">
+                      <a:avLst/>
+                    </a:prstGeom>
+                    <a:noFill/>
+                    <a:ln>
+                      <a:noFill/>
+                    </a:ln>
+                  </pic:spPr>
+                </pic:pic>
+              </a:graphicData>
+            </a:graphic>
+          </wp:inline>
+        </w:drawing>
+      </w:r>
+    </w:p>
+    <w:p>
+      <w:pPr>
+        <w:pStyle w:val="Titre2"/>
+      </w:pPr>
+      <w:bookmarkStart w:id="25" w:name="_Toc33389036"/>
+      <w:r>
+        <w:t>Ajout d’un stagiaire</w:t>
+      </w:r>
+      <w:bookmarkEnd w:id="25"/>
+    </w:p>
+    <w:p>
+      <w:pPr>
+        <w:jc w:val="center"/>
+      </w:pPr>
+      <w:r>
+        <w:rPr>
+          <w:noProof/>
+        </w:rPr>
+        <w:drawing>
+          <wp:inline distT="0" distB="0" distL="0" distR="0" wp14:anchorId="3E9BC409" wp14:editId="0A5E850B">
+            <wp:extent cx="5753100" cy="3924300"/>
+            <wp:effectExtent l="0" t="0" r="0" b="0"/>
+            <wp:docPr id="27" name="Image 27"/>
+            <wp:cNvGraphicFramePr>
+              <a:graphicFrameLocks xmlns:a="http://schemas.openxmlformats.org/drawingml/2006/main" noChangeAspect="1"/>
+            </wp:cNvGraphicFramePr>
+            <a:graphic xmlns:a="http://schemas.openxmlformats.org/drawingml/2006/main">
+              <a:graphicData uri="http://schemas.openxmlformats.org/drawingml/2006/picture">
+                <pic:pic xmlns:pic="http://schemas.openxmlformats.org/drawingml/2006/picture">
+                  <pic:nvPicPr>
+                    <pic:cNvPr id="0" name="Picture 16"/>
+                    <pic:cNvPicPr>
+                      <a:picLocks noChangeAspect="1" noChangeArrowheads="1"/>
+                    </pic:cNvPicPr>
+                  </pic:nvPicPr>
+                  <pic:blipFill>
+                    <a:blip r:embed="rId22">
+                      <a:extLst>
+                        <a:ext uri="{28A0092B-C50C-407E-A947-70E740481C1C}">
+                          <a14:useLocalDpi xmlns:a14="http://schemas.microsoft.com/office/drawing/2010/main" val="0"/>
+                        </a:ext>
+                      </a:extLst>
+                    </a:blip>
+                    <a:srcRect/>
+                    <a:stretch>
+                      <a:fillRect/>
+                    </a:stretch>
+                  </pic:blipFill>
+                  <pic:spPr bwMode="auto">
+                    <a:xfrm>
+                      <a:off x="0" y="0"/>
+                      <a:ext cx="5753100" cy="3924300"/>
+                    </a:xfrm>
+                    <a:prstGeom prst="rect">
+                      <a:avLst/>
+                    </a:prstGeom>
+                    <a:noFill/>
+                    <a:ln>
+                      <a:noFill/>
+                    </a:ln>
+                  </pic:spPr>
+                </pic:pic>
+              </a:graphicData>
+            </a:graphic>
+          </wp:inline>
+        </w:drawing>
+      </w:r>
+    </w:p>
+    <w:p>
+      <w:pPr>
+        <w:pStyle w:val="Titre2"/>
+      </w:pPr>
+      <w:bookmarkStart w:id="26" w:name="_Toc33389037"/>
+      <w:r>
+        <w:lastRenderedPageBreak/>
+        <w:t>Détails d’un stagiaire</w:t>
+      </w:r>
+      <w:bookmarkEnd w:id="26"/>
+    </w:p>
+    <w:p>
+      <w:pPr>
+        <w:jc w:val="center"/>
+      </w:pPr>
+      <w:r>
+        <w:rPr>
+          <w:noProof/>
+        </w:rPr>
+        <w:drawing>
+          <wp:inline distT="0" distB="0" distL="0" distR="0" wp14:anchorId="4D0C6377" wp14:editId="68E356BD">
+            <wp:extent cx="5753100" cy="3524250"/>
+            <wp:effectExtent l="0" t="0" r="0" b="0"/>
+            <wp:docPr id="28" name="Image 28"/>
+            <wp:cNvGraphicFramePr>
+              <a:graphicFrameLocks xmlns:a="http://schemas.openxmlformats.org/drawingml/2006/main" noChangeAspect="1"/>
+            </wp:cNvGraphicFramePr>
+            <a:graphic xmlns:a="http://schemas.openxmlformats.org/drawingml/2006/main">
+              <a:graphicData uri="http://schemas.openxmlformats.org/drawingml/2006/picture">
+                <pic:pic xmlns:pic="http://schemas.openxmlformats.org/drawingml/2006/picture">
+                  <pic:nvPicPr>
+                    <pic:cNvPr id="0" name="Picture 17"/>
+                    <pic:cNvPicPr>
+                      <a:picLocks noChangeAspect="1" noChangeArrowheads="1"/>
+                    </pic:cNvPicPr>
+                  </pic:nvPicPr>
+                  <pic:blipFill>
+                    <a:blip r:embed="rId23">
+                      <a:extLst>
+                        <a:ext uri="{28A0092B-C50C-407E-A947-70E740481C1C}">
+                          <a14:useLocalDpi xmlns:a14="http://schemas.microsoft.com/office/drawing/2010/main" val="0"/>
+                        </a:ext>
+                      </a:extLst>
+                    </a:blip>
+                    <a:srcRect/>
+                    <a:stretch>
+                      <a:fillRect/>
+                    </a:stretch>
+                  </pic:blipFill>
+                  <pic:spPr bwMode="auto">
+                    <a:xfrm>
+                      <a:off x="0" y="0"/>
+                      <a:ext cx="5753100" cy="3524250"/>
+                    </a:xfrm>
+                    <a:prstGeom prst="rect">
+                      <a:avLst/>
+                    </a:prstGeom>
+                    <a:noFill/>
+                    <a:ln>
+                      <a:noFill/>
+                    </a:ln>
+                  </pic:spPr>
+                </pic:pic>
+              </a:graphicData>
+            </a:graphic>
+          </wp:inline>
+        </w:drawing>
+      </w:r>
+    </w:p>
+    <w:p/>
     <w:sectPr>
       <w:pgSz w:w="11906" w:h="16838"/>
       <w:pgMar w:top="1417" w:right="1417" w:bottom="1417" w:left="1417" w:header="708" w:footer="708" w:gutter="0"/>
@@ -5987,7 +8434,7 @@
 </file>
 
 <file path=word/styles.xml><?xml version="1.0" encoding="utf-8"?>
-<w:styles xmlns:mc="http://schemas.openxmlformats.org/markup-compatibility/2006" xmlns:r="http://schemas.openxmlformats.org/officeDocument/2006/relationships" xmlns:w="http://schemas.openxmlformats.org/wordprocessingml/2006/main" xmlns:w14="http://schemas.microsoft.com/office/word/2010/wordml" xmlns:w15="http://schemas.microsoft.com/office/word/2012/wordml" xmlns:w16cid="http://schemas.microsoft.com/office/word/2016/wordml/cid" xmlns:w16se="http://schemas.microsoft.com/office/word/2015/wordml/symex" mc:Ignorable="w14 w15 w16se w16cid">
+<w:styles xmlns:mc="http://schemas.openxmlformats.org/markup-compatibility/2006" xmlns:r="http://schemas.openxmlformats.org/officeDocument/2006/relationships" xmlns:w="http://schemas.openxmlformats.org/wordprocessingml/2006/main" xmlns:w14="http://schemas.microsoft.com/office/word/2010/wordml" xmlns:w15="http://schemas.microsoft.com/office/word/2012/wordml" xmlns:w16cex="http://schemas.microsoft.com/office/word/2018/wordml/cex" xmlns:w16cid="http://schemas.microsoft.com/office/word/2016/wordml/cid" xmlns:w16="http://schemas.microsoft.com/office/word/2018/wordml" xmlns:w16se="http://schemas.microsoft.com/office/word/2015/wordml/symex" mc:Ignorable="w14 w15 w16se w16cid w16 w16cex">
   <w:docDefaults>
     <w:rPrDefault>
       <w:rPr>
@@ -6984,13 +9431,78 @@
     <w:basedOn w:val="Titre1"/>
     <w:next w:val="Normal"/>
     <w:uiPriority w:val="39"/>
-    <w:semiHidden/>
     <w:unhideWhenUsed/>
     <w:qFormat/>
     <w:rsid w:val="00800172"/>
     <w:pPr>
       <w:outlineLvl w:val="9"/>
     </w:pPr>
+  </w:style>
+  <w:style w:type="paragraph" w:styleId="TM1">
+    <w:name w:val="toc 1"/>
+    <w:basedOn w:val="Normal"/>
+    <w:next w:val="Normal"/>
+    <w:autoRedefine/>
+    <w:uiPriority w:val="39"/>
+    <w:unhideWhenUsed/>
+    <w:rsid w:val="00653BB1"/>
+    <w:pPr>
+      <w:spacing w:after="100"/>
+    </w:pPr>
+  </w:style>
+  <w:style w:type="paragraph" w:styleId="TM2">
+    <w:name w:val="toc 2"/>
+    <w:basedOn w:val="Normal"/>
+    <w:next w:val="Normal"/>
+    <w:autoRedefine/>
+    <w:uiPriority w:val="39"/>
+    <w:unhideWhenUsed/>
+    <w:rsid w:val="00653BB1"/>
+    <w:pPr>
+      <w:spacing w:after="100"/>
+      <w:ind w:left="200"/>
+    </w:pPr>
+  </w:style>
+  <w:style w:type="character" w:styleId="Lienhypertexte">
+    <w:name w:val="Hyperlink"/>
+    <w:basedOn w:val="Policepardfaut"/>
+    <w:uiPriority w:val="99"/>
+    <w:unhideWhenUsed/>
+    <w:rsid w:val="00653BB1"/>
+    <w:rPr>
+      <w:color w:val="2370CD" w:themeColor="hyperlink"/>
+      <w:u w:val="single"/>
+    </w:rPr>
+  </w:style>
+  <w:style w:type="paragraph" w:styleId="Textedebulles">
+    <w:name w:val="Balloon Text"/>
+    <w:basedOn w:val="Normal"/>
+    <w:link w:val="TextedebullesCar"/>
+    <w:uiPriority w:val="99"/>
+    <w:semiHidden/>
+    <w:unhideWhenUsed/>
+    <w:rsid w:val="00CF0B08"/>
+    <w:pPr>
+      <w:spacing w:before="0" w:after="0" w:line="240" w:lineRule="auto"/>
+    </w:pPr>
+    <w:rPr>
+      <w:rFonts w:ascii="Segoe UI" w:hAnsi="Segoe UI" w:cs="Segoe UI"/>
+      <w:sz w:val="18"/>
+      <w:szCs w:val="18"/>
+    </w:rPr>
+  </w:style>
+  <w:style w:type="character" w:customStyle="1" w:styleId="TextedebullesCar">
+    <w:name w:val="Texte de bulles Car"/>
+    <w:basedOn w:val="Policepardfaut"/>
+    <w:link w:val="Textedebulles"/>
+    <w:uiPriority w:val="99"/>
+    <w:semiHidden/>
+    <w:rsid w:val="00CF0B08"/>
+    <w:rPr>
+      <w:rFonts w:ascii="Segoe UI" w:hAnsi="Segoe UI" w:cs="Segoe UI"/>
+      <w:sz w:val="18"/>
+      <w:szCs w:val="18"/>
+    </w:rPr>
   </w:style>
 </w:styles>
 </file>
@@ -7230,4 +9742,16 @@
     </a:ext>
   </a:extLst>
 </a:theme>
+</file>
+
+<file path=customXml/item1.xml><?xml version="1.0" encoding="utf-8"?>
+<b:Sources xmlns:b="http://schemas.openxmlformats.org/officeDocument/2006/bibliography" xmlns="http://schemas.openxmlformats.org/officeDocument/2006/bibliography" SelectedStyle="\APASixthEditionOfficeOnline.xsl" StyleName="APA" Version="6"/>
+</file>
+
+<file path=customXml/itemProps1.xml><?xml version="1.0" encoding="utf-8"?>
+<ds:datastoreItem xmlns:ds="http://schemas.openxmlformats.org/officeDocument/2006/customXml" ds:itemID="{86B65489-13B4-478C-80BD-AB5271C6DD27}">
+  <ds:schemaRefs>
+    <ds:schemaRef ds:uri="http://schemas.openxmlformats.org/officeDocument/2006/bibliography"/>
+  </ds:schemaRefs>
+</ds:datastoreItem>
 </file>
</xml_diff>